<commit_message>
Rough completion of section 1
</commit_message>
<xml_diff>
--- a/documents/Vision Document.docx
+++ b/documents/Vision Document.docx
@@ -5,95 +5,448 @@
     <w:p>
       <w:pPr>
         <w:pStyle w:val="Heading1"/>
-      </w:pPr>
+        <w:numPr>
+          <w:ilvl w:val="0"/>
+          <w:numId w:val="1"/>
+        </w:numPr>
+      </w:pPr>
+      <w:r>
+        <w:t>Introduction</w:t>
+      </w:r>
+    </w:p>
+    <w:p>
+      <w:r>
+        <w:t xml:space="preserve">Team </w:t>
+      </w:r>
+      <w:proofErr w:type="spellStart"/>
+      <w:r>
+        <w:t>Pharamcon</w:t>
+      </w:r>
+      <w:proofErr w:type="spellEnd"/>
+      <w:r>
+        <w:t xml:space="preserve"> has been approached by a </w:t>
+      </w:r>
+      <w:r>
+        <w:rPr>
+          <w:i/>
+          <w:u w:val="single"/>
+        </w:rPr>
+        <w:t>hospital pharmacist</w:t>
+      </w:r>
+      <w:r>
+        <w:t xml:space="preserve"> </w:t>
+      </w:r>
+      <w:r>
+        <w:t>to develop an application that will aid in the tracking of wastage and errors.</w:t>
+      </w:r>
+      <w:r>
+        <w:t xml:space="preserve"> The application will be called </w:t>
+      </w:r>
+      <w:proofErr w:type="spellStart"/>
+      <w:r>
+        <w:rPr>
+          <w:i/>
+          <w:u w:val="single"/>
+        </w:rPr>
+        <w:t>Pharmacon</w:t>
+      </w:r>
+      <w:proofErr w:type="spellEnd"/>
+      <w:r>
+        <w:rPr>
+          <w:i/>
+          <w:u w:val="single"/>
+        </w:rPr>
+        <w:t xml:space="preserve"> Track</w:t>
+      </w:r>
+      <w:r>
+        <w:t>,</w:t>
+      </w:r>
+      <w:r>
+        <w:rPr>
+          <w:i/>
+          <w:u w:val="single"/>
+        </w:rPr>
+        <w:t xml:space="preserve"> </w:t>
+      </w:r>
+      <w:r>
+        <w:t>erro</w:t>
+      </w:r>
+      <w:r>
+        <w:t xml:space="preserve">r tracking will be done via the Android operating system as well as a web interface. </w:t>
+      </w:r>
+      <w:r>
+        <w:t>Reviewing of errors will be done solely through a web interface.</w:t>
+      </w:r>
+      <w:r>
+        <w:t xml:space="preserve"> </w:t>
+      </w:r>
+    </w:p>
+    <w:p/>
+    <w:p>
+      <w:pPr>
+        <w:pStyle w:val="Heading2"/>
+      </w:pPr>
+      <w:r>
+        <w:t>1.1 Purpose</w:t>
+      </w:r>
+    </w:p>
+    <w:p>
+      <w:r>
+        <w:t xml:space="preserve">The purpose of this document is </w:t>
+      </w:r>
+      <w:r>
+        <w:t xml:space="preserve">to define all the </w:t>
+      </w:r>
+      <w:r>
+        <w:t xml:space="preserve">business goals for Team </w:t>
+      </w:r>
+      <w:proofErr w:type="spellStart"/>
+      <w:r>
+        <w:t>Pharamacon</w:t>
+      </w:r>
+      <w:proofErr w:type="spellEnd"/>
+      <w:r>
+        <w:t xml:space="preserve">. </w:t>
+      </w:r>
+    </w:p>
+    <w:p>
+      <w:pPr>
+        <w:pStyle w:val="Heading2"/>
+      </w:pPr>
+      <w:r>
+        <w:t>1.2 Scope</w:t>
+      </w:r>
+    </w:p>
+    <w:p>
+      <w:r>
+        <w:t xml:space="preserve">This document will </w:t>
+      </w:r>
+      <w:r>
+        <w:t xml:space="preserve">discuss the problems currently faced by hospital pharmacist in relation to error </w:t>
+      </w:r>
+      <w:r>
+        <w:t>tracking.</w:t>
+      </w:r>
+      <w:r>
+        <w:t xml:space="preserve"> It will show the proposed solution as well as the system architecture needed </w:t>
+      </w:r>
+      <w:r>
+        <w:t>to</w:t>
+      </w:r>
+      <w:r>
+        <w:t xml:space="preserve"> </w:t>
+      </w:r>
+      <w:r>
+        <w:t>achieve the desired solution</w:t>
+      </w:r>
+      <w:r>
+        <w:t>.</w:t>
+      </w:r>
+    </w:p>
+    <w:p>
+      <w:pPr>
+        <w:pStyle w:val="Heading2"/>
+        <w:numPr>
+          <w:ilvl w:val="1"/>
+          <w:numId w:val="1"/>
+        </w:numPr>
+      </w:pPr>
+      <w:r>
+        <w:t>Definitions, Acronyms, and Abbreviations</w:t>
+      </w:r>
+    </w:p>
+    <w:tbl>
+      <w:tblPr>
+        <w:tblStyle w:val="TableGrid"/>
+        <w:tblW w:w="0" w:type="auto"/>
+        <w:tblLook w:val="04A0" w:firstRow="1" w:lastRow="0" w:firstColumn="1" w:lastColumn="0" w:noHBand="0" w:noVBand="1"/>
+      </w:tblPr>
+      <w:tblGrid>
+        <w:gridCol w:w="4675"/>
+        <w:gridCol w:w="4675"/>
+      </w:tblGrid>
+      <w:tr>
+        <w:tc>
+          <w:tcPr>
+            <w:tcW w:w="4675" w:type="dxa"/>
+          </w:tcPr>
+          <w:p>
+            <w:pPr>
+              <w:jc w:val="center"/>
+            </w:pPr>
+            <w:r>
+              <w:t>Item</w:t>
+            </w:r>
+          </w:p>
+        </w:tc>
+        <w:tc>
+          <w:tcPr>
+            <w:tcW w:w="4675" w:type="dxa"/>
+          </w:tcPr>
+          <w:p>
+            <w:pPr>
+              <w:jc w:val="center"/>
+            </w:pPr>
+            <w:r>
+              <w:t>Definition</w:t>
+            </w:r>
+          </w:p>
+        </w:tc>
+      </w:tr>
+      <w:tr>
+        <w:tc>
+          <w:tcPr>
+            <w:tcW w:w="4675" w:type="dxa"/>
+          </w:tcPr>
+          <w:p>
+            <w:r>
+              <w:t>Android</w:t>
+            </w:r>
+          </w:p>
+        </w:tc>
+        <w:tc>
+          <w:tcPr>
+            <w:tcW w:w="4675" w:type="dxa"/>
+          </w:tcPr>
+          <w:p>
+            <w:r>
+              <w:t>A mobile operating system developed by Google that is widely used on smartphones and tablets</w:t>
+            </w:r>
+          </w:p>
+        </w:tc>
+      </w:tr>
+      <w:tr>
+        <w:tc>
+          <w:tcPr>
+            <w:tcW w:w="4675" w:type="dxa"/>
+          </w:tcPr>
+          <w:p>
+            <w:r>
+              <w:t>App</w:t>
+            </w:r>
+          </w:p>
+        </w:tc>
+        <w:tc>
+          <w:tcPr>
+            <w:tcW w:w="4675" w:type="dxa"/>
+          </w:tcPr>
+          <w:p>
+            <w:r>
+              <w:t>An application</w:t>
+            </w:r>
+          </w:p>
+        </w:tc>
+      </w:tr>
+      <w:tr>
+        <w:tc>
+          <w:tcPr>
+            <w:tcW w:w="4675" w:type="dxa"/>
+          </w:tcPr>
+          <w:p>
+            <w:r>
+              <w:t>Web App</w:t>
+            </w:r>
+          </w:p>
+        </w:tc>
+        <w:tc>
+          <w:tcPr>
+            <w:tcW w:w="4675" w:type="dxa"/>
+          </w:tcPr>
+          <w:p>
+            <w:r>
+              <w:t>An application that has been developed specifically to be utilized through a web interface</w:t>
+            </w:r>
+          </w:p>
+        </w:tc>
+      </w:tr>
+      <w:tr>
+        <w:tc>
+          <w:tcPr>
+            <w:tcW w:w="4675" w:type="dxa"/>
+          </w:tcPr>
+          <w:p>
+            <w:r>
+              <w:t>Backend</w:t>
+            </w:r>
+          </w:p>
+        </w:tc>
+        <w:tc>
+          <w:tcPr>
+            <w:tcW w:w="4675" w:type="dxa"/>
+          </w:tcPr>
+          <w:p>
+            <w:r>
+              <w:t xml:space="preserve">A collection of programs running on a computer system that handles </w:t>
+            </w:r>
+            <w:r>
+              <w:t>request to the “server”. Responsible for storing data and generating web pages.</w:t>
+            </w:r>
+          </w:p>
+        </w:tc>
+      </w:tr>
+      <w:tr>
+        <w:tc>
+          <w:tcPr>
+            <w:tcW w:w="4675" w:type="dxa"/>
+          </w:tcPr>
+          <w:p>
+            <w:r>
+              <w:t>Frontend</w:t>
+            </w:r>
+          </w:p>
+        </w:tc>
+        <w:tc>
+          <w:tcPr>
+            <w:tcW w:w="4675" w:type="dxa"/>
+          </w:tcPr>
+          <w:p>
+            <w:r>
+              <w:t>The part of the program users will interact with. The frontend can be provided through many mediums</w:t>
+            </w:r>
+          </w:p>
+        </w:tc>
+      </w:tr>
+      <w:tr>
+        <w:tc>
+          <w:tcPr>
+            <w:tcW w:w="4675" w:type="dxa"/>
+          </w:tcPr>
+          <w:p/>
+        </w:tc>
+        <w:tc>
+          <w:tcPr>
+            <w:tcW w:w="4675" w:type="dxa"/>
+          </w:tcPr>
+          <w:p/>
+        </w:tc>
+      </w:tr>
+      <w:tr>
+        <w:tc>
+          <w:tcPr>
+            <w:tcW w:w="4675" w:type="dxa"/>
+          </w:tcPr>
+          <w:p/>
+        </w:tc>
+        <w:tc>
+          <w:tcPr>
+            <w:tcW w:w="4675" w:type="dxa"/>
+          </w:tcPr>
+          <w:p/>
+        </w:tc>
+      </w:tr>
+    </w:tbl>
+    <w:p/>
+    <w:p>
+      <w:pPr>
+        <w:pStyle w:val="Heading2"/>
+        <w:numPr>
+          <w:ilvl w:val="1"/>
+          <w:numId w:val="1"/>
+        </w:numPr>
+      </w:pPr>
+      <w:r>
+        <w:t>References</w:t>
+      </w:r>
+    </w:p>
+    <w:p>
+      <w:pPr>
+        <w:pStyle w:val="ListParagraph"/>
+        <w:numPr>
+          <w:ilvl w:val="0"/>
+          <w:numId w:val="2"/>
+        </w:numPr>
+      </w:pPr>
+    </w:p>
+    <w:p>
+      <w:pPr>
+        <w:pStyle w:val="Heading2"/>
+      </w:pPr>
+      <w:r>
+        <w:lastRenderedPageBreak/>
+        <w:t>1.5 Overview</w:t>
+      </w:r>
+    </w:p>
+    <w:p>
+      <w:r>
+        <w:t xml:space="preserve">This document will next explain the positioning of </w:t>
+      </w:r>
+      <w:proofErr w:type="spellStart"/>
+      <w:r>
+        <w:rPr>
+          <w:i/>
+          <w:u w:val="single"/>
+        </w:rPr>
+        <w:t>Pharmacon</w:t>
+      </w:r>
+      <w:proofErr w:type="spellEnd"/>
+      <w:r>
+        <w:rPr>
+          <w:i/>
+          <w:u w:val="single"/>
+        </w:rPr>
+        <w:t xml:space="preserve"> Track</w:t>
+      </w:r>
+      <w:r>
+        <w:t xml:space="preserve"> stating the </w:t>
+      </w:r>
+      <w:r>
+        <w:t xml:space="preserve">business opportunity, problem statement and product position statement. Following that will be the stakeholder and user descriptions. This will go into </w:t>
+      </w:r>
+      <w:r>
+        <w:t xml:space="preserve">the </w:t>
+      </w:r>
+      <w:r>
+        <w:t>market demographics, stakeholder summary and more. Next will be a product overview</w:t>
+      </w:r>
+      <w:r>
+        <w:t xml:space="preserve"> which will explain </w:t>
+      </w:r>
+      <w:r>
+        <w:t>the perspective</w:t>
+      </w:r>
+      <w:r>
+        <w:t xml:space="preserve"> of the product, a summary of its capabilities</w:t>
+      </w:r>
+      <w:r>
+        <w:t>, assumptions and cost and licensing. Finally, the product features will be discussed, followed by the constraints and the quality ranges.</w:t>
+      </w:r>
       <w:bookmarkStart w:id="0" w:name="_GoBack"/>
       <w:bookmarkEnd w:id="0"/>
       <w:r>
-        <w:t>1. Introduction</w:t>
-      </w:r>
-    </w:p>
-    <w:p>
-      <w:pPr>
-        <w:pStyle w:val="Heading2"/>
-      </w:pPr>
-      <w:r>
-        <w:t>1.1 Purpose</w:t>
-      </w:r>
-    </w:p>
-    <w:p>
-      <w:proofErr w:type="spellStart"/>
-      <w:r>
-        <w:t>Pharmacon</w:t>
-      </w:r>
-      <w:proofErr w:type="spellEnd"/>
-      <w:r>
-        <w:t xml:space="preserve"> is designed to alleviate the </w:t>
-      </w:r>
-      <w:r>
-        <w:t>pressure placed upon hospital pharmacist to correctly and consistently record any erro</w:t>
-      </w:r>
-      <w:r>
-        <w:t>rs</w:t>
-      </w:r>
-      <w:r>
-        <w:t xml:space="preserve"> that may occur in day-to-day operations.</w:t>
-      </w:r>
-      <w:r>
-        <w:t xml:space="preserve"> By providing the pharmacist with an easy to use interface and </w:t>
-      </w:r>
-      <w:r>
-        <w:rPr>
-          <w:u w:val="single"/>
-        </w:rPr>
-        <w:t>nicely laid out data</w:t>
-      </w:r>
-      <w:r>
-        <w:t xml:space="preserve"> wastage can be </w:t>
-      </w:r>
-      <w:r>
-        <w:t xml:space="preserve">tracked and eliminated. </w:t>
-      </w:r>
-    </w:p>
-    <w:p>
-      <w:pPr>
-        <w:pStyle w:val="Heading2"/>
-      </w:pPr>
-      <w:r>
-        <w:t>1.2 Scope</w:t>
-      </w:r>
-    </w:p>
-    <w:p>
-      <w:proofErr w:type="spellStart"/>
-      <w:r>
-        <w:t>Pharmacon</w:t>
-      </w:r>
-      <w:proofErr w:type="spellEnd"/>
-      <w:r>
-        <w:t xml:space="preserve"> will be designed to track medicinal wastages. This</w:t>
-      </w:r>
-    </w:p>
-    <w:p>
-      <w:pPr>
-        <w:pStyle w:val="Heading2"/>
-      </w:pPr>
-      <w:r>
-        <w:t>1.3 Definitions, Acronyms, and Abbreviations</w:t>
-      </w:r>
-    </w:p>
-    <w:p>
-      <w:pPr>
-        <w:pStyle w:val="Heading2"/>
-      </w:pPr>
-      <w:r>
-        <w:t>1.4 References</w:t>
-      </w:r>
-    </w:p>
-    <w:p>
-      <w:pPr>
-        <w:pStyle w:val="Heading2"/>
-      </w:pPr>
-      <w:r>
-        <w:t>1.5 Overview</w:t>
+        <w:br w:type="page"/>
+      </w:r>
+    </w:p>
+    <w:p>
+      <w:pPr>
+        <w:pStyle w:val="Heading1"/>
+      </w:pPr>
+      <w:r>
+        <w:lastRenderedPageBreak/>
+        <w:t>2. Positioning</w:t>
+      </w:r>
+    </w:p>
+    <w:p>
+      <w:pPr>
+        <w:pStyle w:val="Heading2"/>
+      </w:pPr>
+      <w:r>
+        <w:t>2.1 Business Opportunity</w:t>
+      </w:r>
+    </w:p>
+    <w:p>
+      <w:pPr>
+        <w:pStyle w:val="Heading2"/>
+      </w:pPr>
+      <w:r>
+        <w:t>2.2 Problem Statement</w:t>
+      </w:r>
+    </w:p>
+    <w:p>
+      <w:pPr>
+        <w:pStyle w:val="Heading2"/>
+      </w:pPr>
+      <w:r>
+        <w:t>2.3 Product Position Statement</w:t>
       </w:r>
     </w:p>
     <w:p>
@@ -115,52 +468,6 @@
       </w:pPr>
       <w:r>
         <w:lastRenderedPageBreak/>
-        <w:t>2. Positioning</w:t>
-      </w:r>
-    </w:p>
-    <w:p>
-      <w:pPr>
-        <w:pStyle w:val="Heading2"/>
-      </w:pPr>
-      <w:r>
-        <w:t>2.1 Business Opportunity</w:t>
-      </w:r>
-    </w:p>
-    <w:p>
-      <w:pPr>
-        <w:pStyle w:val="Heading2"/>
-      </w:pPr>
-      <w:r>
-        <w:t>2.2 Problem Statement</w:t>
-      </w:r>
-    </w:p>
-    <w:p>
-      <w:pPr>
-        <w:pStyle w:val="Heading2"/>
-      </w:pPr>
-      <w:r>
-        <w:t>2.3 Product Position Statement</w:t>
-      </w:r>
-    </w:p>
-    <w:p>
-      <w:pPr>
-        <w:rPr>
-          <w:rFonts w:asciiTheme="majorHAnsi" w:eastAsiaTheme="majorEastAsia" w:hAnsiTheme="majorHAnsi" w:cstheme="majorBidi"/>
-          <w:color w:val="2F5496" w:themeColor="accent1" w:themeShade="BF"/>
-          <w:sz w:val="26"/>
-          <w:szCs w:val="26"/>
-        </w:rPr>
-      </w:pPr>
-      <w:r>
-        <w:br w:type="page"/>
-      </w:r>
-    </w:p>
-    <w:p>
-      <w:pPr>
-        <w:pStyle w:val="Heading1"/>
-      </w:pPr>
-      <w:r>
-        <w:lastRenderedPageBreak/>
         <w:t>3. Stakeholder and User Descriptions</w:t>
       </w:r>
     </w:p>
@@ -546,7 +853,6 @@
     <w:p>
       <w:pPr>
         <w:pStyle w:val="Heading2"/>
-        <w:ind w:left="720" w:hanging="720"/>
       </w:pPr>
       <w:r>
         <w:t xml:space="preserve">10.4 </w:t>
@@ -591,6 +897,251 @@
     </w:sectPr>
   </w:body>
 </w:document>
+</file>
+
+<file path=word/numbering.xml><?xml version="1.0" encoding="utf-8"?>
+<w:numbering xmlns:wpc="http://schemas.microsoft.com/office/word/2010/wordprocessingCanvas" xmlns:cx="http://schemas.microsoft.com/office/drawing/2014/chartex" xmlns:cx1="http://schemas.microsoft.com/office/drawing/2015/9/8/chartex" xmlns:cx2="http://schemas.microsoft.com/office/drawing/2015/10/21/chartex" xmlns:cx3="http://schemas.microsoft.com/office/drawing/2016/5/9/chartex" xmlns:cx4="http://schemas.microsoft.com/office/drawing/2016/5/10/chartex" xmlns:cx5="http://schemas.microsoft.com/office/drawing/2016/5/11/chartex" xmlns:cx6="http://schemas.microsoft.com/office/drawing/2016/5/12/chartex" xmlns:cx7="http://schemas.microsoft.com/office/drawing/2016/5/13/chartex" xmlns:cx8="http://schemas.microsoft.com/office/drawing/2016/5/14/chartex" xmlns:mc="http://schemas.openxmlformats.org/markup-compatibility/2006" xmlns:aink="http://schemas.microsoft.com/office/drawing/2016/ink" xmlns:am3d="http://schemas.microsoft.com/office/drawing/2017/model3d" xmlns:o="urn:schemas-microsoft-com:office:office" xmlns:r="http://schemas.openxmlformats.org/officeDocument/2006/relationships" xmlns:m="http://schemas.openxmlformats.org/officeDocument/2006/math" xmlns:v="urn:schemas-microsoft-com:vml" xmlns:wp14="http://schemas.microsoft.com/office/word/2010/wordprocessingDrawing" xmlns:wp="http://schemas.openxmlformats.org/drawingml/2006/wordprocessingDrawing" xmlns:w10="urn:schemas-microsoft-com:office:word" xmlns:w="http://schemas.openxmlformats.org/wordprocessingml/2006/main" xmlns:w14="http://schemas.microsoft.com/office/word/2010/wordml" xmlns:w15="http://schemas.microsoft.com/office/word/2012/wordml" xmlns:w16cid="http://schemas.microsoft.com/office/word/2016/wordml/cid" xmlns:w16se="http://schemas.microsoft.com/office/word/2015/wordml/symex" xmlns:wpg="http://schemas.microsoft.com/office/word/2010/wordprocessingGroup" xmlns:wpi="http://schemas.microsoft.com/office/word/2010/wordprocessingInk" xmlns:wne="http://schemas.microsoft.com/office/word/2006/wordml" xmlns:wps="http://schemas.microsoft.com/office/word/2010/wordprocessingShape" mc:Ignorable="w14 w15 w16se w16cid wp14">
+  <w:abstractNum w:abstractNumId="0" w15:restartNumberingAfterBreak="0">
+    <w:nsid w:val="2BD25E9F"/>
+    <w:multiLevelType w:val="hybridMultilevel"/>
+    <w:tmpl w:val="D0CCC192"/>
+    <w:lvl w:ilvl="0" w:tplc="73B6A0EA">
+      <w:start w:val="1"/>
+      <w:numFmt w:val="bullet"/>
+      <w:lvlText w:val=""/>
+      <w:lvlJc w:val="left"/>
+      <w:pPr>
+        <w:ind w:left="720" w:hanging="360"/>
+      </w:pPr>
+      <w:rPr>
+        <w:rFonts w:ascii="Symbol" w:eastAsiaTheme="minorEastAsia" w:hAnsi="Symbol" w:cstheme="minorBidi" w:hint="default"/>
+      </w:rPr>
+    </w:lvl>
+    <w:lvl w:ilvl="1" w:tplc="04090003" w:tentative="1">
+      <w:start w:val="1"/>
+      <w:numFmt w:val="bullet"/>
+      <w:lvlText w:val="o"/>
+      <w:lvlJc w:val="left"/>
+      <w:pPr>
+        <w:ind w:left="1440" w:hanging="360"/>
+      </w:pPr>
+      <w:rPr>
+        <w:rFonts w:ascii="Courier New" w:hAnsi="Courier New" w:cs="Courier New" w:hint="default"/>
+      </w:rPr>
+    </w:lvl>
+    <w:lvl w:ilvl="2" w:tplc="04090005" w:tentative="1">
+      <w:start w:val="1"/>
+      <w:numFmt w:val="bullet"/>
+      <w:lvlText w:val=""/>
+      <w:lvlJc w:val="left"/>
+      <w:pPr>
+        <w:ind w:left="2160" w:hanging="360"/>
+      </w:pPr>
+      <w:rPr>
+        <w:rFonts w:ascii="Wingdings" w:hAnsi="Wingdings" w:hint="default"/>
+      </w:rPr>
+    </w:lvl>
+    <w:lvl w:ilvl="3" w:tplc="04090001" w:tentative="1">
+      <w:start w:val="1"/>
+      <w:numFmt w:val="bullet"/>
+      <w:lvlText w:val=""/>
+      <w:lvlJc w:val="left"/>
+      <w:pPr>
+        <w:ind w:left="2880" w:hanging="360"/>
+      </w:pPr>
+      <w:rPr>
+        <w:rFonts w:ascii="Symbol" w:hAnsi="Symbol" w:hint="default"/>
+      </w:rPr>
+    </w:lvl>
+    <w:lvl w:ilvl="4" w:tplc="04090003" w:tentative="1">
+      <w:start w:val="1"/>
+      <w:numFmt w:val="bullet"/>
+      <w:lvlText w:val="o"/>
+      <w:lvlJc w:val="left"/>
+      <w:pPr>
+        <w:ind w:left="3600" w:hanging="360"/>
+      </w:pPr>
+      <w:rPr>
+        <w:rFonts w:ascii="Courier New" w:hAnsi="Courier New" w:cs="Courier New" w:hint="default"/>
+      </w:rPr>
+    </w:lvl>
+    <w:lvl w:ilvl="5" w:tplc="04090005" w:tentative="1">
+      <w:start w:val="1"/>
+      <w:numFmt w:val="bullet"/>
+      <w:lvlText w:val=""/>
+      <w:lvlJc w:val="left"/>
+      <w:pPr>
+        <w:ind w:left="4320" w:hanging="360"/>
+      </w:pPr>
+      <w:rPr>
+        <w:rFonts w:ascii="Wingdings" w:hAnsi="Wingdings" w:hint="default"/>
+      </w:rPr>
+    </w:lvl>
+    <w:lvl w:ilvl="6" w:tplc="04090001" w:tentative="1">
+      <w:start w:val="1"/>
+      <w:numFmt w:val="bullet"/>
+      <w:lvlText w:val=""/>
+      <w:lvlJc w:val="left"/>
+      <w:pPr>
+        <w:ind w:left="5040" w:hanging="360"/>
+      </w:pPr>
+      <w:rPr>
+        <w:rFonts w:ascii="Symbol" w:hAnsi="Symbol" w:hint="default"/>
+      </w:rPr>
+    </w:lvl>
+    <w:lvl w:ilvl="7" w:tplc="04090003" w:tentative="1">
+      <w:start w:val="1"/>
+      <w:numFmt w:val="bullet"/>
+      <w:lvlText w:val="o"/>
+      <w:lvlJc w:val="left"/>
+      <w:pPr>
+        <w:ind w:left="5760" w:hanging="360"/>
+      </w:pPr>
+      <w:rPr>
+        <w:rFonts w:ascii="Courier New" w:hAnsi="Courier New" w:cs="Courier New" w:hint="default"/>
+      </w:rPr>
+    </w:lvl>
+    <w:lvl w:ilvl="8" w:tplc="04090005" w:tentative="1">
+      <w:start w:val="1"/>
+      <w:numFmt w:val="bullet"/>
+      <w:lvlText w:val=""/>
+      <w:lvlJc w:val="left"/>
+      <w:pPr>
+        <w:ind w:left="6480" w:hanging="360"/>
+      </w:pPr>
+      <w:rPr>
+        <w:rFonts w:ascii="Wingdings" w:hAnsi="Wingdings" w:hint="default"/>
+      </w:rPr>
+    </w:lvl>
+  </w:abstractNum>
+  <w:abstractNum w:abstractNumId="1" w15:restartNumberingAfterBreak="0">
+    <w:nsid w:val="599B57FF"/>
+    <w:multiLevelType w:val="multilevel"/>
+    <w:tmpl w:val="1020E91A"/>
+    <w:lvl w:ilvl="0">
+      <w:start w:val="1"/>
+      <w:numFmt w:val="decimal"/>
+      <w:lvlText w:val="%1."/>
+      <w:lvlJc w:val="left"/>
+      <w:pPr>
+        <w:ind w:left="360" w:hanging="360"/>
+      </w:pPr>
+      <w:rPr>
+        <w:rFonts w:hint="default"/>
+      </w:rPr>
+    </w:lvl>
+    <w:lvl w:ilvl="1">
+      <w:start w:val="3"/>
+      <w:numFmt w:val="decimal"/>
+      <w:isLgl/>
+      <w:lvlText w:val="%1.%2"/>
+      <w:lvlJc w:val="left"/>
+      <w:pPr>
+        <w:ind w:left="390" w:hanging="390"/>
+      </w:pPr>
+      <w:rPr>
+        <w:rFonts w:hint="default"/>
+      </w:rPr>
+    </w:lvl>
+    <w:lvl w:ilvl="2">
+      <w:start w:val="1"/>
+      <w:numFmt w:val="decimal"/>
+      <w:isLgl/>
+      <w:lvlText w:val="%1.%2.%3"/>
+      <w:lvlJc w:val="left"/>
+      <w:pPr>
+        <w:ind w:left="720" w:hanging="720"/>
+      </w:pPr>
+      <w:rPr>
+        <w:rFonts w:hint="default"/>
+      </w:rPr>
+    </w:lvl>
+    <w:lvl w:ilvl="3">
+      <w:start w:val="1"/>
+      <w:numFmt w:val="decimal"/>
+      <w:isLgl/>
+      <w:lvlText w:val="%1.%2.%3.%4"/>
+      <w:lvlJc w:val="left"/>
+      <w:pPr>
+        <w:ind w:left="720" w:hanging="720"/>
+      </w:pPr>
+      <w:rPr>
+        <w:rFonts w:hint="default"/>
+      </w:rPr>
+    </w:lvl>
+    <w:lvl w:ilvl="4">
+      <w:start w:val="1"/>
+      <w:numFmt w:val="decimal"/>
+      <w:isLgl/>
+      <w:lvlText w:val="%1.%2.%3.%4.%5"/>
+      <w:lvlJc w:val="left"/>
+      <w:pPr>
+        <w:ind w:left="1080" w:hanging="1080"/>
+      </w:pPr>
+      <w:rPr>
+        <w:rFonts w:hint="default"/>
+      </w:rPr>
+    </w:lvl>
+    <w:lvl w:ilvl="5">
+      <w:start w:val="1"/>
+      <w:numFmt w:val="decimal"/>
+      <w:isLgl/>
+      <w:lvlText w:val="%1.%2.%3.%4.%5.%6"/>
+      <w:lvlJc w:val="left"/>
+      <w:pPr>
+        <w:ind w:left="1080" w:hanging="1080"/>
+      </w:pPr>
+      <w:rPr>
+        <w:rFonts w:hint="default"/>
+      </w:rPr>
+    </w:lvl>
+    <w:lvl w:ilvl="6">
+      <w:start w:val="1"/>
+      <w:numFmt w:val="decimal"/>
+      <w:isLgl/>
+      <w:lvlText w:val="%1.%2.%3.%4.%5.%6.%7"/>
+      <w:lvlJc w:val="left"/>
+      <w:pPr>
+        <w:ind w:left="1440" w:hanging="1440"/>
+      </w:pPr>
+      <w:rPr>
+        <w:rFonts w:hint="default"/>
+      </w:rPr>
+    </w:lvl>
+    <w:lvl w:ilvl="7">
+      <w:start w:val="1"/>
+      <w:numFmt w:val="decimal"/>
+      <w:isLgl/>
+      <w:lvlText w:val="%1.%2.%3.%4.%5.%6.%7.%8"/>
+      <w:lvlJc w:val="left"/>
+      <w:pPr>
+        <w:ind w:left="1440" w:hanging="1440"/>
+      </w:pPr>
+      <w:rPr>
+        <w:rFonts w:hint="default"/>
+      </w:rPr>
+    </w:lvl>
+    <w:lvl w:ilvl="8">
+      <w:start w:val="1"/>
+      <w:numFmt w:val="decimal"/>
+      <w:isLgl/>
+      <w:lvlText w:val="%1.%2.%3.%4.%5.%6.%7.%8.%9"/>
+      <w:lvlJc w:val="left"/>
+      <w:pPr>
+        <w:ind w:left="1800" w:hanging="1800"/>
+      </w:pPr>
+      <w:rPr>
+        <w:rFonts w:hint="default"/>
+      </w:rPr>
+    </w:lvl>
+  </w:abstractNum>
+  <w:num w:numId="1">
+    <w:abstractNumId w:val="1"/>
+  </w:num>
+  <w:num w:numId="2">
+    <w:abstractNumId w:val="0"/>
+  </w:num>
+</w:numbering>
 </file>
 
 <file path=word/styles.xml><?xml version="1.0" encoding="utf-8"?>
@@ -990,7 +1541,10 @@
   <w:style w:type="paragraph" w:default="1" w:styleId="Normal">
     <w:name w:val="Normal"/>
     <w:qFormat/>
+    <w:rsid w:val="00EB2C7E"/>
     <w:rPr>
+      <w:sz w:val="24"/>
+      <w:szCs w:val="24"/>
       <w:lang w:val="en-AU"/>
     </w:rPr>
   </w:style>
@@ -1055,8 +1609,6 @@
     <w:rPr>
       <w:rFonts w:asciiTheme="majorHAnsi" w:eastAsiaTheme="majorEastAsia" w:hAnsiTheme="majorHAnsi" w:cstheme="majorBidi"/>
       <w:color w:val="1F3763" w:themeColor="accent1" w:themeShade="7F"/>
-      <w:sz w:val="24"/>
-      <w:szCs w:val="24"/>
     </w:rPr>
   </w:style>
   <w:style w:type="character" w:default="1" w:styleId="DefaultParagraphFont">
@@ -1127,6 +1679,36 @@
       <w:szCs w:val="24"/>
       <w:lang w:val="en-AU"/>
     </w:rPr>
+  </w:style>
+  <w:style w:type="paragraph" w:styleId="ListParagraph">
+    <w:name w:val="List Paragraph"/>
+    <w:basedOn w:val="Normal"/>
+    <w:uiPriority w:val="34"/>
+    <w:qFormat/>
+    <w:rsid w:val="005525B0"/>
+    <w:pPr>
+      <w:ind w:left="720"/>
+      <w:contextualSpacing/>
+    </w:pPr>
+  </w:style>
+  <w:style w:type="table" w:styleId="TableGrid">
+    <w:name w:val="Table Grid"/>
+    <w:basedOn w:val="TableNormal"/>
+    <w:uiPriority w:val="39"/>
+    <w:rsid w:val="00C520DA"/>
+    <w:pPr>
+      <w:spacing w:after="0" w:line="240" w:lineRule="auto"/>
+    </w:pPr>
+    <w:tblPr>
+      <w:tblBorders>
+        <w:top w:val="single" w:sz="4" w:space="0" w:color="auto"/>
+        <w:left w:val="single" w:sz="4" w:space="0" w:color="auto"/>
+        <w:bottom w:val="single" w:sz="4" w:space="0" w:color="auto"/>
+        <w:right w:val="single" w:sz="4" w:space="0" w:color="auto"/>
+        <w:insideH w:val="single" w:sz="4" w:space="0" w:color="auto"/>
+        <w:insideV w:val="single" w:sz="4" w:space="0" w:color="auto"/>
+      </w:tblBorders>
+    </w:tblPr>
   </w:style>
 </w:styles>
 </file>

</xml_diff>

<commit_message>
Rough completion of section 2
</commit_message>
<xml_diff>
--- a/documents/Vision Document.docx
+++ b/documents/Vision Document.docx
@@ -362,7 +362,6 @@
         <w:pStyle w:val="Heading2"/>
       </w:pPr>
       <w:r>
-        <w:lastRenderedPageBreak/>
         <w:t>1.5 Overview</w:t>
       </w:r>
     </w:p>
@@ -396,7 +395,11 @@
         <w:t xml:space="preserve">the </w:t>
       </w:r>
       <w:r>
-        <w:t>market demographics, stakeholder summary and more. Next will be a product overview</w:t>
+        <w:t xml:space="preserve">market demographics, stakeholder </w:t>
+      </w:r>
+      <w:r>
+        <w:lastRenderedPageBreak/>
+        <w:t>summary and more. Next will be a product overview</w:t>
       </w:r>
       <w:r>
         <w:t xml:space="preserve"> which will explain </w:t>
@@ -409,45 +412,190 @@
       </w:r>
       <w:r>
         <w:t>, assumptions and cost and licensing. Finally, the product features will be discussed, followed by the constraints and the quality ranges.</w:t>
+      </w:r>
+      <w:r>
+        <w:br w:type="page"/>
+      </w:r>
+    </w:p>
+    <w:p>
+      <w:pPr>
+        <w:pStyle w:val="Heading1"/>
+      </w:pPr>
+      <w:r>
+        <w:lastRenderedPageBreak/>
+        <w:t>2. Positioning</w:t>
+      </w:r>
+    </w:p>
+    <w:p>
+      <w:pPr>
+        <w:pStyle w:val="Heading2"/>
+      </w:pPr>
+      <w:r>
+        <w:t>2.1 Business Opportunity</w:t>
+      </w:r>
+    </w:p>
+    <w:p>
+      <w:r>
+        <w:t xml:space="preserve">In the busy </w:t>
+      </w:r>
+      <w:r>
+        <w:t xml:space="preserve">world of hospital </w:t>
+      </w:r>
+      <w:r>
+        <w:t>pharmacist,</w:t>
+      </w:r>
+      <w:r>
+        <w:t xml:space="preserve"> it can become quite difficult to remember to </w:t>
+      </w:r>
+      <w:r>
+        <w:t xml:space="preserve">record any errors that may occur. </w:t>
+      </w:r>
+      <w:r>
+        <w:t xml:space="preserve">Tracking errors that occur can help identify and deficiencies in </w:t>
+      </w:r>
+      <w:r>
+        <w:t xml:space="preserve">procedures and any written instructions. </w:t>
+      </w:r>
+      <w:r>
+        <w:t xml:space="preserve">However, as it stands tracking errors can be quite tedious, leading staff members to forgo the process of logging any that occur. </w:t>
+      </w:r>
+      <w:r>
+        <w:t xml:space="preserve">To this end, </w:t>
+      </w:r>
+      <w:proofErr w:type="spellStart"/>
+      <w:r>
+        <w:t>Pharmacon</w:t>
+      </w:r>
+      <w:proofErr w:type="spellEnd"/>
+      <w:r>
+        <w:t xml:space="preserve"> will develop a</w:t>
+      </w:r>
+      <w:r>
+        <w:t xml:space="preserve"> system that will allow for easy error tracking</w:t>
+      </w:r>
+      <w:r>
+        <w:t xml:space="preserve"> as well as allow for simple consumption of data through the use</w:t>
+      </w:r>
+      <w:r>
+        <w:t xml:space="preserve"> visualizations</w:t>
+      </w:r>
+      <w:r>
+        <w:t>.</w:t>
+      </w:r>
+    </w:p>
+    <w:p>
+      <w:pPr>
+        <w:pStyle w:val="Heading2"/>
+      </w:pPr>
+      <w:r>
+        <w:t>2.2 Problem Statement</w:t>
+      </w:r>
+    </w:p>
+    <w:p>
+      <w:r>
+        <w:t xml:space="preserve">As stated before it is quite tedious to track and errors that may occur for hospital pharmacist. The current method involves </w:t>
+      </w:r>
+      <w:r>
+        <w:t>inputting data in a</w:t>
+      </w:r>
+      <w:r>
+        <w:t xml:space="preserve"> spread sheet</w:t>
+      </w:r>
+      <w:r>
+        <w:t xml:space="preserve">. </w:t>
+      </w:r>
+      <w:r>
+        <w:t xml:space="preserve">This does not allow for easy sharing of data. One </w:t>
+      </w:r>
+      <w:r>
+        <w:t>spreadsheet</w:t>
+      </w:r>
+      <w:r>
+        <w:t>, one computer.</w:t>
+      </w:r>
+      <w:r>
+        <w:t xml:space="preserve"> This means that if the computer with the spreadsheet is currently in use then the pharmacist must remember the error that occurred and </w:t>
+      </w:r>
+      <w:r>
+        <w:t xml:space="preserve">enter the error </w:t>
+      </w:r>
+      <w:r>
+        <w:t>later</w:t>
+      </w:r>
+      <w:r>
+        <w:t xml:space="preserve">. </w:t>
+      </w:r>
+      <w:proofErr w:type="spellStart"/>
+      <w:r>
+        <w:t>Pharamcon</w:t>
+      </w:r>
+      <w:proofErr w:type="spellEnd"/>
+      <w:r>
+        <w:t xml:space="preserve"> will design a system that will allow the error to be entered across multiple machines</w:t>
+      </w:r>
+      <w:r>
+        <w:t xml:space="preserve">, removing the need to rely on a solitary system. In addition to having multiple places to input data the system will also be much quicker </w:t>
+      </w:r>
+      <w:r>
+        <w:t xml:space="preserve">to input data. </w:t>
+      </w:r>
+      <w:r>
+        <w:t>These features will make it less tedious to enter errors.</w:t>
+      </w:r>
+    </w:p>
+    <w:p>
+      <w:pPr>
+        <w:pStyle w:val="Heading2"/>
+      </w:pPr>
+      <w:r>
+        <w:t>2.3 Product Position Statement</w:t>
+      </w:r>
+    </w:p>
+    <w:p>
+      <w:proofErr w:type="spellStart"/>
+      <w:r>
+        <w:rPr>
+          <w:i/>
+          <w:u w:val="single"/>
+        </w:rPr>
+        <w:t>P</w:t>
+      </w:r>
+      <w:r>
+        <w:rPr>
+          <w:i/>
+          <w:u w:val="single"/>
+        </w:rPr>
+        <w:t>haramcon</w:t>
+      </w:r>
+      <w:proofErr w:type="spellEnd"/>
+      <w:r>
+        <w:rPr>
+          <w:i/>
+          <w:u w:val="single"/>
+        </w:rPr>
+        <w:t xml:space="preserve"> Track</w:t>
+      </w:r>
+      <w:r>
+        <w:t xml:space="preserve"> is being designed for </w:t>
+      </w:r>
+      <w:r>
+        <w:rPr>
+          <w:i/>
+          <w:u w:val="single"/>
+        </w:rPr>
+        <w:t>Hospital Pharmacist.</w:t>
+      </w:r>
+      <w:r>
+        <w:t xml:space="preserve"> </w:t>
+      </w:r>
+      <w:r>
+        <w:t xml:space="preserve">They require a method to allow them to easily track any medicinal errors that occur in the day to day operations. </w:t>
+      </w:r>
+      <w:r>
+        <w:t xml:space="preserve">A method for visualizing the data about errors is also required. The system to be provided will allow for errors to be easily entered and the resulting data to be analysed through visualizations. </w:t>
       </w:r>
       <w:bookmarkStart w:id="0" w:name="_GoBack"/>
       <w:bookmarkEnd w:id="0"/>
-      <w:r>
-        <w:br w:type="page"/>
-      </w:r>
-    </w:p>
-    <w:p>
-      <w:pPr>
-        <w:pStyle w:val="Heading1"/>
-      </w:pPr>
-      <w:r>
-        <w:lastRenderedPageBreak/>
-        <w:t>2. Positioning</w:t>
-      </w:r>
-    </w:p>
-    <w:p>
-      <w:pPr>
-        <w:pStyle w:val="Heading2"/>
-      </w:pPr>
-      <w:r>
-        <w:t>2.1 Business Opportunity</w:t>
-      </w:r>
-    </w:p>
-    <w:p>
-      <w:pPr>
-        <w:pStyle w:val="Heading2"/>
-      </w:pPr>
-      <w:r>
-        <w:t>2.2 Problem Statement</w:t>
-      </w:r>
-    </w:p>
-    <w:p>
-      <w:pPr>
-        <w:pStyle w:val="Heading2"/>
-      </w:pPr>
-      <w:r>
-        <w:t>2.3 Product Position Statement</w:t>
-      </w:r>
     </w:p>
     <w:p>
       <w:pPr>
@@ -1614,7 +1762,6 @@
   <w:style w:type="character" w:default="1" w:styleId="DefaultParagraphFont">
     <w:name w:val="Default Paragraph Font"/>
     <w:uiPriority w:val="1"/>
-    <w:semiHidden/>
     <w:unhideWhenUsed/>
   </w:style>
   <w:style w:type="table" w:default="1" w:styleId="TableNormal">

</xml_diff>

<commit_message>
Finished rough draft of Vision Docuemnt
</commit_message>
<xml_diff>
--- a/documents/Vision Document.docx
+++ b/documents/Vision Document.docx
@@ -654,6 +654,7 @@
         <w:spacing w:before="40"/>
       </w:pPr>
       <w:r>
+        <w:lastRenderedPageBreak/>
         <w:t>Stakeholder Descriptions</w:t>
       </w:r>
     </w:p>
@@ -672,7 +673,7 @@
     <w:p/>
     <w:tbl>
       <w:tblPr>
-        <w:tblW w:w="9566" w:type="dxa"/>
+        <w:tblW w:w="9363" w:type="dxa"/>
         <w:tblInd w:w="-8" w:type="dxa"/>
         <w:tblBorders>
           <w:top w:val="single" w:sz="6" w:space="0" w:color="000000"/>
@@ -686,18 +687,18 @@
         <w:tblLook w:val="00A0" w:firstRow="1" w:lastRow="0" w:firstColumn="1" w:lastColumn="0" w:noHBand="0" w:noVBand="0"/>
       </w:tblPr>
       <w:tblGrid>
-        <w:gridCol w:w="2137"/>
-        <w:gridCol w:w="2951"/>
-        <w:gridCol w:w="4478"/>
+        <w:gridCol w:w="2092"/>
+        <w:gridCol w:w="2888"/>
+        <w:gridCol w:w="4383"/>
       </w:tblGrid>
       <w:tr>
         <w:trPr>
-          <w:trHeight w:val="471"/>
+          <w:trHeight w:val="257"/>
           <w:tblHeader/>
         </w:trPr>
         <w:tc>
           <w:tcPr>
-            <w:tcW w:w="2137" w:type="dxa"/>
+            <w:tcW w:w="2092" w:type="dxa"/>
             <w:tcBorders>
               <w:top w:val="single" w:sz="6" w:space="0" w:color="000000"/>
               <w:left w:val="single" w:sz="6" w:space="0" w:color="000000"/>
@@ -726,7 +727,7 @@
         </w:tc>
         <w:tc>
           <w:tcPr>
-            <w:tcW w:w="2951" w:type="dxa"/>
+            <w:tcW w:w="2888" w:type="dxa"/>
             <w:tcBorders>
               <w:top w:val="single" w:sz="6" w:space="0" w:color="000000"/>
               <w:left w:val="single" w:sz="6" w:space="0" w:color="000000"/>
@@ -753,7 +754,7 @@
         </w:tc>
         <w:tc>
           <w:tcPr>
-            <w:tcW w:w="4478" w:type="dxa"/>
+            <w:tcW w:w="4383" w:type="dxa"/>
             <w:tcBorders>
               <w:top w:val="single" w:sz="6" w:space="0" w:color="000000"/>
               <w:left w:val="single" w:sz="6" w:space="0" w:color="000000"/>
@@ -781,11 +782,11 @@
       </w:tr>
       <w:tr>
         <w:trPr>
-          <w:trHeight w:val="3098"/>
+          <w:trHeight w:val="1692"/>
         </w:trPr>
         <w:tc>
           <w:tcPr>
-            <w:tcW w:w="2137" w:type="dxa"/>
+            <w:tcW w:w="2092" w:type="dxa"/>
             <w:tcBorders>
               <w:top w:val="single" w:sz="6" w:space="0" w:color="000000"/>
               <w:left w:val="single" w:sz="6" w:space="0" w:color="000000"/>
@@ -795,154 +796,261 @@
             <w:hideMark/>
           </w:tcPr>
           <w:p>
+            <w:r>
+              <w:t>Hospital Pharmacist</w:t>
+            </w:r>
+          </w:p>
+        </w:tc>
+        <w:tc>
+          <w:tcPr>
+            <w:tcW w:w="2888" w:type="dxa"/>
+            <w:tcBorders>
+              <w:top w:val="single" w:sz="6" w:space="0" w:color="000000"/>
+              <w:left w:val="single" w:sz="6" w:space="0" w:color="000000"/>
+              <w:bottom w:val="single" w:sz="6" w:space="0" w:color="000000"/>
+              <w:right w:val="single" w:sz="6" w:space="0" w:color="000000"/>
+            </w:tcBorders>
+            <w:hideMark/>
+          </w:tcPr>
+          <w:p>
+            <w:r>
+              <w:t xml:space="preserve">Control drugs and medicines in </w:t>
+            </w:r>
+            <w:proofErr w:type="spellStart"/>
+            <w:r>
+              <w:t>hostpital</w:t>
+            </w:r>
+            <w:proofErr w:type="spellEnd"/>
+            <w:r>
+              <w:t>. Main user of the system</w:t>
+            </w:r>
+          </w:p>
+        </w:tc>
+        <w:tc>
+          <w:tcPr>
+            <w:tcW w:w="4383" w:type="dxa"/>
+            <w:tcBorders>
+              <w:top w:val="single" w:sz="6" w:space="0" w:color="000000"/>
+              <w:left w:val="single" w:sz="6" w:space="0" w:color="000000"/>
+              <w:bottom w:val="single" w:sz="6" w:space="0" w:color="000000"/>
+              <w:right w:val="single" w:sz="6" w:space="0" w:color="000000"/>
+            </w:tcBorders>
+            <w:hideMark/>
+          </w:tcPr>
+          <w:p>
+            <w:pPr>
+              <w:pStyle w:val="ListParagraph"/>
+              <w:numPr>
+                <w:ilvl w:val="0"/>
+                <w:numId w:val="4"/>
+              </w:numPr>
+            </w:pPr>
+            <w:r>
+              <w:t>Responsible for distribution of drugs and medicines throughout the hospital</w:t>
+            </w:r>
+          </w:p>
+          <w:p>
+            <w:pPr>
+              <w:pStyle w:val="ListParagraph"/>
+              <w:numPr>
+                <w:ilvl w:val="0"/>
+                <w:numId w:val="4"/>
+              </w:numPr>
+            </w:pPr>
+            <w:r>
+              <w:t>Responsible for tracking any errors made in drug distribution</w:t>
+            </w:r>
+          </w:p>
+          <w:p>
             <w:pPr>
               <w:pStyle w:val="InfoBlue"/>
               <w:rPr>
                 <w:lang w:val="en-AU"/>
               </w:rPr>
             </w:pPr>
-            <w:r>
-              <w:rPr>
-                <w:lang w:val="en-AU"/>
-              </w:rPr>
-              <w:t>[Name the stakeholder type.]</w:t>
-            </w:r>
-          </w:p>
-        </w:tc>
-        <w:tc>
-          <w:tcPr>
-            <w:tcW w:w="2951" w:type="dxa"/>
-            <w:tcBorders>
-              <w:top w:val="single" w:sz="6" w:space="0" w:color="000000"/>
-              <w:left w:val="single" w:sz="6" w:space="0" w:color="000000"/>
-              <w:bottom w:val="single" w:sz="6" w:space="0" w:color="000000"/>
-              <w:right w:val="single" w:sz="6" w:space="0" w:color="000000"/>
-            </w:tcBorders>
-            <w:hideMark/>
-          </w:tcPr>
-          <w:p>
-            <w:pPr>
-              <w:pStyle w:val="InfoBlue"/>
-              <w:rPr>
-                <w:lang w:val="en-AU"/>
-              </w:rPr>
-            </w:pPr>
-            <w:r>
-              <w:rPr>
-                <w:lang w:val="en-AU"/>
-              </w:rPr>
-              <w:t>[Briefly describe the stakeholder.]</w:t>
-            </w:r>
-          </w:p>
-        </w:tc>
-        <w:tc>
-          <w:tcPr>
-            <w:tcW w:w="4478" w:type="dxa"/>
-            <w:tcBorders>
-              <w:top w:val="single" w:sz="6" w:space="0" w:color="000000"/>
-              <w:left w:val="single" w:sz="6" w:space="0" w:color="000000"/>
-              <w:bottom w:val="single" w:sz="6" w:space="0" w:color="000000"/>
-              <w:right w:val="single" w:sz="6" w:space="0" w:color="000000"/>
-            </w:tcBorders>
-            <w:hideMark/>
-          </w:tcPr>
-          <w:p>
-            <w:pPr>
-              <w:pStyle w:val="InfoBlue"/>
-              <w:rPr>
-                <w:lang w:val="en-AU"/>
-              </w:rPr>
-            </w:pPr>
-            <w:r>
-              <w:rPr>
-                <w:lang w:val="en-AU"/>
-              </w:rPr>
-              <w:t xml:space="preserve">[Summarize the stakeholder’s key responsibilities </w:t>
-            </w:r>
-            <w:proofErr w:type="gramStart"/>
-            <w:r>
-              <w:rPr>
-                <w:lang w:val="en-AU"/>
-              </w:rPr>
-              <w:t>with regard to</w:t>
-            </w:r>
-            <w:proofErr w:type="gramEnd"/>
-            <w:r>
-              <w:rPr>
-                <w:lang w:val="en-AU"/>
-              </w:rPr>
-              <w:t xml:space="preserve"> the system being developed; that is, their interest as a stakeholder. For example, this stakeholder:</w:t>
-            </w:r>
-          </w:p>
-          <w:p>
-            <w:pPr>
-              <w:pStyle w:val="InfoBlue"/>
-              <w:rPr>
-                <w:lang w:val="en-AU"/>
-              </w:rPr>
-            </w:pPr>
-            <w:r>
-              <w:rPr>
-                <w:lang w:val="en-AU"/>
-              </w:rPr>
-              <w:t>ensures that the system will be maintainable</w:t>
-            </w:r>
-          </w:p>
-          <w:p>
-            <w:pPr>
-              <w:pStyle w:val="InfoBlue"/>
-              <w:rPr>
-                <w:lang w:val="en-AU"/>
-              </w:rPr>
-            </w:pPr>
-            <w:r>
-              <w:rPr>
-                <w:lang w:val="en-AU"/>
-              </w:rPr>
-              <w:t>ensures that there will be a market demand for the product’s features</w:t>
-            </w:r>
-          </w:p>
-          <w:p>
-            <w:pPr>
-              <w:pStyle w:val="InfoBlue"/>
-              <w:rPr>
-                <w:lang w:val="en-AU"/>
-              </w:rPr>
-            </w:pPr>
-            <w:r>
-              <w:rPr>
-                <w:lang w:val="en-AU"/>
-              </w:rPr>
-              <w:t>monitors the project’s progress</w:t>
-            </w:r>
-          </w:p>
-          <w:p>
-            <w:pPr>
-              <w:pStyle w:val="InfoBlue"/>
-              <w:rPr>
-                <w:lang w:val="en-AU"/>
-              </w:rPr>
-            </w:pPr>
-            <w:r>
-              <w:rPr>
-                <w:lang w:val="en-AU"/>
-              </w:rPr>
-              <w:t>approves funding</w:t>
-            </w:r>
-          </w:p>
-          <w:p>
-            <w:pPr>
-              <w:pStyle w:val="InfoBlue"/>
-              <w:rPr>
-                <w:lang w:val="en-AU"/>
-              </w:rPr>
-            </w:pPr>
-            <w:r>
-              <w:rPr>
-                <w:lang w:val="en-AU"/>
-              </w:rPr>
-              <w:t>and so forth]</w:t>
-            </w:r>
+          </w:p>
+        </w:tc>
+      </w:tr>
+      <w:tr>
+        <w:trPr>
+          <w:trHeight w:val="20"/>
+        </w:trPr>
+        <w:tc>
+          <w:tcPr>
+            <w:tcW w:w="2092" w:type="dxa"/>
+            <w:tcBorders>
+              <w:top w:val="single" w:sz="6" w:space="0" w:color="000000"/>
+              <w:left w:val="single" w:sz="6" w:space="0" w:color="000000"/>
+              <w:bottom w:val="single" w:sz="6" w:space="0" w:color="000000"/>
+              <w:right w:val="single" w:sz="6" w:space="0" w:color="000000"/>
+            </w:tcBorders>
+          </w:tcPr>
+          <w:p>
+            <w:r>
+              <w:t>Data Reviewer</w:t>
+            </w:r>
+          </w:p>
+        </w:tc>
+        <w:tc>
+          <w:tcPr>
+            <w:tcW w:w="2888" w:type="dxa"/>
+            <w:tcBorders>
+              <w:top w:val="single" w:sz="6" w:space="0" w:color="000000"/>
+              <w:left w:val="single" w:sz="6" w:space="0" w:color="000000"/>
+              <w:bottom w:val="single" w:sz="6" w:space="0" w:color="000000"/>
+              <w:right w:val="single" w:sz="6" w:space="0" w:color="000000"/>
+            </w:tcBorders>
+          </w:tcPr>
+          <w:p>
+            <w:r>
+              <w:t>The person who looks at the results of the data gathered about errors</w:t>
+            </w:r>
+          </w:p>
+        </w:tc>
+        <w:tc>
+          <w:tcPr>
+            <w:tcW w:w="4383" w:type="dxa"/>
+            <w:tcBorders>
+              <w:top w:val="single" w:sz="6" w:space="0" w:color="000000"/>
+              <w:left w:val="single" w:sz="6" w:space="0" w:color="000000"/>
+              <w:bottom w:val="single" w:sz="6" w:space="0" w:color="000000"/>
+              <w:right w:val="single" w:sz="6" w:space="0" w:color="000000"/>
+            </w:tcBorders>
+          </w:tcPr>
+          <w:p>
+            <w:pPr>
+              <w:pStyle w:val="ListParagraph"/>
+              <w:ind w:left="410"/>
+            </w:pPr>
+            <w:r>
+              <w:t>Responsible for gathering information about errors gathered by the system.</w:t>
+            </w:r>
+          </w:p>
+        </w:tc>
+      </w:tr>
+      <w:tr>
+        <w:trPr>
+          <w:trHeight w:val="1692"/>
+        </w:trPr>
+        <w:tc>
+          <w:tcPr>
+            <w:tcW w:w="2092" w:type="dxa"/>
+            <w:tcBorders>
+              <w:top w:val="single" w:sz="6" w:space="0" w:color="000000"/>
+              <w:left w:val="single" w:sz="6" w:space="0" w:color="000000"/>
+              <w:bottom w:val="single" w:sz="6" w:space="0" w:color="000000"/>
+              <w:right w:val="single" w:sz="6" w:space="0" w:color="000000"/>
+            </w:tcBorders>
+          </w:tcPr>
+          <w:p>
+            <w:r>
+              <w:t xml:space="preserve">Team </w:t>
+            </w:r>
+            <w:proofErr w:type="spellStart"/>
+            <w:r>
+              <w:t>Pharmacon</w:t>
+            </w:r>
+            <w:proofErr w:type="spellEnd"/>
+          </w:p>
+        </w:tc>
+        <w:tc>
+          <w:tcPr>
+            <w:tcW w:w="2888" w:type="dxa"/>
+            <w:tcBorders>
+              <w:top w:val="single" w:sz="6" w:space="0" w:color="000000"/>
+              <w:left w:val="single" w:sz="6" w:space="0" w:color="000000"/>
+              <w:bottom w:val="single" w:sz="6" w:space="0" w:color="000000"/>
+              <w:right w:val="single" w:sz="6" w:space="0" w:color="000000"/>
+            </w:tcBorders>
+          </w:tcPr>
+          <w:p>
+            <w:r>
+              <w:t>The project developers</w:t>
+            </w:r>
+          </w:p>
+        </w:tc>
+        <w:tc>
+          <w:tcPr>
+            <w:tcW w:w="4383" w:type="dxa"/>
+            <w:tcBorders>
+              <w:top w:val="single" w:sz="6" w:space="0" w:color="000000"/>
+              <w:left w:val="single" w:sz="6" w:space="0" w:color="000000"/>
+              <w:bottom w:val="single" w:sz="6" w:space="0" w:color="000000"/>
+              <w:right w:val="single" w:sz="6" w:space="0" w:color="000000"/>
+            </w:tcBorders>
+          </w:tcPr>
+          <w:p>
+            <w:pPr>
+              <w:pStyle w:val="ListParagraph"/>
+              <w:numPr>
+                <w:ilvl w:val="0"/>
+                <w:numId w:val="4"/>
+              </w:numPr>
+            </w:pPr>
+            <w:r>
+              <w:t>Responsible for developing the project</w:t>
+            </w:r>
+          </w:p>
+          <w:p>
+            <w:pPr>
+              <w:pStyle w:val="ListParagraph"/>
+              <w:numPr>
+                <w:ilvl w:val="0"/>
+                <w:numId w:val="4"/>
+              </w:numPr>
+            </w:pPr>
+            <w:r>
+              <w:t>Responsible for communicating with client</w:t>
+            </w:r>
+          </w:p>
+        </w:tc>
+      </w:tr>
+      <w:tr>
+        <w:trPr>
+          <w:trHeight w:val="1692"/>
+        </w:trPr>
+        <w:tc>
+          <w:tcPr>
+            <w:tcW w:w="2092" w:type="dxa"/>
+            <w:tcBorders>
+              <w:top w:val="single" w:sz="6" w:space="0" w:color="000000"/>
+              <w:left w:val="single" w:sz="6" w:space="0" w:color="000000"/>
+              <w:bottom w:val="single" w:sz="6" w:space="0" w:color="000000"/>
+              <w:right w:val="single" w:sz="6" w:space="0" w:color="000000"/>
+            </w:tcBorders>
+          </w:tcPr>
+          <w:p/>
+        </w:tc>
+        <w:tc>
+          <w:tcPr>
+            <w:tcW w:w="2888" w:type="dxa"/>
+            <w:tcBorders>
+              <w:top w:val="single" w:sz="6" w:space="0" w:color="000000"/>
+              <w:left w:val="single" w:sz="6" w:space="0" w:color="000000"/>
+              <w:bottom w:val="single" w:sz="6" w:space="0" w:color="000000"/>
+              <w:right w:val="single" w:sz="6" w:space="0" w:color="000000"/>
+            </w:tcBorders>
+          </w:tcPr>
+          <w:p/>
+        </w:tc>
+        <w:tc>
+          <w:tcPr>
+            <w:tcW w:w="4383" w:type="dxa"/>
+            <w:tcBorders>
+              <w:top w:val="single" w:sz="6" w:space="0" w:color="000000"/>
+              <w:left w:val="single" w:sz="6" w:space="0" w:color="000000"/>
+              <w:bottom w:val="single" w:sz="6" w:space="0" w:color="000000"/>
+              <w:right w:val="single" w:sz="6" w:space="0" w:color="000000"/>
+            </w:tcBorders>
+          </w:tcPr>
+          <w:p>
+            <w:pPr>
+              <w:pStyle w:val="ListParagraph"/>
+              <w:numPr>
+                <w:ilvl w:val="0"/>
+                <w:numId w:val="4"/>
+              </w:numPr>
+            </w:pPr>
           </w:p>
         </w:tc>
       </w:tr>
@@ -950,11 +1058,7 @@
     <w:p>
       <w:pPr>
         <w:pStyle w:val="Heading2"/>
-        <w:rPr>
-          <w:sz w:val="20"/>
-          <w:szCs w:val="20"/>
-          <w:lang w:val="en-US"/>
-        </w:rPr>
+        <w:spacing w:before="240"/>
       </w:pPr>
       <w:bookmarkStart w:id="0" w:name="_Toc20715759"/>
       <w:bookmarkStart w:id="1" w:name="_Toc512930912"/>
@@ -978,53 +1082,74 @@
       <w:bookmarkEnd w:id="5"/>
       <w:bookmarkEnd w:id="6"/>
       <w:bookmarkEnd w:id="7"/>
+      <w:r>
+        <w:softHyphen/>
+      </w:r>
     </w:p>
     <w:p>
-      <w:pPr>
-        <w:pStyle w:val="InfoBlue"/>
-      </w:pPr>
-      <w:r>
-        <w:t>[Detail the working environment of the target user. Here are some suggestions:</w:t>
+      <w:r>
+        <w:t xml:space="preserve">In the current environment every pharmacist is responsible for tracking errors they make. They are required to go to a specific computer that has a spreadsheet on it and enter the data in that spreadsheet. If the computer is in </w:t>
+      </w:r>
+      <w:r>
+        <w:t>use,</w:t>
+      </w:r>
+      <w:r>
+        <w:t xml:space="preserve"> then they must wait until it is free. </w:t>
+      </w:r>
+      <w:r>
+        <w:t xml:space="preserve">Once they get on the computer then they must open-up the file, scroll to the end and then finally add the error. While this is simple having to do it sometimes many times in one day makes a simple routine tedious. </w:t>
+      </w:r>
+      <w:proofErr w:type="spellStart"/>
+      <w:r>
+        <w:rPr>
+          <w:i/>
+          <w:u w:val="single"/>
+        </w:rPr>
+        <w:t>Pharmatrack</w:t>
+      </w:r>
+      <w:proofErr w:type="spellEnd"/>
+      <w:r>
+        <w:rPr>
+          <w:i/>
+          <w:u w:val="single"/>
+        </w:rPr>
+        <w:t xml:space="preserve"> </w:t>
+      </w:r>
+      <w:r>
+        <w:t xml:space="preserve">will combat these issues by firstly, allowing errors to be entered across many machines. Next, </w:t>
+      </w:r>
+      <w:proofErr w:type="spellStart"/>
+      <w:r>
+        <w:rPr>
+          <w:i/>
+          <w:u w:val="single"/>
+        </w:rPr>
+        <w:t>Pharmatrack</w:t>
+      </w:r>
+      <w:proofErr w:type="spellEnd"/>
+      <w:r>
+        <w:t xml:space="preserve"> will make it extremely simple and streamlined to enter errors. By providing an interface that requires minimum interactions to complete pharmacist will no longer find error entering tedious.</w:t>
       </w:r>
     </w:p>
     <w:p>
-      <w:pPr>
-        <w:pStyle w:val="InfoBlue"/>
-      </w:pPr>
-      <w:r>
-        <w:t>Number of people involved in completing the task? Is this changing?</w:t>
-      </w:r>
-    </w:p>
-    <w:p>
-      <w:pPr>
-        <w:pStyle w:val="InfoBlue"/>
-      </w:pPr>
-      <w:r>
-        <w:t>How long is a task cycle? Amount of time spent in each activity? Is this changing?</w:t>
-      </w:r>
-    </w:p>
-    <w:p>
-      <w:pPr>
-        <w:pStyle w:val="InfoBlue"/>
-      </w:pPr>
-      <w:r>
-        <w:t>Any unique environmental constraints: mobile, outdoors, in-flight, and so on?</w:t>
-      </w:r>
-    </w:p>
-    <w:p>
-      <w:pPr>
-        <w:pStyle w:val="InfoBlue"/>
-      </w:pPr>
-      <w:r>
-        <w:t>What other applications are in use? Does your application need to integrate with them?</w:t>
-      </w:r>
-    </w:p>
-    <w:p>
-      <w:pPr>
-        <w:pStyle w:val="InfoBlue"/>
-      </w:pPr>
-      <w:r>
-        <w:t>This is where extracts from the Business Model could be included to outline the task and roles involved, and so on.]</w:t>
+      <w:proofErr w:type="spellStart"/>
+      <w:r>
+        <w:rPr>
+          <w:i/>
+          <w:u w:val="single"/>
+        </w:rPr>
+        <w:lastRenderedPageBreak/>
+        <w:t>Pharmatrack</w:t>
+      </w:r>
+      <w:proofErr w:type="spellEnd"/>
+      <w:r>
+        <w:t xml:space="preserve"> will be able to provide data visualization so the pharmacist can easily see what causes errors. These visualizations may be needed in reports. To facilitate this, users will be able to export any visualization to an image file that they can then import into a </w:t>
+      </w:r>
+      <w:r>
+        <w:t>presentation</w:t>
+      </w:r>
+      <w:r>
+        <w:t xml:space="preserve"> or report. </w:t>
       </w:r>
     </w:p>
     <w:p>
@@ -1066,58 +1191,6 @@
         <w:t xml:space="preserve"> and Features</w:t>
       </w:r>
       <w:bookmarkEnd w:id="14"/>
-    </w:p>
-    <w:p>
-      <w:pPr>
-        <w:pStyle w:val="InfoBlue"/>
-      </w:pPr>
-      <w:r>
-        <w:t>[Avoid design. Keep feature descriptions at a general level. Focus on capabilities needed and why (not how)</w:t>
-      </w:r>
-      <w:r>
-        <w:tab/>
-        <w:t xml:space="preserve"> they should be implemented. Capture the stakeholder priority and planned release for each feature.</w:t>
-      </w:r>
-    </w:p>
-    <w:p>
-      <w:pPr>
-        <w:pStyle w:val="InfoBlue"/>
-      </w:pPr>
-      <w:r>
-        <w:t xml:space="preserve">Remember: a NEED is something the business needs to do – it is a business capability. </w:t>
-      </w:r>
-      <w:proofErr w:type="spellStart"/>
-      <w:r>
-        <w:t>Noone</w:t>
-      </w:r>
-      <w:proofErr w:type="spellEnd"/>
-      <w:r>
-        <w:t xml:space="preserve"> NEEDS a website – what they NEED is a universal way to communicate with their customers.  A website is an architectural mechanism that provides the FEATURE of universal accessibility. </w:t>
-      </w:r>
-    </w:p>
-    <w:p>
-      <w:pPr>
-        <w:pStyle w:val="InfoBlue"/>
-      </w:pPr>
-      <w:r>
-        <w:t>A NEED is a problem – a FEATURE is a solution. Don’t get them mixed up.</w:t>
-      </w:r>
-    </w:p>
-    <w:p>
-      <w:pPr>
-        <w:pStyle w:val="InfoBlue"/>
-      </w:pPr>
-      <w:r>
-        <w:t>Needs should be consistent with the functional requirements as expressed in the Use Case Model – a document which should generally accompany the Vision document.</w:t>
-      </w:r>
-    </w:p>
-    <w:p>
-      <w:pPr>
-        <w:pStyle w:val="InfoBlue"/>
-      </w:pPr>
-      <w:r>
-        <w:t>Features are characteristics of the software that support or enable those use cases to be enacted.]</w:t>
-      </w:r>
     </w:p>
     <w:tbl>
       <w:tblPr>
@@ -1284,6 +1357,400 @@
                 <w:lang w:val="en-AU"/>
               </w:rPr>
             </w:pPr>
+            <w:r>
+              <w:rPr>
+                <w:lang w:val="en-AU"/>
+              </w:rPr>
+              <w:t>Ability to track errors</w:t>
+            </w:r>
+          </w:p>
+        </w:tc>
+        <w:tc>
+          <w:tcPr>
+            <w:tcW w:w="992" w:type="dxa"/>
+            <w:tcBorders>
+              <w:top w:val="single" w:sz="6" w:space="0" w:color="000000"/>
+              <w:left w:val="single" w:sz="6" w:space="0" w:color="000000"/>
+              <w:bottom w:val="single" w:sz="6" w:space="0" w:color="000000"/>
+              <w:right w:val="single" w:sz="6" w:space="0" w:color="000000"/>
+            </w:tcBorders>
+          </w:tcPr>
+          <w:p>
+            <w:pPr>
+              <w:pStyle w:val="BodyText"/>
+              <w:ind w:left="0"/>
+              <w:rPr>
+                <w:lang w:val="en-AU"/>
+              </w:rPr>
+            </w:pPr>
+            <w:r>
+              <w:rPr>
+                <w:lang w:val="en-AU"/>
+              </w:rPr>
+              <w:t>High</w:t>
+            </w:r>
+          </w:p>
+        </w:tc>
+        <w:tc>
+          <w:tcPr>
+            <w:tcW w:w="1611" w:type="dxa"/>
+            <w:tcBorders>
+              <w:top w:val="single" w:sz="6" w:space="0" w:color="000000"/>
+              <w:left w:val="single" w:sz="6" w:space="0" w:color="000000"/>
+              <w:bottom w:val="single" w:sz="6" w:space="0" w:color="000000"/>
+              <w:right w:val="single" w:sz="6" w:space="0" w:color="000000"/>
+            </w:tcBorders>
+          </w:tcPr>
+          <w:p>
+            <w:pPr>
+              <w:pStyle w:val="BodyText"/>
+              <w:ind w:left="0"/>
+              <w:rPr>
+                <w:lang w:val="en-AU"/>
+              </w:rPr>
+            </w:pPr>
+            <w:r>
+              <w:rPr>
+                <w:lang w:val="en-AU"/>
+              </w:rPr>
+              <w:t>A streamlined flow that will allow adding and storing of errors</w:t>
+            </w:r>
+          </w:p>
+        </w:tc>
+        <w:tc>
+          <w:tcPr>
+            <w:tcW w:w="2430" w:type="dxa"/>
+            <w:tcBorders>
+              <w:top w:val="single" w:sz="6" w:space="0" w:color="000000"/>
+              <w:left w:val="single" w:sz="6" w:space="0" w:color="000000"/>
+              <w:bottom w:val="single" w:sz="6" w:space="0" w:color="000000"/>
+              <w:right w:val="single" w:sz="6" w:space="0" w:color="000000"/>
+            </w:tcBorders>
+          </w:tcPr>
+          <w:p>
+            <w:pPr>
+              <w:pStyle w:val="BodyText"/>
+              <w:ind w:left="0"/>
+              <w:rPr>
+                <w:lang w:val="en-AU"/>
+              </w:rPr>
+            </w:pPr>
+            <w:r>
+              <w:rPr>
+                <w:lang w:val="en-AU"/>
+              </w:rPr>
+              <w:t>V 0.1</w:t>
+            </w:r>
+          </w:p>
+        </w:tc>
+      </w:tr>
+      <w:tr>
+        <w:tc>
+          <w:tcPr>
+            <w:tcW w:w="3085" w:type="dxa"/>
+            <w:tcBorders>
+              <w:top w:val="single" w:sz="6" w:space="0" w:color="000000"/>
+              <w:left w:val="single" w:sz="6" w:space="0" w:color="000000"/>
+              <w:bottom w:val="single" w:sz="6" w:space="0" w:color="000000"/>
+              <w:right w:val="single" w:sz="6" w:space="0" w:color="000000"/>
+            </w:tcBorders>
+          </w:tcPr>
+          <w:p>
+            <w:pPr>
+              <w:pStyle w:val="BodyText"/>
+              <w:ind w:left="0"/>
+              <w:rPr>
+                <w:lang w:val="en-AU"/>
+              </w:rPr>
+            </w:pPr>
+            <w:r>
+              <w:rPr>
+                <w:lang w:val="en-AU"/>
+              </w:rPr>
+              <w:t>Ability to amend recorded errors</w:t>
+            </w:r>
+          </w:p>
+        </w:tc>
+        <w:tc>
+          <w:tcPr>
+            <w:tcW w:w="992" w:type="dxa"/>
+            <w:tcBorders>
+              <w:top w:val="single" w:sz="6" w:space="0" w:color="000000"/>
+              <w:left w:val="single" w:sz="6" w:space="0" w:color="000000"/>
+              <w:bottom w:val="single" w:sz="6" w:space="0" w:color="000000"/>
+              <w:right w:val="single" w:sz="6" w:space="0" w:color="000000"/>
+            </w:tcBorders>
+          </w:tcPr>
+          <w:p>
+            <w:pPr>
+              <w:pStyle w:val="BodyText"/>
+              <w:ind w:left="0"/>
+              <w:rPr>
+                <w:lang w:val="en-AU"/>
+              </w:rPr>
+            </w:pPr>
+            <w:r>
+              <w:rPr>
+                <w:lang w:val="en-AU"/>
+              </w:rPr>
+              <w:t>High</w:t>
+            </w:r>
+          </w:p>
+        </w:tc>
+        <w:tc>
+          <w:tcPr>
+            <w:tcW w:w="1611" w:type="dxa"/>
+            <w:tcBorders>
+              <w:top w:val="single" w:sz="6" w:space="0" w:color="000000"/>
+              <w:left w:val="single" w:sz="6" w:space="0" w:color="000000"/>
+              <w:bottom w:val="single" w:sz="6" w:space="0" w:color="000000"/>
+              <w:right w:val="single" w:sz="6" w:space="0" w:color="000000"/>
+            </w:tcBorders>
+          </w:tcPr>
+          <w:p>
+            <w:pPr>
+              <w:pStyle w:val="BodyText"/>
+              <w:ind w:left="0"/>
+              <w:rPr>
+                <w:lang w:val="en-AU"/>
+              </w:rPr>
+            </w:pPr>
+          </w:p>
+        </w:tc>
+        <w:tc>
+          <w:tcPr>
+            <w:tcW w:w="2430" w:type="dxa"/>
+            <w:tcBorders>
+              <w:top w:val="single" w:sz="6" w:space="0" w:color="000000"/>
+              <w:left w:val="single" w:sz="6" w:space="0" w:color="000000"/>
+              <w:bottom w:val="single" w:sz="6" w:space="0" w:color="000000"/>
+              <w:right w:val="single" w:sz="6" w:space="0" w:color="000000"/>
+            </w:tcBorders>
+          </w:tcPr>
+          <w:p>
+            <w:pPr>
+              <w:pStyle w:val="BodyText"/>
+              <w:ind w:left="0"/>
+              <w:rPr>
+                <w:lang w:val="en-AU"/>
+              </w:rPr>
+            </w:pPr>
+          </w:p>
+        </w:tc>
+      </w:tr>
+      <w:tr>
+        <w:tc>
+          <w:tcPr>
+            <w:tcW w:w="3085" w:type="dxa"/>
+            <w:tcBorders>
+              <w:top w:val="single" w:sz="6" w:space="0" w:color="000000"/>
+              <w:left w:val="single" w:sz="6" w:space="0" w:color="000000"/>
+              <w:bottom w:val="single" w:sz="6" w:space="0" w:color="000000"/>
+              <w:right w:val="single" w:sz="6" w:space="0" w:color="000000"/>
+            </w:tcBorders>
+          </w:tcPr>
+          <w:p>
+            <w:pPr>
+              <w:pStyle w:val="BodyText"/>
+              <w:ind w:left="0"/>
+              <w:rPr>
+                <w:lang w:val="en-AU"/>
+              </w:rPr>
+            </w:pPr>
+            <w:r>
+              <w:rPr>
+                <w:lang w:val="en-AU"/>
+              </w:rPr>
+              <w:t>Ability to view errors in a spreadsheet program</w:t>
+            </w:r>
+          </w:p>
+        </w:tc>
+        <w:tc>
+          <w:tcPr>
+            <w:tcW w:w="992" w:type="dxa"/>
+            <w:tcBorders>
+              <w:top w:val="single" w:sz="6" w:space="0" w:color="000000"/>
+              <w:left w:val="single" w:sz="6" w:space="0" w:color="000000"/>
+              <w:bottom w:val="single" w:sz="6" w:space="0" w:color="000000"/>
+              <w:right w:val="single" w:sz="6" w:space="0" w:color="000000"/>
+            </w:tcBorders>
+          </w:tcPr>
+          <w:p>
+            <w:pPr>
+              <w:pStyle w:val="BodyText"/>
+              <w:ind w:left="0"/>
+              <w:rPr>
+                <w:lang w:val="en-AU"/>
+              </w:rPr>
+            </w:pPr>
+            <w:r>
+              <w:rPr>
+                <w:lang w:val="en-AU"/>
+              </w:rPr>
+              <w:t>Medium</w:t>
+            </w:r>
+          </w:p>
+        </w:tc>
+        <w:tc>
+          <w:tcPr>
+            <w:tcW w:w="1611" w:type="dxa"/>
+            <w:tcBorders>
+              <w:top w:val="single" w:sz="6" w:space="0" w:color="000000"/>
+              <w:left w:val="single" w:sz="6" w:space="0" w:color="000000"/>
+              <w:bottom w:val="single" w:sz="6" w:space="0" w:color="000000"/>
+              <w:right w:val="single" w:sz="6" w:space="0" w:color="000000"/>
+            </w:tcBorders>
+          </w:tcPr>
+          <w:p>
+            <w:pPr>
+              <w:pStyle w:val="BodyText"/>
+              <w:ind w:left="0"/>
+              <w:rPr>
+                <w:lang w:val="en-AU"/>
+              </w:rPr>
+            </w:pPr>
+            <w:r>
+              <w:rPr>
+                <w:lang w:val="en-AU"/>
+              </w:rPr>
+              <w:t>An option to export all data to a spreadsheet filetype.</w:t>
+            </w:r>
+          </w:p>
+        </w:tc>
+        <w:tc>
+          <w:tcPr>
+            <w:tcW w:w="2430" w:type="dxa"/>
+            <w:tcBorders>
+              <w:top w:val="single" w:sz="6" w:space="0" w:color="000000"/>
+              <w:left w:val="single" w:sz="6" w:space="0" w:color="000000"/>
+              <w:bottom w:val="single" w:sz="6" w:space="0" w:color="000000"/>
+              <w:right w:val="single" w:sz="6" w:space="0" w:color="000000"/>
+            </w:tcBorders>
+          </w:tcPr>
+          <w:p>
+            <w:pPr>
+              <w:pStyle w:val="BodyText"/>
+              <w:ind w:left="0"/>
+              <w:rPr>
+                <w:lang w:val="en-AU"/>
+              </w:rPr>
+            </w:pPr>
+          </w:p>
+        </w:tc>
+      </w:tr>
+      <w:tr>
+        <w:tc>
+          <w:tcPr>
+            <w:tcW w:w="3085" w:type="dxa"/>
+            <w:tcBorders>
+              <w:top w:val="single" w:sz="6" w:space="0" w:color="000000"/>
+              <w:left w:val="single" w:sz="6" w:space="0" w:color="000000"/>
+              <w:bottom w:val="single" w:sz="6" w:space="0" w:color="000000"/>
+              <w:right w:val="single" w:sz="6" w:space="0" w:color="000000"/>
+            </w:tcBorders>
+          </w:tcPr>
+          <w:p>
+            <w:pPr>
+              <w:pStyle w:val="BodyText"/>
+              <w:ind w:left="0"/>
+              <w:rPr>
+                <w:lang w:val="en-AU"/>
+              </w:rPr>
+            </w:pPr>
+            <w:r>
+              <w:rPr>
+                <w:lang w:val="en-AU"/>
+              </w:rPr>
+              <w:t>Create, update and delete contacts from the mailing list</w:t>
+            </w:r>
+          </w:p>
+        </w:tc>
+        <w:tc>
+          <w:tcPr>
+            <w:tcW w:w="992" w:type="dxa"/>
+            <w:tcBorders>
+              <w:top w:val="single" w:sz="6" w:space="0" w:color="000000"/>
+              <w:left w:val="single" w:sz="6" w:space="0" w:color="000000"/>
+              <w:bottom w:val="single" w:sz="6" w:space="0" w:color="000000"/>
+              <w:right w:val="single" w:sz="6" w:space="0" w:color="000000"/>
+            </w:tcBorders>
+          </w:tcPr>
+          <w:p>
+            <w:pPr>
+              <w:pStyle w:val="BodyText"/>
+              <w:ind w:left="0"/>
+              <w:rPr>
+                <w:lang w:val="en-AU"/>
+              </w:rPr>
+            </w:pPr>
+            <w:r>
+              <w:rPr>
+                <w:lang w:val="en-AU"/>
+              </w:rPr>
+              <w:t>Medium</w:t>
+            </w:r>
+          </w:p>
+        </w:tc>
+        <w:tc>
+          <w:tcPr>
+            <w:tcW w:w="1611" w:type="dxa"/>
+            <w:tcBorders>
+              <w:top w:val="single" w:sz="6" w:space="0" w:color="000000"/>
+              <w:left w:val="single" w:sz="6" w:space="0" w:color="000000"/>
+              <w:bottom w:val="single" w:sz="6" w:space="0" w:color="000000"/>
+              <w:right w:val="single" w:sz="6" w:space="0" w:color="000000"/>
+            </w:tcBorders>
+          </w:tcPr>
+          <w:p>
+            <w:pPr>
+              <w:pStyle w:val="BodyText"/>
+              <w:ind w:left="0"/>
+              <w:rPr>
+                <w:lang w:val="en-AU"/>
+              </w:rPr>
+            </w:pPr>
+          </w:p>
+        </w:tc>
+        <w:tc>
+          <w:tcPr>
+            <w:tcW w:w="2430" w:type="dxa"/>
+            <w:tcBorders>
+              <w:top w:val="single" w:sz="6" w:space="0" w:color="000000"/>
+              <w:left w:val="single" w:sz="6" w:space="0" w:color="000000"/>
+              <w:bottom w:val="single" w:sz="6" w:space="0" w:color="000000"/>
+              <w:right w:val="single" w:sz="6" w:space="0" w:color="000000"/>
+            </w:tcBorders>
+          </w:tcPr>
+          <w:p>
+            <w:pPr>
+              <w:pStyle w:val="BodyText"/>
+              <w:ind w:left="0"/>
+              <w:rPr>
+                <w:lang w:val="en-AU"/>
+              </w:rPr>
+            </w:pPr>
+          </w:p>
+        </w:tc>
+      </w:tr>
+      <w:tr>
+        <w:tc>
+          <w:tcPr>
+            <w:tcW w:w="3085" w:type="dxa"/>
+            <w:tcBorders>
+              <w:top w:val="single" w:sz="6" w:space="0" w:color="000000"/>
+              <w:left w:val="single" w:sz="6" w:space="0" w:color="000000"/>
+              <w:bottom w:val="single" w:sz="6" w:space="0" w:color="000000"/>
+              <w:right w:val="single" w:sz="6" w:space="0" w:color="000000"/>
+            </w:tcBorders>
+          </w:tcPr>
+          <w:p>
+            <w:pPr>
+              <w:pStyle w:val="BodyText"/>
+              <w:ind w:left="0"/>
+              <w:rPr>
+                <w:lang w:val="en-AU"/>
+              </w:rPr>
+            </w:pPr>
           </w:p>
         </w:tc>
         <w:tc>
@@ -1365,8 +1832,6 @@
       <w:bookmarkStart w:id="16" w:name="_Toc512930919"/>
       <w:bookmarkStart w:id="17" w:name="_Toc452813602"/>
       <w:bookmarkStart w:id="18" w:name="_Toc436203408"/>
-      <w:bookmarkStart w:id="19" w:name="_GoBack"/>
-      <w:bookmarkEnd w:id="19"/>
       <w:r>
         <w:t>Other Product Requirements</w:t>
       </w:r>
@@ -1374,70 +1839,6 @@
       <w:bookmarkEnd w:id="16"/>
       <w:bookmarkEnd w:id="17"/>
       <w:bookmarkEnd w:id="18"/>
-    </w:p>
-    <w:p>
-      <w:pPr>
-        <w:pStyle w:val="InfoBlue"/>
-      </w:pPr>
-      <w:r>
-        <w:t>[At a high level, list quality characteristics and application constraints. Quality characteristics include things like security, availability and reliability requirements. Constraints include, applicable legislative or safety standards, hardware, or platform requirements; and environmental requirements.</w:t>
-      </w:r>
-    </w:p>
-    <w:p>
-      <w:pPr>
-        <w:pStyle w:val="InfoBlue"/>
-      </w:pPr>
-      <w:r>
-        <w:t>Define the quality ranges for performance, robustness, fault tolerance, usability, and similar characteristics that are not captured in the Feature Set.</w:t>
-      </w:r>
-    </w:p>
-    <w:p>
-      <w:pPr>
-        <w:pStyle w:val="InfoBlue"/>
-      </w:pPr>
-      <w:bookmarkStart w:id="20" w:name="_Toc452813607"/>
-      <w:bookmarkStart w:id="21" w:name="_Toc436203413"/>
-      <w:r>
-        <w:t xml:space="preserve">Note any design constraints, external constraints, assumptions or other dependencies that, if changed, will alter the </w:t>
-      </w:r>
-      <w:r>
-        <w:rPr>
-          <w:b/>
-          <w:bCs/>
-        </w:rPr>
-        <w:t xml:space="preserve">Vision </w:t>
-      </w:r>
-      <w:r>
-        <w:t xml:space="preserve">document. For example, an assumption may state that a specific operating system will be available for the hardware designated for the software product. If the operating system is not available, the </w:t>
-      </w:r>
-      <w:r>
-        <w:rPr>
-          <w:b/>
-          <w:bCs/>
-        </w:rPr>
-        <w:t>Vision</w:t>
-      </w:r>
-      <w:r>
-        <w:t xml:space="preserve"> document will need to change.</w:t>
-      </w:r>
-    </w:p>
-    <w:p>
-      <w:pPr>
-        <w:pStyle w:val="InfoBlue"/>
-      </w:pPr>
-      <w:r>
-        <w:t>Define any specific documentation requirements, including user manuals, online help, installation, labeling, and packaging requirements.</w:t>
-      </w:r>
-    </w:p>
-    <w:p>
-      <w:pPr>
-        <w:pStyle w:val="InfoBlue"/>
-      </w:pPr>
-      <w:r>
-        <w:t>Define the priority of these other product requirements. Include, if useful, attributes such as stability, benefit, effort, and risk.]</w:t>
-      </w:r>
-      <w:bookmarkEnd w:id="20"/>
-      <w:bookmarkEnd w:id="21"/>
     </w:p>
     <w:tbl>
       <w:tblPr>
@@ -1480,6 +1881,8 @@
                 <w:lang w:val="en-AU"/>
               </w:rPr>
             </w:pPr>
+            <w:bookmarkStart w:id="19" w:name="_GoBack"/>
+            <w:bookmarkEnd w:id="19"/>
             <w:r>
               <w:rPr>
                 <w:b/>
@@ -1549,6 +1952,166 @@
                 <w:lang w:val="en-AU"/>
               </w:rPr>
               <w:t>Planned Release</w:t>
+            </w:r>
+          </w:p>
+        </w:tc>
+      </w:tr>
+      <w:tr>
+        <w:tc>
+          <w:tcPr>
+            <w:tcW w:w="3936" w:type="dxa"/>
+            <w:tcBorders>
+              <w:top w:val="single" w:sz="6" w:space="0" w:color="000000"/>
+              <w:left w:val="single" w:sz="6" w:space="0" w:color="000000"/>
+              <w:bottom w:val="single" w:sz="6" w:space="0" w:color="000000"/>
+              <w:right w:val="single" w:sz="6" w:space="0" w:color="000000"/>
+            </w:tcBorders>
+          </w:tcPr>
+          <w:p>
+            <w:pPr>
+              <w:pStyle w:val="BodyText"/>
+              <w:ind w:left="0"/>
+              <w:rPr>
+                <w:lang w:val="en-AU"/>
+              </w:rPr>
+            </w:pPr>
+            <w:r>
+              <w:rPr>
+                <w:lang w:val="en-AU"/>
+              </w:rPr>
+              <w:t>Online manual</w:t>
+            </w:r>
+          </w:p>
+        </w:tc>
+        <w:tc>
+          <w:tcPr>
+            <w:tcW w:w="1134" w:type="dxa"/>
+            <w:tcBorders>
+              <w:top w:val="single" w:sz="6" w:space="0" w:color="000000"/>
+              <w:left w:val="single" w:sz="6" w:space="0" w:color="000000"/>
+              <w:bottom w:val="single" w:sz="6" w:space="0" w:color="000000"/>
+              <w:right w:val="single" w:sz="6" w:space="0" w:color="000000"/>
+            </w:tcBorders>
+          </w:tcPr>
+          <w:p>
+            <w:pPr>
+              <w:pStyle w:val="BodyText"/>
+              <w:ind w:left="0"/>
+              <w:rPr>
+                <w:lang w:val="en-AU"/>
+              </w:rPr>
+            </w:pPr>
+            <w:r>
+              <w:rPr>
+                <w:lang w:val="en-AU"/>
+              </w:rPr>
+              <w:t>High</w:t>
+            </w:r>
+          </w:p>
+        </w:tc>
+        <w:tc>
+          <w:tcPr>
+            <w:tcW w:w="2835" w:type="dxa"/>
+            <w:tcBorders>
+              <w:top w:val="single" w:sz="6" w:space="0" w:color="000000"/>
+              <w:left w:val="single" w:sz="6" w:space="0" w:color="000000"/>
+              <w:bottom w:val="single" w:sz="6" w:space="0" w:color="000000"/>
+              <w:right w:val="single" w:sz="6" w:space="0" w:color="000000"/>
+            </w:tcBorders>
+          </w:tcPr>
+          <w:p>
+            <w:pPr>
+              <w:pStyle w:val="BodyText"/>
+              <w:ind w:left="0"/>
+              <w:rPr>
+                <w:lang w:val="en-AU"/>
+              </w:rPr>
+            </w:pPr>
+            <w:r>
+              <w:rPr>
+                <w:lang w:val="en-AU"/>
+              </w:rPr>
+              <w:t>V1.0</w:t>
+            </w:r>
+          </w:p>
+        </w:tc>
+      </w:tr>
+      <w:tr>
+        <w:tc>
+          <w:tcPr>
+            <w:tcW w:w="3936" w:type="dxa"/>
+            <w:tcBorders>
+              <w:top w:val="single" w:sz="6" w:space="0" w:color="000000"/>
+              <w:left w:val="single" w:sz="6" w:space="0" w:color="000000"/>
+              <w:bottom w:val="single" w:sz="6" w:space="0" w:color="000000"/>
+              <w:right w:val="single" w:sz="6" w:space="0" w:color="000000"/>
+            </w:tcBorders>
+          </w:tcPr>
+          <w:p>
+            <w:pPr>
+              <w:pStyle w:val="BodyText"/>
+              <w:ind w:left="0"/>
+              <w:rPr>
+                <w:lang w:val="en-AU"/>
+              </w:rPr>
+            </w:pPr>
+            <w:r>
+              <w:rPr>
+                <w:lang w:val="en-AU"/>
+              </w:rPr>
+              <w:t>99.999% Uptime</w:t>
+            </w:r>
+          </w:p>
+        </w:tc>
+        <w:tc>
+          <w:tcPr>
+            <w:tcW w:w="1134" w:type="dxa"/>
+            <w:tcBorders>
+              <w:top w:val="single" w:sz="6" w:space="0" w:color="000000"/>
+              <w:left w:val="single" w:sz="6" w:space="0" w:color="000000"/>
+              <w:bottom w:val="single" w:sz="6" w:space="0" w:color="000000"/>
+              <w:right w:val="single" w:sz="6" w:space="0" w:color="000000"/>
+            </w:tcBorders>
+          </w:tcPr>
+          <w:p>
+            <w:pPr>
+              <w:pStyle w:val="BodyText"/>
+              <w:ind w:left="0"/>
+              <w:rPr>
+                <w:lang w:val="en-AU"/>
+              </w:rPr>
+            </w:pPr>
+            <w:r>
+              <w:rPr>
+                <w:lang w:val="en-AU"/>
+              </w:rPr>
+              <w:t>High</w:t>
+            </w:r>
+          </w:p>
+        </w:tc>
+        <w:tc>
+          <w:tcPr>
+            <w:tcW w:w="2835" w:type="dxa"/>
+            <w:tcBorders>
+              <w:top w:val="single" w:sz="6" w:space="0" w:color="000000"/>
+              <w:left w:val="single" w:sz="6" w:space="0" w:color="000000"/>
+              <w:bottom w:val="single" w:sz="6" w:space="0" w:color="000000"/>
+              <w:right w:val="single" w:sz="6" w:space="0" w:color="000000"/>
+            </w:tcBorders>
+          </w:tcPr>
+          <w:p>
+            <w:pPr>
+              <w:pStyle w:val="BodyText"/>
+              <w:ind w:left="0"/>
+              <w:rPr>
+                <w:lang w:val="en-AU"/>
+              </w:rPr>
+            </w:pPr>
+            <w:r>
+              <w:rPr>
+                <w:lang w:val="en-AU"/>
+              </w:rPr>
+              <w:t>All</w:t>
             </w:r>
           </w:p>
         </w:tc>
@@ -2191,6 +2754,119 @@
       </w:rPr>
     </w:lvl>
   </w:abstractNum>
+  <w:abstractNum w:abstractNumId="3" w15:restartNumberingAfterBreak="0">
+    <w:nsid w:val="74A51C16"/>
+    <w:multiLevelType w:val="hybridMultilevel"/>
+    <w:tmpl w:val="D38089EA"/>
+    <w:lvl w:ilvl="0" w:tplc="4A588190">
+      <w:start w:val="5"/>
+      <w:numFmt w:val="bullet"/>
+      <w:lvlText w:val=""/>
+      <w:lvlJc w:val="left"/>
+      <w:pPr>
+        <w:ind w:left="410" w:hanging="360"/>
+      </w:pPr>
+      <w:rPr>
+        <w:rFonts w:ascii="Symbol" w:eastAsiaTheme="minorEastAsia" w:hAnsi="Symbol" w:cstheme="minorBidi" w:hint="default"/>
+      </w:rPr>
+    </w:lvl>
+    <w:lvl w:ilvl="1" w:tplc="04090003" w:tentative="1">
+      <w:start w:val="1"/>
+      <w:numFmt w:val="bullet"/>
+      <w:lvlText w:val="o"/>
+      <w:lvlJc w:val="left"/>
+      <w:pPr>
+        <w:ind w:left="1130" w:hanging="360"/>
+      </w:pPr>
+      <w:rPr>
+        <w:rFonts w:ascii="Courier New" w:hAnsi="Courier New" w:cs="Courier New" w:hint="default"/>
+      </w:rPr>
+    </w:lvl>
+    <w:lvl w:ilvl="2" w:tplc="04090005" w:tentative="1">
+      <w:start w:val="1"/>
+      <w:numFmt w:val="bullet"/>
+      <w:lvlText w:val=""/>
+      <w:lvlJc w:val="left"/>
+      <w:pPr>
+        <w:ind w:left="1850" w:hanging="360"/>
+      </w:pPr>
+      <w:rPr>
+        <w:rFonts w:ascii="Wingdings" w:hAnsi="Wingdings" w:hint="default"/>
+      </w:rPr>
+    </w:lvl>
+    <w:lvl w:ilvl="3" w:tplc="04090001" w:tentative="1">
+      <w:start w:val="1"/>
+      <w:numFmt w:val="bullet"/>
+      <w:lvlText w:val=""/>
+      <w:lvlJc w:val="left"/>
+      <w:pPr>
+        <w:ind w:left="2570" w:hanging="360"/>
+      </w:pPr>
+      <w:rPr>
+        <w:rFonts w:ascii="Symbol" w:hAnsi="Symbol" w:hint="default"/>
+      </w:rPr>
+    </w:lvl>
+    <w:lvl w:ilvl="4" w:tplc="04090003" w:tentative="1">
+      <w:start w:val="1"/>
+      <w:numFmt w:val="bullet"/>
+      <w:lvlText w:val="o"/>
+      <w:lvlJc w:val="left"/>
+      <w:pPr>
+        <w:ind w:left="3290" w:hanging="360"/>
+      </w:pPr>
+      <w:rPr>
+        <w:rFonts w:ascii="Courier New" w:hAnsi="Courier New" w:cs="Courier New" w:hint="default"/>
+      </w:rPr>
+    </w:lvl>
+    <w:lvl w:ilvl="5" w:tplc="04090005" w:tentative="1">
+      <w:start w:val="1"/>
+      <w:numFmt w:val="bullet"/>
+      <w:lvlText w:val=""/>
+      <w:lvlJc w:val="left"/>
+      <w:pPr>
+        <w:ind w:left="4010" w:hanging="360"/>
+      </w:pPr>
+      <w:rPr>
+        <w:rFonts w:ascii="Wingdings" w:hAnsi="Wingdings" w:hint="default"/>
+      </w:rPr>
+    </w:lvl>
+    <w:lvl w:ilvl="6" w:tplc="04090001" w:tentative="1">
+      <w:start w:val="1"/>
+      <w:numFmt w:val="bullet"/>
+      <w:lvlText w:val=""/>
+      <w:lvlJc w:val="left"/>
+      <w:pPr>
+        <w:ind w:left="4730" w:hanging="360"/>
+      </w:pPr>
+      <w:rPr>
+        <w:rFonts w:ascii="Symbol" w:hAnsi="Symbol" w:hint="default"/>
+      </w:rPr>
+    </w:lvl>
+    <w:lvl w:ilvl="7" w:tplc="04090003" w:tentative="1">
+      <w:start w:val="1"/>
+      <w:numFmt w:val="bullet"/>
+      <w:lvlText w:val="o"/>
+      <w:lvlJc w:val="left"/>
+      <w:pPr>
+        <w:ind w:left="5450" w:hanging="360"/>
+      </w:pPr>
+      <w:rPr>
+        <w:rFonts w:ascii="Courier New" w:hAnsi="Courier New" w:cs="Courier New" w:hint="default"/>
+      </w:rPr>
+    </w:lvl>
+    <w:lvl w:ilvl="8" w:tplc="04090005" w:tentative="1">
+      <w:start w:val="1"/>
+      <w:numFmt w:val="bullet"/>
+      <w:lvlText w:val=""/>
+      <w:lvlJc w:val="left"/>
+      <w:pPr>
+        <w:ind w:left="6170" w:hanging="360"/>
+      </w:pPr>
+      <w:rPr>
+        <w:rFonts w:ascii="Wingdings" w:hAnsi="Wingdings" w:hint="default"/>
+      </w:rPr>
+    </w:lvl>
+  </w:abstractNum>
   <w:num w:numId="1">
     <w:abstractNumId w:val="2"/>
   </w:num>
@@ -2199,6 +2875,9 @@
   </w:num>
   <w:num w:numId="3">
     <w:abstractNumId w:val="1"/>
+  </w:num>
+  <w:num w:numId="4">
+    <w:abstractNumId w:val="3"/>
   </w:num>
 </w:numbering>
 </file>

</xml_diff>

<commit_message>
Finished Vision Document. Needs review from team members
</commit_message>
<xml_diff>
--- a/documents/Vision Document.docx
+++ b/documents/Vision Document.docx
@@ -24,68 +24,79 @@
       </w:r>
       <w:proofErr w:type="spellEnd"/>
       <w:r>
-        <w:t xml:space="preserve"> has been approached by a </w:t>
-      </w:r>
-      <w:r>
-        <w:rPr>
-          <w:i/>
-          <w:u w:val="single"/>
-        </w:rPr>
-        <w:t>hospital pharmacist</w:t>
+        <w:t xml:space="preserve"> has been </w:t>
+      </w:r>
+      <w:r>
+        <w:t xml:space="preserve">discovered a </w:t>
+      </w:r>
+      <w:r>
+        <w:t>need for</w:t>
+      </w:r>
+      <w:r>
+        <w:t xml:space="preserve"> an application that aid</w:t>
+      </w:r>
+      <w:r>
+        <w:t>s</w:t>
+      </w:r>
+      <w:r>
+        <w:t xml:space="preserve"> hospital pharmacist</w:t>
+      </w:r>
+      <w:r>
+        <w:t xml:space="preserve"> in the tracking of </w:t>
+      </w:r>
+      <w:r>
+        <w:t>medicinal errors and wastage</w:t>
+      </w:r>
+      <w:r>
+        <w:t>.</w:t>
+      </w:r>
+      <w:r>
+        <w:t xml:space="preserve"> The application will be called </w:t>
+      </w:r>
+      <w:r>
+        <w:t>Pharmacy Error Tracker (P.E.T.)</w:t>
+      </w:r>
+      <w:r>
+        <w:t>,</w:t>
       </w:r>
       <w:r>
         <w:t xml:space="preserve"> </w:t>
       </w:r>
       <w:r>
-        <w:t>to develop an application that will aid in the tracking of wastage and errors.</w:t>
-      </w:r>
-      <w:r>
-        <w:t xml:space="preserve"> The application will be called </w:t>
-      </w:r>
-      <w:proofErr w:type="spellStart"/>
-      <w:r>
-        <w:rPr>
-          <w:i/>
-          <w:u w:val="single"/>
-        </w:rPr>
-        <w:t>Pharmacon</w:t>
-      </w:r>
-      <w:proofErr w:type="spellEnd"/>
-      <w:r>
-        <w:rPr>
-          <w:i/>
-          <w:u w:val="single"/>
-        </w:rPr>
-        <w:t xml:space="preserve"> Track</w:t>
-      </w:r>
-      <w:r>
-        <w:rPr>
-          <w:i/>
-          <w:u w:val="single"/>
-        </w:rPr>
-        <w:t>er</w:t>
-      </w:r>
-      <w:r>
-        <w:t>,</w:t>
-      </w:r>
-      <w:r>
-        <w:rPr>
-          <w:i/>
-          <w:u w:val="single"/>
-        </w:rPr>
+        <w:t>erro</w:t>
+      </w:r>
+      <w:r>
+        <w:t xml:space="preserve">r tracking will be done </w:t>
+      </w:r>
+      <w:r>
+        <w:t>a</w:t>
+      </w:r>
+      <w:r>
+        <w:t xml:space="preserve"> web interface</w:t>
+      </w:r>
+      <w:r>
+        <w:t xml:space="preserve"> that is designed </w:t>
+      </w:r>
+      <w:r>
+        <w:t>to be used across any platform</w:t>
+      </w:r>
+      <w:r>
+        <w:t xml:space="preserve">. </w:t>
+      </w:r>
+      <w:r>
+        <w:t xml:space="preserve">It will also allow hospital pharmacist to see visual </w:t>
+      </w:r>
+      <w:r>
+        <w:t>representations</w:t>
+      </w:r>
+      <w:r>
         <w:t xml:space="preserve"> </w:t>
       </w:r>
       <w:r>
-        <w:t>erro</w:t>
-      </w:r>
-      <w:r>
-        <w:t xml:space="preserve">r tracking will be done via the Android operating system as well as a web interface. </w:t>
-      </w:r>
-      <w:r>
-        <w:t>Reviewing of errors will be done solely through a web interface.</w:t>
-      </w:r>
-      <w:r>
-        <w:t xml:space="preserve"> </w:t>
+        <w:t xml:space="preserve">of all the tracked errors, helping them track down deficiencies in </w:t>
+      </w:r>
+      <w:r>
+        <w:t>instructions, routines and training.</w:t>
       </w:r>
     </w:p>
     <w:p>
@@ -460,19 +471,17 @@
               </w:rPr>
               <w:t>“</w:t>
             </w:r>
-            <w:proofErr w:type="spellStart"/>
-            <w:r>
-              <w:rPr>
-                <w:lang w:val="en-AU"/>
-              </w:rPr>
-              <w:t>Pharamcon</w:t>
-            </w:r>
-            <w:proofErr w:type="spellEnd"/>
-            <w:r>
-              <w:rPr>
-                <w:lang w:val="en-AU"/>
-              </w:rPr>
-              <w:t xml:space="preserve"> Tracker”</w:t>
+            <w:r>
+              <w:rPr>
+                <w:lang w:val="en-AU"/>
+              </w:rPr>
+              <w:t>Pharmacy Error Tracker</w:t>
+            </w:r>
+            <w:r>
+              <w:rPr>
+                <w:lang w:val="en-AU"/>
+              </w:rPr>
+              <w:t>”</w:t>
             </w:r>
           </w:p>
         </w:tc>
@@ -489,7 +498,13 @@
           </w:tcPr>
           <w:p>
             <w:r>
-              <w:t>Is a web and Android application</w:t>
+              <w:t xml:space="preserve">Is a </w:t>
+            </w:r>
+            <w:r>
+              <w:t>web</w:t>
+            </w:r>
+            <w:r>
+              <w:t xml:space="preserve"> application</w:t>
             </w:r>
           </w:p>
         </w:tc>
@@ -1019,7 +1034,11 @@
               <w:right w:val="single" w:sz="6" w:space="0" w:color="000000"/>
             </w:tcBorders>
           </w:tcPr>
-          <w:p/>
+          <w:p>
+            <w:r>
+              <w:t>Rory</w:t>
+            </w:r>
+          </w:p>
         </w:tc>
         <w:tc>
           <w:tcPr>
@@ -1031,7 +1050,14 @@
               <w:right w:val="single" w:sz="6" w:space="0" w:color="000000"/>
             </w:tcBorders>
           </w:tcPr>
-          <w:p/>
+          <w:p>
+            <w:r>
+              <w:t xml:space="preserve">Hospital Pharmacist aiding in the design of </w:t>
+            </w:r>
+            <w:r>
+              <w:t>Pharmacy Error Tracker</w:t>
+            </w:r>
+          </w:p>
         </w:tc>
         <w:tc>
           <w:tcPr>
@@ -1051,6 +1077,84 @@
                 <w:numId w:val="4"/>
               </w:numPr>
             </w:pPr>
+            <w:r>
+              <w:t>Responsible for informing development team about how hospital pharmacists operate</w:t>
+            </w:r>
+          </w:p>
+          <w:p>
+            <w:pPr>
+              <w:pStyle w:val="ListParagraph"/>
+              <w:numPr>
+                <w:ilvl w:val="0"/>
+                <w:numId w:val="4"/>
+              </w:numPr>
+            </w:pPr>
+            <w:r>
+              <w:t xml:space="preserve">Responsible for </w:t>
+            </w:r>
+            <w:r>
+              <w:t>giving feedback to team on the system that is being designed</w:t>
+            </w:r>
+          </w:p>
+        </w:tc>
+      </w:tr>
+      <w:tr>
+        <w:trPr>
+          <w:trHeight w:val="1692"/>
+        </w:trPr>
+        <w:tc>
+          <w:tcPr>
+            <w:tcW w:w="2092" w:type="dxa"/>
+            <w:tcBorders>
+              <w:top w:val="single" w:sz="6" w:space="0" w:color="000000"/>
+              <w:left w:val="single" w:sz="6" w:space="0" w:color="000000"/>
+              <w:bottom w:val="single" w:sz="6" w:space="0" w:color="000000"/>
+              <w:right w:val="single" w:sz="6" w:space="0" w:color="000000"/>
+            </w:tcBorders>
+          </w:tcPr>
+          <w:p>
+            <w:r>
+              <w:t>Hospital I.T. Department</w:t>
+            </w:r>
+          </w:p>
+        </w:tc>
+        <w:tc>
+          <w:tcPr>
+            <w:tcW w:w="2888" w:type="dxa"/>
+            <w:tcBorders>
+              <w:top w:val="single" w:sz="6" w:space="0" w:color="000000"/>
+              <w:left w:val="single" w:sz="6" w:space="0" w:color="000000"/>
+              <w:bottom w:val="single" w:sz="6" w:space="0" w:color="000000"/>
+              <w:right w:val="single" w:sz="6" w:space="0" w:color="000000"/>
+            </w:tcBorders>
+          </w:tcPr>
+          <w:p>
+            <w:r>
+              <w:t>Department in charge of nearly every computer and network connected device in the hospital</w:t>
+            </w:r>
+          </w:p>
+        </w:tc>
+        <w:tc>
+          <w:tcPr>
+            <w:tcW w:w="4383" w:type="dxa"/>
+            <w:tcBorders>
+              <w:top w:val="single" w:sz="6" w:space="0" w:color="000000"/>
+              <w:left w:val="single" w:sz="6" w:space="0" w:color="000000"/>
+              <w:bottom w:val="single" w:sz="6" w:space="0" w:color="000000"/>
+              <w:right w:val="single" w:sz="6" w:space="0" w:color="000000"/>
+            </w:tcBorders>
+          </w:tcPr>
+          <w:p>
+            <w:pPr>
+              <w:pStyle w:val="ListParagraph"/>
+              <w:numPr>
+                <w:ilvl w:val="0"/>
+                <w:numId w:val="4"/>
+              </w:numPr>
+            </w:pPr>
+            <w:r>
+              <w:t>Responsible for making sure the designed system is compatible with the hardware they have</w:t>
+            </w:r>
           </w:p>
         </w:tc>
       </w:tr>
@@ -1088,7 +1192,11 @@
     </w:p>
     <w:p>
       <w:r>
-        <w:t xml:space="preserve">In the current environment every pharmacist is responsible for tracking errors they make. They are required to go to a specific computer that has a spreadsheet on it and enter the data in that spreadsheet. If the computer is in </w:t>
+        <w:t xml:space="preserve">In the current environment every pharmacist is responsible for tracking errors they make. They are required to go to a specific computer that has a spreadsheet on it and enter the data in that </w:t>
+      </w:r>
+      <w:r>
+        <w:lastRenderedPageBreak/>
+        <w:t xml:space="preserve">spreadsheet. If the computer is in </w:t>
       </w:r>
       <w:r>
         <w:t>use,</w:t>
@@ -1097,51 +1205,25 @@
         <w:t xml:space="preserve"> then they must wait until it is free. </w:t>
       </w:r>
       <w:r>
-        <w:t xml:space="preserve">Once they get on the computer then they must open-up the file, scroll to the end and then finally add the error. While this is simple having to do it sometimes many times in one day makes a simple routine tedious. </w:t>
-      </w:r>
-      <w:proofErr w:type="spellStart"/>
-      <w:r>
-        <w:rPr>
-          <w:i/>
-          <w:u w:val="single"/>
-        </w:rPr>
-        <w:t>Pharmatrack</w:t>
-      </w:r>
-      <w:proofErr w:type="spellEnd"/>
-      <w:r>
-        <w:rPr>
-          <w:i/>
-          <w:u w:val="single"/>
-        </w:rPr>
-        <w:t xml:space="preserve"> </w:t>
-      </w:r>
-      <w:r>
-        <w:t xml:space="preserve">will combat these issues by firstly, allowing errors to be entered across many machines. Next, </w:t>
-      </w:r>
-      <w:proofErr w:type="spellStart"/>
-      <w:r>
-        <w:rPr>
-          <w:i/>
-          <w:u w:val="single"/>
-        </w:rPr>
-        <w:t>Pharmatrack</w:t>
-      </w:r>
-      <w:proofErr w:type="spellEnd"/>
-      <w:r>
-        <w:t xml:space="preserve"> will make it extremely simple and streamlined to enter errors. By providing an interface that requires minimum interactions to complete pharmacist will no longer find error entering tedious.</w:t>
+        <w:t>Once they get on the computer then they must open-up the file, scroll to the end and then finally add the error. While this is simple having to do it sometimes many times in one day makes a simple routine tedious.</w:t>
+      </w:r>
+      <w:r>
+        <w:t xml:space="preserve"> “Pharmacy Error Tracker”</w:t>
+      </w:r>
+      <w:r>
+        <w:t xml:space="preserve"> will combat these issues by firstly, allowing errors to be entered across many machines. Next, </w:t>
+      </w:r>
+      <w:r>
+        <w:t xml:space="preserve">“Pharmacy Error Tracker” </w:t>
+      </w:r>
+      <w:r>
+        <w:t>will make it extremely simple and streamlined to enter errors. By providing an interface that requires minimum interactions to complete pharmacist will no longer find error entering tedious.</w:t>
       </w:r>
     </w:p>
     <w:p>
-      <w:proofErr w:type="spellStart"/>
-      <w:r>
-        <w:rPr>
-          <w:i/>
-          <w:u w:val="single"/>
-        </w:rPr>
-        <w:lastRenderedPageBreak/>
-        <w:t>Pharmatrack</w:t>
-      </w:r>
-      <w:proofErr w:type="spellEnd"/>
+      <w:r>
+        <w:t>“Pharmacy Error Tracker”</w:t>
+      </w:r>
       <w:r>
         <w:t xml:space="preserve"> will be able to provide data visualization so the pharmacist can easily see what causes errors. These visualizations may be needed in reports. To facilitate this, users will be able to export any visualization to an image file that they can then import into a </w:t>
       </w:r>
@@ -1661,7 +1743,7 @@
               <w:rPr>
                 <w:lang w:val="en-AU"/>
               </w:rPr>
-              <w:t>Create, update and delete contacts from the mailing list</w:t>
+              <w:t>Manage who receives reports about the data</w:t>
             </w:r>
           </w:p>
         </w:tc>
@@ -1709,6 +1791,12 @@
                 <w:lang w:val="en-AU"/>
               </w:rPr>
             </w:pPr>
+            <w:r>
+              <w:rPr>
+                <w:lang w:val="en-AU"/>
+              </w:rPr>
+              <w:t>An ability to Create, Update and Delete users from the mailing list</w:t>
+            </w:r>
           </w:p>
         </w:tc>
         <w:tc>
@@ -1751,6 +1839,8 @@
                 <w:lang w:val="en-AU"/>
               </w:rPr>
             </w:pPr>
+            <w:bookmarkStart w:id="15" w:name="_GoBack"/>
+            <w:bookmarkEnd w:id="15"/>
           </w:p>
         </w:tc>
         <w:tc>
@@ -1828,17 +1918,17 @@
           <w:numId w:val="3"/>
         </w:numPr>
       </w:pPr>
-      <w:bookmarkStart w:id="15" w:name="_Toc20715765"/>
-      <w:bookmarkStart w:id="16" w:name="_Toc512930919"/>
-      <w:bookmarkStart w:id="17" w:name="_Toc452813602"/>
-      <w:bookmarkStart w:id="18" w:name="_Toc436203408"/>
+      <w:bookmarkStart w:id="16" w:name="_Toc20715765"/>
+      <w:bookmarkStart w:id="17" w:name="_Toc512930919"/>
+      <w:bookmarkStart w:id="18" w:name="_Toc452813602"/>
+      <w:bookmarkStart w:id="19" w:name="_Toc436203408"/>
       <w:r>
         <w:t>Other Product Requirements</w:t>
       </w:r>
-      <w:bookmarkEnd w:id="15"/>
       <w:bookmarkEnd w:id="16"/>
       <w:bookmarkEnd w:id="17"/>
       <w:bookmarkEnd w:id="18"/>
+      <w:bookmarkEnd w:id="19"/>
     </w:p>
     <w:tbl>
       <w:tblPr>
@@ -1881,8 +1971,6 @@
                 <w:lang w:val="en-AU"/>
               </w:rPr>
             </w:pPr>
-            <w:bookmarkStart w:id="19" w:name="_GoBack"/>
-            <w:bookmarkEnd w:id="19"/>
             <w:r>
               <w:rPr>
                 <w:b/>

</xml_diff>

<commit_message>
Actually added final changes this time.
</commit_message>
<xml_diff>
--- a/documents/Vision Document.docx
+++ b/documents/Vision Document.docx
@@ -27,19 +27,13 @@
         <w:t xml:space="preserve"> has been </w:t>
       </w:r>
       <w:r>
-        <w:t xml:space="preserve">discovered a </w:t>
-      </w:r>
-      <w:r>
-        <w:t>need for</w:t>
+        <w:t>discovered a need for</w:t>
       </w:r>
       <w:r>
         <w:t xml:space="preserve"> an application that aid</w:t>
       </w:r>
       <w:r>
-        <w:t>s</w:t>
-      </w:r>
-      <w:r>
-        <w:t xml:space="preserve"> hospital pharmacist</w:t>
+        <w:t>s hospital pharmacist</w:t>
       </w:r>
       <w:r>
         <w:t xml:space="preserve"> in the tracking of </w:t>
@@ -51,10 +45,7 @@
         <w:t>.</w:t>
       </w:r>
       <w:r>
-        <w:t xml:space="preserve"> The application will be called </w:t>
-      </w:r>
-      <w:r>
-        <w:t>Pharmacy Error Tracker (P.E.T.)</w:t>
+        <w:t xml:space="preserve"> The application will be called Pharmacy Error Tracker (P.E.T.)</w:t>
       </w:r>
       <w:r>
         <w:t>,</w:t>
@@ -66,37 +57,7 @@
         <w:t>erro</w:t>
       </w:r>
       <w:r>
-        <w:t xml:space="preserve">r tracking will be done </w:t>
-      </w:r>
-      <w:r>
-        <w:t>a</w:t>
-      </w:r>
-      <w:r>
-        <w:t xml:space="preserve"> web interface</w:t>
-      </w:r>
-      <w:r>
-        <w:t xml:space="preserve"> that is designed </w:t>
-      </w:r>
-      <w:r>
-        <w:t>to be used across any platform</w:t>
-      </w:r>
-      <w:r>
-        <w:t xml:space="preserve">. </w:t>
-      </w:r>
-      <w:r>
-        <w:t xml:space="preserve">It will also allow hospital pharmacist to see visual </w:t>
-      </w:r>
-      <w:r>
-        <w:t>representations</w:t>
-      </w:r>
-      <w:r>
-        <w:t xml:space="preserve"> </w:t>
-      </w:r>
-      <w:r>
-        <w:t xml:space="preserve">of all the tracked errors, helping them track down deficiencies in </w:t>
-      </w:r>
-      <w:r>
-        <w:t>instructions, routines and training.</w:t>
+        <w:t>r tracking will be done a web interface that is designed to be used across any platform. It will also allow hospital pharmacist to see visual representations of all the tracked errors, helping them track down deficiencies in instructions, routines and training.</w:t>
       </w:r>
     </w:p>
     <w:p>
@@ -112,10 +73,7 @@
         <w:pStyle w:val="Heading2"/>
       </w:pPr>
       <w:r>
-        <w:t xml:space="preserve">2.1 </w:t>
-      </w:r>
-      <w:r>
-        <w:t>Problem Statement</w:t>
+        <w:t>2.1 Problem Statement</w:t>
       </w:r>
     </w:p>
     <w:tbl>
@@ -463,25 +421,7 @@
               <w:rPr>
                 <w:lang w:val="en-AU"/>
               </w:rPr>
-              <w:t xml:space="preserve">The </w:t>
-            </w:r>
-            <w:r>
-              <w:rPr>
-                <w:lang w:val="en-AU"/>
-              </w:rPr>
-              <w:t>“</w:t>
-            </w:r>
-            <w:r>
-              <w:rPr>
-                <w:lang w:val="en-AU"/>
-              </w:rPr>
-              <w:t>Pharmacy Error Tracker</w:t>
-            </w:r>
-            <w:r>
-              <w:rPr>
-                <w:lang w:val="en-AU"/>
-              </w:rPr>
-              <w:t>”</w:t>
+              <w:t>The “Pharmacy Error Tracker”</w:t>
             </w:r>
           </w:p>
         </w:tc>
@@ -498,13 +438,7 @@
           </w:tcPr>
           <w:p>
             <w:r>
-              <w:t xml:space="preserve">Is a </w:t>
-            </w:r>
-            <w:r>
-              <w:t>web</w:t>
-            </w:r>
-            <w:r>
-              <w:t xml:space="preserve"> application</w:t>
+              <w:t>Is a web application</w:t>
             </w:r>
           </w:p>
         </w:tc>
@@ -829,15 +763,7 @@
           </w:tcPr>
           <w:p>
             <w:r>
-              <w:t xml:space="preserve">Control drugs and medicines in </w:t>
-            </w:r>
-            <w:proofErr w:type="spellStart"/>
-            <w:r>
-              <w:t>hostpital</w:t>
-            </w:r>
-            <w:proofErr w:type="spellEnd"/>
-            <w:r>
-              <w:t>. Main user of the system</w:t>
+              <w:t>Control drugs and medicines in hospital. Main user of the system</w:t>
             </w:r>
           </w:p>
         </w:tc>
@@ -1052,10 +978,7 @@
           </w:tcPr>
           <w:p>
             <w:r>
-              <w:t xml:space="preserve">Hospital Pharmacist aiding in the design of </w:t>
-            </w:r>
-            <w:r>
-              <w:t>Pharmacy Error Tracker</w:t>
+              <w:t>Hospital Pharmacist aiding in the design of Pharmacy Error Tracker</w:t>
             </w:r>
           </w:p>
         </w:tc>
@@ -1090,10 +1013,7 @@
               </w:numPr>
             </w:pPr>
             <w:r>
-              <w:t xml:space="preserve">Responsible for </w:t>
-            </w:r>
-            <w:r>
-              <w:t>giving feedback to team on the system that is being designed</w:t>
+              <w:t>Responsible for giving feedback to team on the system that is being designed</w:t>
             </w:r>
           </w:p>
         </w:tc>
@@ -1173,10 +1093,9 @@
       <w:bookmarkStart w:id="6" w:name="_Toc342757864"/>
       <w:bookmarkStart w:id="7" w:name="_Toc425054386"/>
       <w:r>
-        <w:t xml:space="preserve">3.2 </w:t>
-      </w:r>
-      <w:r>
-        <w:t>User Environment</w:t>
+        <w:lastRenderedPageBreak/>
+        <w:br/>
+        <w:t>3.2 User Environment</w:t>
       </w:r>
       <w:bookmarkEnd w:id="0"/>
       <w:bookmarkEnd w:id="1"/>
@@ -1192,23 +1111,7 @@
     </w:p>
     <w:p>
       <w:r>
-        <w:t xml:space="preserve">In the current environment every pharmacist is responsible for tracking errors they make. They are required to go to a specific computer that has a spreadsheet on it and enter the data in that </w:t>
-      </w:r>
-      <w:r>
-        <w:lastRenderedPageBreak/>
-        <w:t xml:space="preserve">spreadsheet. If the computer is in </w:t>
-      </w:r>
-      <w:r>
-        <w:t>use,</w:t>
-      </w:r>
-      <w:r>
-        <w:t xml:space="preserve"> then they must wait until it is free. </w:t>
-      </w:r>
-      <w:r>
-        <w:t>Once they get on the computer then they must open-up the file, scroll to the end and then finally add the error. While this is simple having to do it sometimes many times in one day makes a simple routine tedious.</w:t>
-      </w:r>
-      <w:r>
-        <w:t xml:space="preserve"> “Pharmacy Error Tracker”</w:t>
+        <w:t>In the current environment every pharmacist is responsible for tracking errors they make. They are required to go to a specific computer that has a spreadsheet on it and enter the data in that spreadsheet. If the computer is in use, then they must wait until it is free. Once they get on the computer then they must open-up the file, scroll to the end and then finally add the error. While this is simple having to do it sometimes many times in one day makes a simple routine tedious. “Pharmacy Error Tracker”</w:t>
       </w:r>
       <w:r>
         <w:t xml:space="preserve"> will combat these issues by firstly, allowing errors to be entered across many machines. Next, </w:t>
@@ -1222,16 +1125,7 @@
     </w:p>
     <w:p>
       <w:r>
-        <w:t>“Pharmacy Error Tracker”</w:t>
-      </w:r>
-      <w:r>
-        <w:t xml:space="preserve"> will be able to provide data visualization so the pharmacist can easily see what causes errors. These visualizations may be needed in reports. To facilitate this, users will be able to export any visualization to an image file that they can then import into a </w:t>
-      </w:r>
-      <w:r>
-        <w:t>presentation</w:t>
-      </w:r>
-      <w:r>
-        <w:t xml:space="preserve"> or report. </w:t>
+        <w:t xml:space="preserve">“Pharmacy Error Tracker” will be able to provide data visualization so the pharmacist can easily see what causes errors. These visualizations may be needed in reports. To facilitate this, users will be able to export any visualization to an image file that they can then import into a presentation or report. </w:t>
       </w:r>
     </w:p>
     <w:p>
@@ -1262,10 +1156,7 @@
       <w:bookmarkStart w:id="13" w:name="_Toc452813588"/>
       <w:bookmarkStart w:id="14" w:name="_Toc20715763"/>
       <w:r>
-        <w:t xml:space="preserve">4.1 </w:t>
-      </w:r>
-      <w:r>
-        <w:t>Needs</w:t>
+        <w:t>4.1 Needs</w:t>
       </w:r>
       <w:bookmarkEnd w:id="12"/>
       <w:bookmarkEnd w:id="13"/>
@@ -1521,7 +1412,7 @@
               <w:rPr>
                 <w:lang w:val="en-AU"/>
               </w:rPr>
-              <w:t>V 0.1</w:t>
+              <w:t>V1.0</w:t>
             </w:r>
           </w:p>
         </w:tc>
@@ -1617,6 +1508,12 @@
                 <w:lang w:val="en-AU"/>
               </w:rPr>
             </w:pPr>
+            <w:r>
+              <w:rPr>
+                <w:lang w:val="en-AU"/>
+              </w:rPr>
+              <w:t>V1.0</w:t>
+            </w:r>
           </w:p>
         </w:tc>
       </w:tr>
@@ -1717,6 +1614,12 @@
                 <w:lang w:val="en-AU"/>
               </w:rPr>
             </w:pPr>
+            <w:r>
+              <w:rPr>
+                <w:lang w:val="en-AU"/>
+              </w:rPr>
+              <w:t>V1.0</w:t>
+            </w:r>
           </w:p>
         </w:tc>
       </w:tr>
@@ -1817,90 +1720,12 @@
                 <w:lang w:val="en-AU"/>
               </w:rPr>
             </w:pPr>
-          </w:p>
-        </w:tc>
-      </w:tr>
-      <w:tr>
-        <w:tc>
-          <w:tcPr>
-            <w:tcW w:w="3085" w:type="dxa"/>
-            <w:tcBorders>
-              <w:top w:val="single" w:sz="6" w:space="0" w:color="000000"/>
-              <w:left w:val="single" w:sz="6" w:space="0" w:color="000000"/>
-              <w:bottom w:val="single" w:sz="6" w:space="0" w:color="000000"/>
-              <w:right w:val="single" w:sz="6" w:space="0" w:color="000000"/>
-            </w:tcBorders>
-          </w:tcPr>
-          <w:p>
-            <w:pPr>
-              <w:pStyle w:val="BodyText"/>
-              <w:ind w:left="0"/>
-              <w:rPr>
-                <w:lang w:val="en-AU"/>
-              </w:rPr>
-            </w:pPr>
-            <w:bookmarkStart w:id="15" w:name="_GoBack"/>
-            <w:bookmarkEnd w:id="15"/>
-          </w:p>
-        </w:tc>
-        <w:tc>
-          <w:tcPr>
-            <w:tcW w:w="992" w:type="dxa"/>
-            <w:tcBorders>
-              <w:top w:val="single" w:sz="6" w:space="0" w:color="000000"/>
-              <w:left w:val="single" w:sz="6" w:space="0" w:color="000000"/>
-              <w:bottom w:val="single" w:sz="6" w:space="0" w:color="000000"/>
-              <w:right w:val="single" w:sz="6" w:space="0" w:color="000000"/>
-            </w:tcBorders>
-          </w:tcPr>
-          <w:p>
-            <w:pPr>
-              <w:pStyle w:val="BodyText"/>
-              <w:ind w:left="0"/>
-              <w:rPr>
-                <w:lang w:val="en-AU"/>
-              </w:rPr>
-            </w:pPr>
-          </w:p>
-        </w:tc>
-        <w:tc>
-          <w:tcPr>
-            <w:tcW w:w="1611" w:type="dxa"/>
-            <w:tcBorders>
-              <w:top w:val="single" w:sz="6" w:space="0" w:color="000000"/>
-              <w:left w:val="single" w:sz="6" w:space="0" w:color="000000"/>
-              <w:bottom w:val="single" w:sz="6" w:space="0" w:color="000000"/>
-              <w:right w:val="single" w:sz="6" w:space="0" w:color="000000"/>
-            </w:tcBorders>
-          </w:tcPr>
-          <w:p>
-            <w:pPr>
-              <w:pStyle w:val="BodyText"/>
-              <w:ind w:left="0"/>
-              <w:rPr>
-                <w:lang w:val="en-AU"/>
-              </w:rPr>
-            </w:pPr>
-          </w:p>
-        </w:tc>
-        <w:tc>
-          <w:tcPr>
-            <w:tcW w:w="2430" w:type="dxa"/>
-            <w:tcBorders>
-              <w:top w:val="single" w:sz="6" w:space="0" w:color="000000"/>
-              <w:left w:val="single" w:sz="6" w:space="0" w:color="000000"/>
-              <w:bottom w:val="single" w:sz="6" w:space="0" w:color="000000"/>
-              <w:right w:val="single" w:sz="6" w:space="0" w:color="000000"/>
-            </w:tcBorders>
-          </w:tcPr>
-          <w:p>
-            <w:pPr>
-              <w:pStyle w:val="BodyText"/>
-              <w:ind w:left="0"/>
-              <w:rPr>
-                <w:lang w:val="en-AU"/>
-              </w:rPr>
-            </w:pPr>
+            <w:r>
+              <w:rPr>
+                <w:lang w:val="en-AU"/>
+              </w:rPr>
+              <w:t>V1.0</w:t>
+            </w:r>
           </w:p>
         </w:tc>
       </w:tr>
@@ -1909,6 +1734,19 @@
       <w:pPr>
         <w:pStyle w:val="BodyText"/>
       </w:pPr>
+    </w:p>
+    <w:p>
+      <w:pPr>
+        <w:rPr>
+          <w:rFonts w:ascii="Times New Roman" w:eastAsia="Times New Roman" w:hAnsi="Times New Roman" w:cs="Times New Roman"/>
+          <w:sz w:val="20"/>
+          <w:szCs w:val="20"/>
+          <w:lang w:val="en-US" w:eastAsia="en-US"/>
+        </w:rPr>
+      </w:pPr>
+      <w:r>
+        <w:br w:type="page"/>
+      </w:r>
     </w:p>
     <w:p>
       <w:pPr>
@@ -1918,17 +1756,18 @@
           <w:numId w:val="3"/>
         </w:numPr>
       </w:pPr>
-      <w:bookmarkStart w:id="16" w:name="_Toc20715765"/>
-      <w:bookmarkStart w:id="17" w:name="_Toc512930919"/>
-      <w:bookmarkStart w:id="18" w:name="_Toc452813602"/>
-      <w:bookmarkStart w:id="19" w:name="_Toc436203408"/>
+      <w:bookmarkStart w:id="15" w:name="_Toc20715765"/>
+      <w:bookmarkStart w:id="16" w:name="_Toc512930919"/>
+      <w:bookmarkStart w:id="17" w:name="_Toc452813602"/>
+      <w:bookmarkStart w:id="18" w:name="_Toc436203408"/>
       <w:r>
+        <w:lastRenderedPageBreak/>
         <w:t>Other Product Requirements</w:t>
       </w:r>
+      <w:bookmarkEnd w:id="15"/>
       <w:bookmarkEnd w:id="16"/>
       <w:bookmarkEnd w:id="17"/>
       <w:bookmarkEnd w:id="18"/>
-      <w:bookmarkEnd w:id="19"/>
     </w:p>
     <w:tbl>
       <w:tblPr>
@@ -2147,7 +1986,7 @@
               <w:rPr>
                 <w:lang w:val="en-AU"/>
               </w:rPr>
-              <w:t>99.999% Uptime</w:t>
+              <w:t>99% Uptime</w:t>
             </w:r>
           </w:p>
         </w:tc>
@@ -2199,7 +2038,7 @@
               <w:rPr>
                 <w:lang w:val="en-AU"/>
               </w:rPr>
-              <w:t>All</w:t>
+              <w:t>V1.0</w:t>
             </w:r>
           </w:p>
         </w:tc>
@@ -2223,6 +2062,12 @@
                 <w:lang w:val="en-AU"/>
               </w:rPr>
             </w:pPr>
+            <w:r>
+              <w:rPr>
+                <w:lang w:val="en-AU"/>
+              </w:rPr>
+              <w:t>Auditability</w:t>
+            </w:r>
           </w:p>
         </w:tc>
         <w:tc>
@@ -2243,6 +2088,12 @@
                 <w:lang w:val="en-AU"/>
               </w:rPr>
             </w:pPr>
+            <w:r>
+              <w:rPr>
+                <w:lang w:val="en-AU"/>
+              </w:rPr>
+              <w:t>Medium</w:t>
+            </w:r>
           </w:p>
         </w:tc>
         <w:tc>
@@ -2263,11 +2114,501 @@
                 <w:lang w:val="en-AU"/>
               </w:rPr>
             </w:pPr>
+            <w:r>
+              <w:rPr>
+                <w:lang w:val="en-AU"/>
+              </w:rPr>
+              <w:t>V1.0</w:t>
+            </w:r>
+          </w:p>
+        </w:tc>
+      </w:tr>
+      <w:tr>
+        <w:tc>
+          <w:tcPr>
+            <w:tcW w:w="3936" w:type="dxa"/>
+            <w:tcBorders>
+              <w:top w:val="single" w:sz="6" w:space="0" w:color="000000"/>
+              <w:left w:val="single" w:sz="6" w:space="0" w:color="000000"/>
+              <w:bottom w:val="single" w:sz="6" w:space="0" w:color="000000"/>
+              <w:right w:val="single" w:sz="6" w:space="0" w:color="000000"/>
+            </w:tcBorders>
+          </w:tcPr>
+          <w:p>
+            <w:pPr>
+              <w:pStyle w:val="BodyText"/>
+              <w:ind w:left="0"/>
+              <w:rPr>
+                <w:lang w:val="en-AU"/>
+              </w:rPr>
+            </w:pPr>
+            <w:r>
+              <w:rPr>
+                <w:lang w:val="en-AU"/>
+              </w:rPr>
+              <w:t>Usable within certain time frames for different levels of experienced operators</w:t>
+            </w:r>
+          </w:p>
+        </w:tc>
+        <w:tc>
+          <w:tcPr>
+            <w:tcW w:w="1134" w:type="dxa"/>
+            <w:tcBorders>
+              <w:top w:val="single" w:sz="6" w:space="0" w:color="000000"/>
+              <w:left w:val="single" w:sz="6" w:space="0" w:color="000000"/>
+              <w:bottom w:val="single" w:sz="6" w:space="0" w:color="000000"/>
+              <w:right w:val="single" w:sz="6" w:space="0" w:color="000000"/>
+            </w:tcBorders>
+          </w:tcPr>
+          <w:p>
+            <w:pPr>
+              <w:pStyle w:val="BodyText"/>
+              <w:ind w:left="0"/>
+              <w:rPr>
+                <w:lang w:val="en-AU"/>
+              </w:rPr>
+            </w:pPr>
+            <w:r>
+              <w:rPr>
+                <w:lang w:val="en-AU"/>
+              </w:rPr>
+              <w:t>High</w:t>
+            </w:r>
+          </w:p>
+        </w:tc>
+        <w:tc>
+          <w:tcPr>
+            <w:tcW w:w="2835" w:type="dxa"/>
+            <w:tcBorders>
+              <w:top w:val="single" w:sz="6" w:space="0" w:color="000000"/>
+              <w:left w:val="single" w:sz="6" w:space="0" w:color="000000"/>
+              <w:bottom w:val="single" w:sz="6" w:space="0" w:color="000000"/>
+              <w:right w:val="single" w:sz="6" w:space="0" w:color="000000"/>
+            </w:tcBorders>
+          </w:tcPr>
+          <w:p>
+            <w:pPr>
+              <w:pStyle w:val="BodyText"/>
+              <w:ind w:left="0"/>
+              <w:rPr>
+                <w:lang w:val="en-AU"/>
+              </w:rPr>
+            </w:pPr>
+            <w:r>
+              <w:rPr>
+                <w:lang w:val="en-AU"/>
+              </w:rPr>
+              <w:t>All</w:t>
+            </w:r>
+          </w:p>
+        </w:tc>
+      </w:tr>
+      <w:tr>
+        <w:tc>
+          <w:tcPr>
+            <w:tcW w:w="3936" w:type="dxa"/>
+            <w:tcBorders>
+              <w:top w:val="single" w:sz="6" w:space="0" w:color="000000"/>
+              <w:left w:val="single" w:sz="6" w:space="0" w:color="000000"/>
+              <w:bottom w:val="single" w:sz="6" w:space="0" w:color="000000"/>
+              <w:right w:val="single" w:sz="6" w:space="0" w:color="000000"/>
+            </w:tcBorders>
+          </w:tcPr>
+          <w:p>
+            <w:pPr>
+              <w:pStyle w:val="BodyText"/>
+              <w:ind w:left="0"/>
+              <w:rPr>
+                <w:lang w:val="en-AU"/>
+              </w:rPr>
+            </w:pPr>
+            <w:r>
+              <w:rPr>
+                <w:lang w:val="en-AU"/>
+              </w:rPr>
+              <w:t>Recoverable</w:t>
+            </w:r>
+          </w:p>
+        </w:tc>
+        <w:tc>
+          <w:tcPr>
+            <w:tcW w:w="1134" w:type="dxa"/>
+            <w:tcBorders>
+              <w:top w:val="single" w:sz="6" w:space="0" w:color="000000"/>
+              <w:left w:val="single" w:sz="6" w:space="0" w:color="000000"/>
+              <w:bottom w:val="single" w:sz="6" w:space="0" w:color="000000"/>
+              <w:right w:val="single" w:sz="6" w:space="0" w:color="000000"/>
+            </w:tcBorders>
+          </w:tcPr>
+          <w:p>
+            <w:pPr>
+              <w:pStyle w:val="BodyText"/>
+              <w:ind w:left="0"/>
+              <w:rPr>
+                <w:lang w:val="en-AU"/>
+              </w:rPr>
+            </w:pPr>
+            <w:r>
+              <w:rPr>
+                <w:lang w:val="en-AU"/>
+              </w:rPr>
+              <w:t>High</w:t>
+            </w:r>
+          </w:p>
+        </w:tc>
+        <w:tc>
+          <w:tcPr>
+            <w:tcW w:w="2835" w:type="dxa"/>
+            <w:tcBorders>
+              <w:top w:val="single" w:sz="6" w:space="0" w:color="000000"/>
+              <w:left w:val="single" w:sz="6" w:space="0" w:color="000000"/>
+              <w:bottom w:val="single" w:sz="6" w:space="0" w:color="000000"/>
+              <w:right w:val="single" w:sz="6" w:space="0" w:color="000000"/>
+            </w:tcBorders>
+          </w:tcPr>
+          <w:p>
+            <w:pPr>
+              <w:pStyle w:val="BodyText"/>
+              <w:ind w:left="0"/>
+              <w:rPr>
+                <w:lang w:val="en-AU"/>
+              </w:rPr>
+            </w:pPr>
+            <w:r>
+              <w:rPr>
+                <w:lang w:val="en-AU"/>
+              </w:rPr>
+              <w:t>V1.0</w:t>
+            </w:r>
+          </w:p>
+        </w:tc>
+      </w:tr>
+      <w:tr>
+        <w:tc>
+          <w:tcPr>
+            <w:tcW w:w="3936" w:type="dxa"/>
+            <w:tcBorders>
+              <w:top w:val="single" w:sz="6" w:space="0" w:color="000000"/>
+              <w:left w:val="single" w:sz="6" w:space="0" w:color="000000"/>
+              <w:bottom w:val="single" w:sz="6" w:space="0" w:color="000000"/>
+              <w:right w:val="single" w:sz="6" w:space="0" w:color="000000"/>
+            </w:tcBorders>
+          </w:tcPr>
+          <w:p>
+            <w:pPr>
+              <w:pStyle w:val="BodyText"/>
+              <w:ind w:left="0"/>
+              <w:rPr>
+                <w:lang w:val="en-AU"/>
+              </w:rPr>
+            </w:pPr>
+            <w:r>
+              <w:rPr>
+                <w:lang w:val="en-AU"/>
+              </w:rPr>
+              <w:t>Fast Response Times</w:t>
+            </w:r>
+          </w:p>
+        </w:tc>
+        <w:tc>
+          <w:tcPr>
+            <w:tcW w:w="1134" w:type="dxa"/>
+            <w:tcBorders>
+              <w:top w:val="single" w:sz="6" w:space="0" w:color="000000"/>
+              <w:left w:val="single" w:sz="6" w:space="0" w:color="000000"/>
+              <w:bottom w:val="single" w:sz="6" w:space="0" w:color="000000"/>
+              <w:right w:val="single" w:sz="6" w:space="0" w:color="000000"/>
+            </w:tcBorders>
+          </w:tcPr>
+          <w:p>
+            <w:pPr>
+              <w:pStyle w:val="BodyText"/>
+              <w:ind w:left="0"/>
+              <w:rPr>
+                <w:lang w:val="en-AU"/>
+              </w:rPr>
+            </w:pPr>
+            <w:r>
+              <w:rPr>
+                <w:lang w:val="en-AU"/>
+              </w:rPr>
+              <w:t xml:space="preserve">High </w:t>
+            </w:r>
+          </w:p>
+        </w:tc>
+        <w:tc>
+          <w:tcPr>
+            <w:tcW w:w="2835" w:type="dxa"/>
+            <w:tcBorders>
+              <w:top w:val="single" w:sz="6" w:space="0" w:color="000000"/>
+              <w:left w:val="single" w:sz="6" w:space="0" w:color="000000"/>
+              <w:bottom w:val="single" w:sz="6" w:space="0" w:color="000000"/>
+              <w:right w:val="single" w:sz="6" w:space="0" w:color="000000"/>
+            </w:tcBorders>
+          </w:tcPr>
+          <w:p>
+            <w:pPr>
+              <w:pStyle w:val="BodyText"/>
+              <w:ind w:left="0"/>
+              <w:rPr>
+                <w:lang w:val="en-AU"/>
+              </w:rPr>
+            </w:pPr>
+            <w:r>
+              <w:rPr>
+                <w:lang w:val="en-AU"/>
+              </w:rPr>
+              <w:t>V1.0</w:t>
+            </w:r>
+          </w:p>
+        </w:tc>
+      </w:tr>
+      <w:tr>
+        <w:tc>
+          <w:tcPr>
+            <w:tcW w:w="3936" w:type="dxa"/>
+            <w:tcBorders>
+              <w:top w:val="single" w:sz="6" w:space="0" w:color="000000"/>
+              <w:left w:val="single" w:sz="6" w:space="0" w:color="000000"/>
+              <w:bottom w:val="single" w:sz="6" w:space="0" w:color="000000"/>
+              <w:right w:val="single" w:sz="6" w:space="0" w:color="000000"/>
+            </w:tcBorders>
+          </w:tcPr>
+          <w:p>
+            <w:pPr>
+              <w:pStyle w:val="BodyText"/>
+              <w:ind w:left="0"/>
+              <w:rPr>
+                <w:lang w:val="en-AU"/>
+              </w:rPr>
+            </w:pPr>
+            <w:r>
+              <w:rPr>
+                <w:lang w:val="en-AU"/>
+              </w:rPr>
+              <w:t>Compatible with modern web browsers</w:t>
+            </w:r>
+          </w:p>
+        </w:tc>
+        <w:tc>
+          <w:tcPr>
+            <w:tcW w:w="1134" w:type="dxa"/>
+            <w:tcBorders>
+              <w:top w:val="single" w:sz="6" w:space="0" w:color="000000"/>
+              <w:left w:val="single" w:sz="6" w:space="0" w:color="000000"/>
+              <w:bottom w:val="single" w:sz="6" w:space="0" w:color="000000"/>
+              <w:right w:val="single" w:sz="6" w:space="0" w:color="000000"/>
+            </w:tcBorders>
+          </w:tcPr>
+          <w:p>
+            <w:pPr>
+              <w:pStyle w:val="BodyText"/>
+              <w:ind w:left="0"/>
+              <w:rPr>
+                <w:lang w:val="en-AU"/>
+              </w:rPr>
+            </w:pPr>
+            <w:r>
+              <w:rPr>
+                <w:lang w:val="en-AU"/>
+              </w:rPr>
+              <w:t>High</w:t>
+            </w:r>
+          </w:p>
+        </w:tc>
+        <w:tc>
+          <w:tcPr>
+            <w:tcW w:w="2835" w:type="dxa"/>
+            <w:tcBorders>
+              <w:top w:val="single" w:sz="6" w:space="0" w:color="000000"/>
+              <w:left w:val="single" w:sz="6" w:space="0" w:color="000000"/>
+              <w:bottom w:val="single" w:sz="6" w:space="0" w:color="000000"/>
+              <w:right w:val="single" w:sz="6" w:space="0" w:color="000000"/>
+            </w:tcBorders>
+          </w:tcPr>
+          <w:p>
+            <w:pPr>
+              <w:pStyle w:val="BodyText"/>
+              <w:ind w:left="0"/>
+              <w:rPr>
+                <w:lang w:val="en-AU"/>
+              </w:rPr>
+            </w:pPr>
+            <w:r>
+              <w:rPr>
+                <w:lang w:val="en-AU"/>
+              </w:rPr>
+              <w:t>All</w:t>
+            </w:r>
+          </w:p>
+        </w:tc>
+      </w:tr>
+      <w:tr>
+        <w:tc>
+          <w:tcPr>
+            <w:tcW w:w="3936" w:type="dxa"/>
+            <w:tcBorders>
+              <w:top w:val="single" w:sz="6" w:space="0" w:color="000000"/>
+              <w:left w:val="single" w:sz="6" w:space="0" w:color="000000"/>
+              <w:bottom w:val="single" w:sz="6" w:space="0" w:color="000000"/>
+              <w:right w:val="single" w:sz="6" w:space="0" w:color="000000"/>
+            </w:tcBorders>
+          </w:tcPr>
+          <w:p>
+            <w:pPr>
+              <w:pStyle w:val="BodyText"/>
+              <w:ind w:left="0"/>
+              <w:rPr>
+                <w:lang w:val="en-AU"/>
+              </w:rPr>
+            </w:pPr>
+            <w:r>
+              <w:rPr>
+                <w:lang w:val="en-AU"/>
+              </w:rPr>
+              <w:t>Maintainable</w:t>
+            </w:r>
+          </w:p>
+        </w:tc>
+        <w:tc>
+          <w:tcPr>
+            <w:tcW w:w="1134" w:type="dxa"/>
+            <w:tcBorders>
+              <w:top w:val="single" w:sz="6" w:space="0" w:color="000000"/>
+              <w:left w:val="single" w:sz="6" w:space="0" w:color="000000"/>
+              <w:bottom w:val="single" w:sz="6" w:space="0" w:color="000000"/>
+              <w:right w:val="single" w:sz="6" w:space="0" w:color="000000"/>
+            </w:tcBorders>
+          </w:tcPr>
+          <w:p>
+            <w:pPr>
+              <w:pStyle w:val="BodyText"/>
+              <w:ind w:left="0"/>
+              <w:rPr>
+                <w:lang w:val="en-AU"/>
+              </w:rPr>
+            </w:pPr>
+            <w:r>
+              <w:rPr>
+                <w:lang w:val="en-AU"/>
+              </w:rPr>
+              <w:t>High</w:t>
+            </w:r>
+          </w:p>
+        </w:tc>
+        <w:tc>
+          <w:tcPr>
+            <w:tcW w:w="2835" w:type="dxa"/>
+            <w:tcBorders>
+              <w:top w:val="single" w:sz="6" w:space="0" w:color="000000"/>
+              <w:left w:val="single" w:sz="6" w:space="0" w:color="000000"/>
+              <w:bottom w:val="single" w:sz="6" w:space="0" w:color="000000"/>
+              <w:right w:val="single" w:sz="6" w:space="0" w:color="000000"/>
+            </w:tcBorders>
+          </w:tcPr>
+          <w:p>
+            <w:pPr>
+              <w:pStyle w:val="BodyText"/>
+              <w:ind w:left="0"/>
+              <w:rPr>
+                <w:lang w:val="en-AU"/>
+              </w:rPr>
+            </w:pPr>
+            <w:r>
+              <w:rPr>
+                <w:lang w:val="en-AU"/>
+              </w:rPr>
+              <w:t>All</w:t>
+            </w:r>
+          </w:p>
+        </w:tc>
+      </w:tr>
+      <w:tr>
+        <w:tc>
+          <w:tcPr>
+            <w:tcW w:w="3936" w:type="dxa"/>
+            <w:tcBorders>
+              <w:top w:val="single" w:sz="6" w:space="0" w:color="000000"/>
+              <w:left w:val="single" w:sz="6" w:space="0" w:color="000000"/>
+              <w:bottom w:val="single" w:sz="6" w:space="0" w:color="000000"/>
+              <w:right w:val="single" w:sz="6" w:space="0" w:color="000000"/>
+            </w:tcBorders>
+          </w:tcPr>
+          <w:p>
+            <w:pPr>
+              <w:pStyle w:val="BodyText"/>
+              <w:ind w:left="0"/>
+              <w:rPr>
+                <w:lang w:val="en-AU"/>
+              </w:rPr>
+            </w:pPr>
+            <w:r>
+              <w:rPr>
+                <w:lang w:val="en-AU"/>
+              </w:rPr>
+              <w:t>Client computer, tablet or mobile device with access to internet</w:t>
+            </w:r>
+          </w:p>
+        </w:tc>
+        <w:tc>
+          <w:tcPr>
+            <w:tcW w:w="1134" w:type="dxa"/>
+            <w:tcBorders>
+              <w:top w:val="single" w:sz="6" w:space="0" w:color="000000"/>
+              <w:left w:val="single" w:sz="6" w:space="0" w:color="000000"/>
+              <w:bottom w:val="single" w:sz="6" w:space="0" w:color="000000"/>
+              <w:right w:val="single" w:sz="6" w:space="0" w:color="000000"/>
+            </w:tcBorders>
+          </w:tcPr>
+          <w:p>
+            <w:pPr>
+              <w:pStyle w:val="BodyText"/>
+              <w:ind w:left="0"/>
+              <w:rPr>
+                <w:lang w:val="en-AU"/>
+              </w:rPr>
+            </w:pPr>
+            <w:r>
+              <w:rPr>
+                <w:lang w:val="en-AU"/>
+              </w:rPr>
+              <w:t>High</w:t>
+            </w:r>
+          </w:p>
+        </w:tc>
+        <w:tc>
+          <w:tcPr>
+            <w:tcW w:w="2835" w:type="dxa"/>
+            <w:tcBorders>
+              <w:top w:val="single" w:sz="6" w:space="0" w:color="000000"/>
+              <w:left w:val="single" w:sz="6" w:space="0" w:color="000000"/>
+              <w:bottom w:val="single" w:sz="6" w:space="0" w:color="000000"/>
+              <w:right w:val="single" w:sz="6" w:space="0" w:color="000000"/>
+            </w:tcBorders>
+          </w:tcPr>
+          <w:p>
+            <w:pPr>
+              <w:pStyle w:val="BodyText"/>
+              <w:ind w:left="0"/>
+              <w:rPr>
+                <w:lang w:val="en-AU"/>
+              </w:rPr>
+            </w:pPr>
+            <w:r>
+              <w:rPr>
+                <w:lang w:val="en-AU"/>
+              </w:rPr>
+              <w:t>All</w:t>
+            </w:r>
           </w:p>
         </w:tc>
       </w:tr>
     </w:tbl>
     <w:p/>
+    <w:p>
+      <w:bookmarkStart w:id="19" w:name="_GoBack"/>
+      <w:bookmarkEnd w:id="19"/>
+    </w:p>
     <w:sectPr>
       <w:headerReference w:type="default" r:id="rId7"/>
       <w:pgSz w:w="12240" w:h="15840"/>
@@ -2428,21 +2769,11 @@
           <w:hideMark/>
         </w:tcPr>
         <w:p>
-          <w:r>
-            <w:fldChar w:fldCharType="begin"/>
-          </w:r>
-          <w:r>
-            <w:instrText xml:space="preserve"> TITLE  \* MERGEFORMAT </w:instrText>
-          </w:r>
-          <w:r>
-            <w:fldChar w:fldCharType="separate"/>
-          </w:r>
-          <w:r>
-            <w:t>Vision</w:t>
-          </w:r>
-          <w:r>
-            <w:fldChar w:fldCharType="end"/>
-          </w:r>
+          <w:fldSimple w:instr=" TITLE  \* MERGEFORMAT ">
+            <w:r>
+              <w:t>Vision</w:t>
+            </w:r>
+          </w:fldSimple>
         </w:p>
       </w:tc>
       <w:tc>
@@ -2458,10 +2789,7 @@
         </w:tcPr>
         <w:p>
           <w:r>
-            <w:t xml:space="preserve">  Date:  </w:t>
-          </w:r>
-          <w:r>
-            <w:t>24/Mar/18</w:t>
+            <w:t xml:space="preserve">  Date:  24/Mar/18</w:t>
           </w:r>
         </w:p>
       </w:tc>
@@ -3440,6 +3768,7 @@
   <w:style w:type="character" w:default="1" w:styleId="DefaultParagraphFont">
     <w:name w:val="Default Paragraph Font"/>
     <w:uiPriority w:val="1"/>
+    <w:semiHidden/>
     <w:unhideWhenUsed/>
   </w:style>
   <w:style w:type="table" w:default="1" w:styleId="TableNormal">

</xml_diff>

<commit_message>
Fixed mistakes found by Jette
</commit_message>
<xml_diff>
--- a/documents/Vision Document.docx
+++ b/documents/Vision Document.docx
@@ -45,19 +45,28 @@
         <w:t>.</w:t>
       </w:r>
       <w:r>
-        <w:t xml:space="preserve"> The application will be called Pharmacy Error Tracker (P.E.T.)</w:t>
-      </w:r>
-      <w:r>
-        <w:t>,</w:t>
-      </w:r>
-      <w:r>
-        <w:t xml:space="preserve"> </w:t>
-      </w:r>
-      <w:r>
-        <w:t>erro</w:t>
-      </w:r>
-      <w:r>
-        <w:t>r tracking will be done a web interface that is designed to be used across any platform. It will also allow hospital pharmacist to see visual representations of all the tracked errors, helping them track down deficiencies in instructions, routines and training.</w:t>
+        <w:t xml:space="preserve"> The application will be called Pharmacy Error Tracker (P.E.T.</w:t>
+      </w:r>
+      <w:r>
+        <w:t>). The e</w:t>
+      </w:r>
+      <w:r>
+        <w:t>rro</w:t>
+      </w:r>
+      <w:r>
+        <w:t xml:space="preserve">r tracking will be done </w:t>
+      </w:r>
+      <w:r>
+        <w:t>with</w:t>
+      </w:r>
+      <w:r>
+        <w:t xml:space="preserve"> a web interface that is designed to be used across any platform. It will also allow hospital pharmacist</w:t>
+      </w:r>
+      <w:r>
+        <w:t>s</w:t>
+      </w:r>
+      <w:r>
+        <w:t xml:space="preserve"> to see visual representations of all the tracked errors, helping them track down deficiencies in instructions, routines and training.</w:t>
       </w:r>
     </w:p>
     <w:p>
@@ -273,7 +282,10 @@
           </w:tcPr>
           <w:p>
             <w:r>
-              <w:t>A system that would allow hospital pharmacists to easily and quickly track errors</w:t>
+              <w:t xml:space="preserve">A system that would allow hospital pharmacists to easily and </w:t>
+            </w:r>
+            <w:r>
+              <w:t>quickly log and track errors</w:t>
             </w:r>
           </w:p>
         </w:tc>
@@ -438,7 +450,13 @@
           </w:tcPr>
           <w:p>
             <w:r>
-              <w:t>Is a web application</w:t>
+              <w:t xml:space="preserve">Is </w:t>
+            </w:r>
+            <w:r>
+              <w:t>a single page web</w:t>
+            </w:r>
+            <w:r>
+              <w:t xml:space="preserve"> application</w:t>
             </w:r>
           </w:p>
         </w:tc>
@@ -1111,16 +1129,40 @@
     </w:p>
     <w:p>
       <w:r>
-        <w:t>In the current environment every pharmacist is responsible for tracking errors they make. They are required to go to a specific computer that has a spreadsheet on it and enter the data in that spreadsheet. If the computer is in use, then they must wait until it is free. Once they get on the computer then they must open-up the file, scroll to the end and then finally add the error. While this is simple having to do it sometimes many times in one day makes a simple routine tedious. “Pharmacy Error Tracker”</w:t>
-      </w:r>
-      <w:r>
-        <w:t xml:space="preserve"> will combat these issues by firstly, allowing errors to be entered across many machines. Next, </w:t>
+        <w:t>In the current environment every pharmacist is responsible for tracking errors they make. They are required to go to a specific computer that has a spreadsheet on it and enter the data in that spreadsheet. If the computer is in use, then they must wait until it is free. Once they get on the computer they must open-up the file, scroll to the end and then finally add the error. While this is simple</w:t>
+      </w:r>
+      <w:r>
+        <w:t>,</w:t>
+      </w:r>
+      <w:r>
+        <w:t xml:space="preserve"> having to</w:t>
+      </w:r>
+      <w:r>
+        <w:t xml:space="preserve"> complete</w:t>
+      </w:r>
+      <w:r>
+        <w:t xml:space="preserve"> this task,</w:t>
+      </w:r>
+      <w:r>
+        <w:t xml:space="preserve"> </w:t>
+      </w:r>
+      <w:r>
+        <w:t>sometimes many times in one day makes a simple routine tedious. “Pharmacy Error Tracker”</w:t>
+      </w:r>
+      <w:r>
+        <w:t xml:space="preserve"> will combat these issues by firstly allowing errors to be entered across many machines. Next, </w:t>
       </w:r>
       <w:r>
         <w:t xml:space="preserve">“Pharmacy Error Tracker” </w:t>
       </w:r>
       <w:r>
-        <w:t>will make it extremely simple and streamlined to enter errors. By providing an interface that requires minimum interactions to complete pharmacist will no longer find error entering tedious.</w:t>
+        <w:t>will make it extremely simple and streamlined to enter errors. By providing an interface that requires minimum interactions to complete</w:t>
+      </w:r>
+      <w:r>
+        <w:t>,</w:t>
+      </w:r>
+      <w:r>
+        <w:t xml:space="preserve"> pharmacist will no longer find error entering tedious.</w:t>
       </w:r>
     </w:p>
     <w:p>
@@ -1334,7 +1376,19 @@
               <w:rPr>
                 <w:lang w:val="en-AU"/>
               </w:rPr>
-              <w:t>Ability to track errors</w:t>
+              <w:t xml:space="preserve">Ability to </w:t>
+            </w:r>
+            <w:r>
+              <w:rPr>
+                <w:lang w:val="en-AU"/>
+              </w:rPr>
+              <w:t xml:space="preserve">amend and </w:t>
+            </w:r>
+            <w:r>
+              <w:rPr>
+                <w:lang w:val="en-AU"/>
+              </w:rPr>
+              <w:t>track errors</w:t>
             </w:r>
           </w:p>
         </w:tc>
@@ -1386,7 +1440,19 @@
               <w:rPr>
                 <w:lang w:val="en-AU"/>
               </w:rPr>
-              <w:t>A streamlined flow that will allow adding and storing of errors</w:t>
+              <w:t>A streamlined flow that will allow adding</w:t>
+            </w:r>
+            <w:r>
+              <w:rPr>
+                <w:lang w:val="en-AU"/>
+              </w:rPr>
+              <w:t>, editing</w:t>
+            </w:r>
+            <w:r>
+              <w:rPr>
+                <w:lang w:val="en-AU"/>
+              </w:rPr>
+              <w:t xml:space="preserve"> and storing of errors</w:t>
             </w:r>
           </w:p>
         </w:tc>
@@ -1440,7 +1506,7 @@
               <w:rPr>
                 <w:lang w:val="en-AU"/>
               </w:rPr>
-              <w:t>Ability to amend recorded errors</w:t>
+              <w:t>Ability to view errors in a spreadsheet program</w:t>
             </w:r>
           </w:p>
         </w:tc>
@@ -1466,7 +1532,7 @@
               <w:rPr>
                 <w:lang w:val="en-AU"/>
               </w:rPr>
-              <w:t>High</w:t>
+              <w:t>Medium</w:t>
             </w:r>
           </w:p>
         </w:tc>
@@ -1488,6 +1554,12 @@
                 <w:lang w:val="en-AU"/>
               </w:rPr>
             </w:pPr>
+            <w:r>
+              <w:rPr>
+                <w:lang w:val="en-AU"/>
+              </w:rPr>
+              <w:t>An option to export all data to a spreadsheet filetype.</w:t>
+            </w:r>
           </w:p>
         </w:tc>
         <w:tc>
@@ -1540,7 +1612,7 @@
               <w:rPr>
                 <w:lang w:val="en-AU"/>
               </w:rPr>
-              <w:t>Ability to view errors in a spreadsheet program</w:t>
+              <w:t>Manage who receives reports about the data</w:t>
             </w:r>
           </w:p>
         </w:tc>
@@ -1592,7 +1664,7 @@
               <w:rPr>
                 <w:lang w:val="en-AU"/>
               </w:rPr>
-              <w:t>An option to export all data to a spreadsheet filetype.</w:t>
+              <w:t>An ability to Create, Update and Delete users from the mailing list</w:t>
             </w:r>
           </w:p>
         </w:tc>
@@ -1620,6 +1692,8 @@
               </w:rPr>
               <w:t>V1.0</w:t>
             </w:r>
+            <w:bookmarkStart w:id="15" w:name="_GoBack"/>
+            <w:bookmarkEnd w:id="15"/>
           </w:p>
         </w:tc>
       </w:tr>
@@ -1646,7 +1720,27 @@
               <w:rPr>
                 <w:lang w:val="en-AU"/>
               </w:rPr>
-              <w:t>Manage who receives reports about the data</w:t>
+              <w:t xml:space="preserve">Ability to visualize data about errors </w:t>
+            </w:r>
+            <w:proofErr w:type="gramStart"/>
+            <w:r>
+              <w:rPr>
+                <w:lang w:val="en-AU"/>
+              </w:rPr>
+              <w:t>in order to</w:t>
+            </w:r>
+            <w:proofErr w:type="gramEnd"/>
+            <w:r>
+              <w:rPr>
+                <w:lang w:val="en-AU"/>
+              </w:rPr>
+              <w:t xml:space="preserve"> </w:t>
+            </w:r>
+            <w:r>
+              <w:rPr>
+                <w:lang w:val="en-AU"/>
+              </w:rPr>
+              <w:t>formulate conclusions</w:t>
             </w:r>
           </w:p>
         </w:tc>
@@ -1672,7 +1766,7 @@
               <w:rPr>
                 <w:lang w:val="en-AU"/>
               </w:rPr>
-              <w:t>Medium</w:t>
+              <w:t>High</w:t>
             </w:r>
           </w:p>
         </w:tc>
@@ -1698,7 +1792,13 @@
               <w:rPr>
                 <w:lang w:val="en-AU"/>
               </w:rPr>
-              <w:t>An ability to Create, Update and Delete users from the mailing list</w:t>
+              <w:t xml:space="preserve">An entire page dedicated to </w:t>
+            </w:r>
+            <w:r>
+              <w:rPr>
+                <w:lang w:val="en-AU"/>
+              </w:rPr>
+              <w:t>viewing the data in a variety of visualizations</w:t>
             </w:r>
           </w:p>
         </w:tc>
@@ -1732,13 +1832,9 @@
     </w:tbl>
     <w:p>
       <w:pPr>
-        <w:pStyle w:val="BodyText"/>
-      </w:pPr>
-    </w:p>
-    <w:p>
-      <w:pPr>
         <w:rPr>
           <w:rFonts w:ascii="Times New Roman" w:eastAsia="Times New Roman" w:hAnsi="Times New Roman" w:cs="Times New Roman"/>
+          <w:color w:val="FF0000"/>
           <w:sz w:val="20"/>
           <w:szCs w:val="20"/>
           <w:lang w:val="en-US" w:eastAsia="en-US"/>
@@ -1756,18 +1852,18 @@
           <w:numId w:val="3"/>
         </w:numPr>
       </w:pPr>
-      <w:bookmarkStart w:id="15" w:name="_Toc20715765"/>
-      <w:bookmarkStart w:id="16" w:name="_Toc512930919"/>
-      <w:bookmarkStart w:id="17" w:name="_Toc452813602"/>
-      <w:bookmarkStart w:id="18" w:name="_Toc436203408"/>
+      <w:bookmarkStart w:id="16" w:name="_Toc20715765"/>
+      <w:bookmarkStart w:id="17" w:name="_Toc512930919"/>
+      <w:bookmarkStart w:id="18" w:name="_Toc452813602"/>
+      <w:bookmarkStart w:id="19" w:name="_Toc436203408"/>
       <w:r>
         <w:lastRenderedPageBreak/>
         <w:t>Other Product Requirements</w:t>
       </w:r>
-      <w:bookmarkEnd w:id="15"/>
       <w:bookmarkEnd w:id="16"/>
       <w:bookmarkEnd w:id="17"/>
       <w:bookmarkEnd w:id="18"/>
+      <w:bookmarkEnd w:id="19"/>
     </w:p>
     <w:tbl>
       <w:tblPr>
@@ -2605,10 +2701,8 @@
       </w:tr>
     </w:tbl>
     <w:p/>
-    <w:p>
-      <w:bookmarkStart w:id="19" w:name="_GoBack"/>
-      <w:bookmarkEnd w:id="19"/>
-    </w:p>
+    <w:p/>
+    <w:p/>
     <w:sectPr>
       <w:headerReference w:type="default" r:id="rId7"/>
       <w:pgSz w:w="12240" w:h="15840"/>
@@ -3768,7 +3862,6 @@
   <w:style w:type="character" w:default="1" w:styleId="DefaultParagraphFont">
     <w:name w:val="Default Paragraph Font"/>
     <w:uiPriority w:val="1"/>
-    <w:semiHidden/>
     <w:unhideWhenUsed/>
   </w:style>
   <w:style w:type="table" w:default="1" w:styleId="TableNormal">

</xml_diff>

<commit_message>
Made changes to the vision document
</commit_message>
<xml_diff>
--- a/documents/Vision Document.docx
+++ b/documents/Vision Document.docx
@@ -20,53 +20,95 @@
       </w:r>
       <w:proofErr w:type="spellStart"/>
       <w:r>
-        <w:t>Pharamcon</w:t>
+        <w:t>Phar</w:t>
+      </w:r>
+      <w:r>
+        <w:t>m</w:t>
+      </w:r>
+      <w:r>
+        <w:t>acon</w:t>
       </w:r>
       <w:proofErr w:type="spellEnd"/>
       <w:r>
-        <w:t xml:space="preserve"> has been </w:t>
-      </w:r>
-      <w:r>
-        <w:t>discovered a need for</w:t>
-      </w:r>
-      <w:r>
-        <w:t xml:space="preserve"> an application that aid</w:t>
-      </w:r>
-      <w:r>
-        <w:t>s hospital pharmacist</w:t>
-      </w:r>
-      <w:r>
-        <w:t xml:space="preserve"> in the tracking of </w:t>
+        <w:t xml:space="preserve"> have identified </w:t>
+      </w:r>
+      <w:r>
+        <w:t>a need for</w:t>
+      </w:r>
+      <w:r>
+        <w:t xml:space="preserve"> hospital pharmacists to be able to easily and reliably track</w:t>
+      </w:r>
+      <w:r>
+        <w:t xml:space="preserve"> </w:t>
       </w:r>
       <w:r>
         <w:t>medicinal errors and wastage</w:t>
       </w:r>
       <w:r>
+        <w:t xml:space="preserve"> within their pharmacy</w:t>
+      </w:r>
+      <w:r>
         <w:t>.</w:t>
       </w:r>
       <w:r>
-        <w:t xml:space="preserve"> The application will be called Pharmacy Error Tracker (P.E.T.</w:t>
-      </w:r>
-      <w:r>
-        <w:t>). The e</w:t>
-      </w:r>
-      <w:r>
-        <w:t>rro</w:t>
-      </w:r>
-      <w:r>
-        <w:t xml:space="preserve">r tracking will be done </w:t>
-      </w:r>
-      <w:r>
-        <w:t>with</w:t>
-      </w:r>
-      <w:r>
-        <w:t xml:space="preserve"> a web interface that is designed to be used across any platform. It will also allow hospital pharmacist</w:t>
-      </w:r>
-      <w:r>
-        <w:t>s</w:t>
-      </w:r>
-      <w:r>
-        <w:t xml:space="preserve"> to see visual representations of all the tracked errors, helping them track down deficiencies in instructions, routines and training.</w:t>
+        <w:t xml:space="preserve"> </w:t>
+      </w:r>
+      <w:proofErr w:type="gramStart"/>
+      <w:r>
+        <w:t>In order to</w:t>
+      </w:r>
+      <w:proofErr w:type="gramEnd"/>
+      <w:r>
+        <w:t xml:space="preserve"> address this need Team </w:t>
+      </w:r>
+      <w:proofErr w:type="spellStart"/>
+      <w:r>
+        <w:t>Pharmacon</w:t>
+      </w:r>
+      <w:proofErr w:type="spellEnd"/>
+      <w:r>
+        <w:t xml:space="preserve"> are proposing to build an</w:t>
+      </w:r>
+      <w:r>
+        <w:t xml:space="preserve"> application called Pharmacy Error Tracker (P.E.T.). </w:t>
+      </w:r>
+      <w:r>
+        <w:t>This application will use a</w:t>
+      </w:r>
+      <w:r>
+        <w:t xml:space="preserve"> web </w:t>
+      </w:r>
+      <w:r>
+        <w:t xml:space="preserve">interface that is designed using a mobile first methodology </w:t>
+      </w:r>
+      <w:proofErr w:type="gramStart"/>
+      <w:r>
+        <w:t>in order to</w:t>
+      </w:r>
+      <w:proofErr w:type="gramEnd"/>
+      <w:r>
+        <w:t xml:space="preserve"> ensure that it has cross</w:t>
+      </w:r>
+      <w:r>
+        <w:t xml:space="preserve"> platform</w:t>
+      </w:r>
+      <w:r>
+        <w:t xml:space="preserve"> support for mobile, tablet and desktop use</w:t>
+      </w:r>
+      <w:r>
+        <w:t>.</w:t>
+      </w:r>
+      <w:r>
+        <w:t xml:space="preserve"> The interface will also be customisable to allow the pharmacists the ability to create their own custom forms to track errors as the need arises. Finally, the application</w:t>
+      </w:r>
+      <w:r>
+        <w:t xml:space="preserve"> will allow hospital pharmacists to see visual representations of all the tracked </w:t>
+      </w:r>
+      <w:r>
+        <w:t>errors;</w:t>
+      </w:r>
+      <w:r>
+        <w:t xml:space="preserve"> helping them track down deficiencies in instructions, routines and training.</w:t>
       </w:r>
     </w:p>
     <w:p>
@@ -139,7 +181,7 @@
           </w:tcPr>
           <w:p>
             <w:r>
-              <w:t>Reliably tracking errors easily</w:t>
+              <w:t>Not being able to easily and reliably track errors.</w:t>
             </w:r>
           </w:p>
         </w:tc>
@@ -599,7 +641,11 @@
           </w:tcPr>
           <w:p>
             <w:r>
-              <w:t>Can be accessed via Android tablets and web interfaces removing the limiting factor of one computer and is extremely quick compared to filling out spreadsheets.</w:t>
+              <w:t xml:space="preserve">Can be accessed via Android tablets and web interfaces removing the limiting factor of one </w:t>
+            </w:r>
+            <w:r>
+              <w:lastRenderedPageBreak/>
+              <w:t>computer and is extremely quick compared to filling out spreadsheets.</w:t>
             </w:r>
           </w:p>
         </w:tc>
@@ -1147,27 +1193,116 @@
         <w:t xml:space="preserve"> </w:t>
       </w:r>
       <w:r>
-        <w:t>sometimes many times in one day makes a simple routine tedious. “Pharmacy Error Tracker”</w:t>
-      </w:r>
-      <w:r>
-        <w:t xml:space="preserve"> will combat these issues by firstly allowing errors to be entered across many machines. Next, </w:t>
-      </w:r>
-      <w:r>
-        <w:t xml:space="preserve">“Pharmacy Error Tracker” </w:t>
-      </w:r>
-      <w:r>
-        <w:t>will make it extremely simple and streamlined to enter errors. By providing an interface that requires minimum interactions to complete</w:t>
-      </w:r>
-      <w:r>
-        <w:t>,</w:t>
-      </w:r>
-      <w:r>
-        <w:t xml:space="preserve"> pharmacist will no longer find error entering tedious.</w:t>
+        <w:t>sometimes many times in one day makes a simple routine tedious.</w:t>
+      </w:r>
+      <w:r>
+        <w:t xml:space="preserve"> Further to this, the manual entering of data into a spreadsheet is pron</w:t>
+      </w:r>
+      <w:bookmarkStart w:id="8" w:name="_GoBack"/>
+      <w:bookmarkEnd w:id="8"/>
+      <w:r>
+        <w:t xml:space="preserve">e to errors and accidental deletions which results in the data being unreliable. Once the errors have been captured in the spreadsheet another pharmacist must then manually create queries with excel to produce reports on the errors that have been entered. This again is a lengthy and tedious task which is prone to errors due to the manual process. </w:t>
       </w:r>
     </w:p>
     <w:p>
       <w:r>
-        <w:t xml:space="preserve">“Pharmacy Error Tracker” will be able to provide data visualization so the pharmacist can easily see what causes errors. These visualizations may be needed in reports. To facilitate this, users will be able to export any visualization to an image file that they can then import into a presentation or report. </w:t>
+        <w:t>Pharmacy Error Tracker (P.E.T.)</w:t>
+      </w:r>
+      <w:r>
+        <w:t xml:space="preserve"> will combat these issues by firstly allowing errors to be entered across many machines</w:t>
+      </w:r>
+      <w:r>
+        <w:t xml:space="preserve"> at the same time</w:t>
+      </w:r>
+      <w:r>
+        <w:t xml:space="preserve">. Next, </w:t>
+      </w:r>
+      <w:r>
+        <w:t>P.E.T.</w:t>
+      </w:r>
+      <w:r>
+        <w:t xml:space="preserve"> </w:t>
+      </w:r>
+      <w:r>
+        <w:t xml:space="preserve">will make it extremely simple </w:t>
+      </w:r>
+      <w:r>
+        <w:t>and streamlined to enter errors b</w:t>
+      </w:r>
+      <w:r>
+        <w:t>y providing an interface that requires minimum interactions to complete</w:t>
+      </w:r>
+      <w:r>
+        <w:t xml:space="preserve"> and is customisable to the pharmacists needs. This will result in</w:t>
+      </w:r>
+      <w:r>
+        <w:t xml:space="preserve"> pharmacist</w:t>
+      </w:r>
+      <w:r>
+        <w:t>s</w:t>
+      </w:r>
+      <w:r>
+        <w:t xml:space="preserve"> no longer find</w:t>
+      </w:r>
+      <w:r>
+        <w:t>ing the error capturing process to be so</w:t>
+      </w:r>
+      <w:r>
+        <w:t xml:space="preserve"> tedious.</w:t>
+      </w:r>
+      <w:r>
+        <w:t xml:space="preserve"> Finally, </w:t>
+      </w:r>
+      <w:r>
+        <w:t>P.E.T.</w:t>
+      </w:r>
+      <w:r>
+        <w:t xml:space="preserve"> </w:t>
+      </w:r>
+      <w:r>
+        <w:t xml:space="preserve">will be able to provide </w:t>
+      </w:r>
+      <w:r>
+        <w:t xml:space="preserve">customisable and dynamic </w:t>
+      </w:r>
+      <w:r>
+        <w:t>data visualization</w:t>
+      </w:r>
+      <w:r>
+        <w:t>s</w:t>
+      </w:r>
+      <w:r>
+        <w:t xml:space="preserve"> </w:t>
+      </w:r>
+      <w:r>
+        <w:t>that</w:t>
+      </w:r>
+      <w:r>
+        <w:t xml:space="preserve"> the pharmacist can </w:t>
+      </w:r>
+      <w:r>
+        <w:t xml:space="preserve">use to </w:t>
+      </w:r>
+      <w:r>
+        <w:t xml:space="preserve">easily </w:t>
+      </w:r>
+      <w:r>
+        <w:t>identify the causes of</w:t>
+      </w:r>
+      <w:r>
+        <w:t xml:space="preserve"> errors</w:t>
+      </w:r>
+      <w:r>
+        <w:t>, generate reports for user</w:t>
+      </w:r>
+      <w:r>
+        <w:t>s</w:t>
+      </w:r>
+      <w:r>
+        <w:t xml:space="preserve"> and management, as well as training and </w:t>
+      </w:r>
+      <w:r>
+        <w:t>continuous improvements.</w:t>
       </w:r>
     </w:p>
     <w:p>
@@ -1178,34 +1313,34 @@
           <w:numId w:val="3"/>
         </w:numPr>
       </w:pPr>
-      <w:bookmarkStart w:id="8" w:name="_Toc20715760"/>
-      <w:bookmarkStart w:id="9" w:name="_Toc512930915"/>
-      <w:bookmarkStart w:id="10" w:name="_Toc452813590"/>
-      <w:bookmarkStart w:id="11" w:name="_Toc436203387"/>
+      <w:bookmarkStart w:id="9" w:name="_Toc20715760"/>
+      <w:bookmarkStart w:id="10" w:name="_Toc512930915"/>
+      <w:bookmarkStart w:id="11" w:name="_Toc452813590"/>
+      <w:bookmarkStart w:id="12" w:name="_Toc436203387"/>
       <w:r>
         <w:t>Product Overview</w:t>
       </w:r>
-      <w:bookmarkEnd w:id="8"/>
       <w:bookmarkEnd w:id="9"/>
       <w:bookmarkEnd w:id="10"/>
       <w:bookmarkEnd w:id="11"/>
+      <w:bookmarkEnd w:id="12"/>
     </w:p>
     <w:p>
       <w:pPr>
         <w:pStyle w:val="Heading2"/>
       </w:pPr>
-      <w:bookmarkStart w:id="12" w:name="_Toc512930913"/>
-      <w:bookmarkStart w:id="13" w:name="_Toc452813588"/>
-      <w:bookmarkStart w:id="14" w:name="_Toc20715763"/>
+      <w:bookmarkStart w:id="13" w:name="_Toc512930913"/>
+      <w:bookmarkStart w:id="14" w:name="_Toc452813588"/>
+      <w:bookmarkStart w:id="15" w:name="_Toc20715763"/>
       <w:r>
         <w:t>4.1 Needs</w:t>
       </w:r>
-      <w:bookmarkEnd w:id="12"/>
       <w:bookmarkEnd w:id="13"/>
+      <w:bookmarkEnd w:id="14"/>
       <w:r>
         <w:t xml:space="preserve"> and Features</w:t>
       </w:r>
-      <w:bookmarkEnd w:id="14"/>
+      <w:bookmarkEnd w:id="15"/>
     </w:p>
     <w:tbl>
       <w:tblPr>
@@ -1506,7 +1641,7 @@
               <w:rPr>
                 <w:lang w:val="en-AU"/>
               </w:rPr>
-              <w:t>Ability to view errors in a spreadsheet program</w:t>
+              <w:t>Ability to customise error form.</w:t>
             </w:r>
           </w:p>
         </w:tc>
@@ -1532,7 +1667,7 @@
               <w:rPr>
                 <w:lang w:val="en-AU"/>
               </w:rPr>
-              <w:t>Medium</w:t>
+              <w:t>High</w:t>
             </w:r>
           </w:p>
         </w:tc>
@@ -1558,7 +1693,7 @@
               <w:rPr>
                 <w:lang w:val="en-AU"/>
               </w:rPr>
-              <w:t>An option to export all data to a spreadsheet filetype.</w:t>
+              <w:t>Customisable web form that the admin user can create and update as needed.</w:t>
             </w:r>
           </w:p>
         </w:tc>
@@ -1612,7 +1747,22 @@
               <w:rPr>
                 <w:lang w:val="en-AU"/>
               </w:rPr>
-              <w:t>Manage who receives reports about the data</w:t>
+              <w:lastRenderedPageBreak/>
+              <w:t xml:space="preserve">Ability to visualize data about errors </w:t>
+            </w:r>
+            <w:proofErr w:type="gramStart"/>
+            <w:r>
+              <w:rPr>
+                <w:lang w:val="en-AU"/>
+              </w:rPr>
+              <w:t>in order to</w:t>
+            </w:r>
+            <w:proofErr w:type="gramEnd"/>
+            <w:r>
+              <w:rPr>
+                <w:lang w:val="en-AU"/>
+              </w:rPr>
+              <w:t xml:space="preserve"> formulate conclusions</w:t>
             </w:r>
           </w:p>
         </w:tc>
@@ -1638,7 +1788,7 @@
               <w:rPr>
                 <w:lang w:val="en-AU"/>
               </w:rPr>
-              <w:t>Medium</w:t>
+              <w:t>High</w:t>
             </w:r>
           </w:p>
         </w:tc>
@@ -1664,7 +1814,7 @@
               <w:rPr>
                 <w:lang w:val="en-AU"/>
               </w:rPr>
-              <w:t>An ability to Create, Update and Delete users from the mailing list</w:t>
+              <w:t>An entire page dedicated to viewing the data in a variety of visualizations</w:t>
             </w:r>
           </w:p>
         </w:tc>
@@ -1692,8 +1842,6 @@
               </w:rPr>
               <w:t>V1.0</w:t>
             </w:r>
-            <w:bookmarkStart w:id="15" w:name="_GoBack"/>
-            <w:bookmarkEnd w:id="15"/>
           </w:p>
         </w:tc>
       </w:tr>
@@ -1720,27 +1868,7 @@
               <w:rPr>
                 <w:lang w:val="en-AU"/>
               </w:rPr>
-              <w:t xml:space="preserve">Ability to visualize data about errors </w:t>
-            </w:r>
-            <w:proofErr w:type="gramStart"/>
-            <w:r>
-              <w:rPr>
-                <w:lang w:val="en-AU"/>
-              </w:rPr>
-              <w:t>in order to</w:t>
-            </w:r>
-            <w:proofErr w:type="gramEnd"/>
-            <w:r>
-              <w:rPr>
-                <w:lang w:val="en-AU"/>
-              </w:rPr>
-              <w:t xml:space="preserve"> </w:t>
-            </w:r>
-            <w:r>
-              <w:rPr>
-                <w:lang w:val="en-AU"/>
-              </w:rPr>
-              <w:t>formulate conclusions</w:t>
+              <w:t>Ability to view errors in a spreadsheet program</w:t>
             </w:r>
           </w:p>
         </w:tc>
@@ -1766,7 +1894,7 @@
               <w:rPr>
                 <w:lang w:val="en-AU"/>
               </w:rPr>
-              <w:t>High</w:t>
+              <w:t>Medium</w:t>
             </w:r>
           </w:p>
         </w:tc>
@@ -1792,13 +1920,113 @@
               <w:rPr>
                 <w:lang w:val="en-AU"/>
               </w:rPr>
-              <w:t xml:space="preserve">An entire page dedicated to </w:t>
-            </w:r>
-            <w:r>
-              <w:rPr>
-                <w:lang w:val="en-AU"/>
-              </w:rPr>
-              <w:t>viewing the data in a variety of visualizations</w:t>
+              <w:t>An option to export all data to a spreadsheet filetype.</w:t>
+            </w:r>
+          </w:p>
+        </w:tc>
+        <w:tc>
+          <w:tcPr>
+            <w:tcW w:w="2430" w:type="dxa"/>
+            <w:tcBorders>
+              <w:top w:val="single" w:sz="6" w:space="0" w:color="000000"/>
+              <w:left w:val="single" w:sz="6" w:space="0" w:color="000000"/>
+              <w:bottom w:val="single" w:sz="6" w:space="0" w:color="000000"/>
+              <w:right w:val="single" w:sz="6" w:space="0" w:color="000000"/>
+            </w:tcBorders>
+          </w:tcPr>
+          <w:p>
+            <w:pPr>
+              <w:pStyle w:val="BodyText"/>
+              <w:ind w:left="0"/>
+              <w:rPr>
+                <w:lang w:val="en-AU"/>
+              </w:rPr>
+            </w:pPr>
+            <w:r>
+              <w:rPr>
+                <w:lang w:val="en-AU"/>
+              </w:rPr>
+              <w:t>V1.0</w:t>
+            </w:r>
+          </w:p>
+        </w:tc>
+      </w:tr>
+      <w:tr>
+        <w:tc>
+          <w:tcPr>
+            <w:tcW w:w="3085" w:type="dxa"/>
+            <w:tcBorders>
+              <w:top w:val="single" w:sz="6" w:space="0" w:color="000000"/>
+              <w:left w:val="single" w:sz="6" w:space="0" w:color="000000"/>
+              <w:bottom w:val="single" w:sz="6" w:space="0" w:color="000000"/>
+              <w:right w:val="single" w:sz="6" w:space="0" w:color="000000"/>
+            </w:tcBorders>
+          </w:tcPr>
+          <w:p>
+            <w:pPr>
+              <w:pStyle w:val="BodyText"/>
+              <w:ind w:left="0"/>
+              <w:rPr>
+                <w:lang w:val="en-AU"/>
+              </w:rPr>
+            </w:pPr>
+            <w:r>
+              <w:rPr>
+                <w:lang w:val="en-AU"/>
+              </w:rPr>
+              <w:t>Manage who receives reports about the data</w:t>
+            </w:r>
+          </w:p>
+        </w:tc>
+        <w:tc>
+          <w:tcPr>
+            <w:tcW w:w="992" w:type="dxa"/>
+            <w:tcBorders>
+              <w:top w:val="single" w:sz="6" w:space="0" w:color="000000"/>
+              <w:left w:val="single" w:sz="6" w:space="0" w:color="000000"/>
+              <w:bottom w:val="single" w:sz="6" w:space="0" w:color="000000"/>
+              <w:right w:val="single" w:sz="6" w:space="0" w:color="000000"/>
+            </w:tcBorders>
+          </w:tcPr>
+          <w:p>
+            <w:pPr>
+              <w:pStyle w:val="BodyText"/>
+              <w:ind w:left="0"/>
+              <w:rPr>
+                <w:lang w:val="en-AU"/>
+              </w:rPr>
+            </w:pPr>
+            <w:r>
+              <w:rPr>
+                <w:lang w:val="en-AU"/>
+              </w:rPr>
+              <w:t>Medium</w:t>
+            </w:r>
+          </w:p>
+        </w:tc>
+        <w:tc>
+          <w:tcPr>
+            <w:tcW w:w="1611" w:type="dxa"/>
+            <w:tcBorders>
+              <w:top w:val="single" w:sz="6" w:space="0" w:color="000000"/>
+              <w:left w:val="single" w:sz="6" w:space="0" w:color="000000"/>
+              <w:bottom w:val="single" w:sz="6" w:space="0" w:color="000000"/>
+              <w:right w:val="single" w:sz="6" w:space="0" w:color="000000"/>
+            </w:tcBorders>
+          </w:tcPr>
+          <w:p>
+            <w:pPr>
+              <w:pStyle w:val="BodyText"/>
+              <w:ind w:left="0"/>
+              <w:rPr>
+                <w:lang w:val="en-AU"/>
+              </w:rPr>
+            </w:pPr>
+            <w:r>
+              <w:rPr>
+                <w:lang w:val="en-AU"/>
+              </w:rPr>
+              <w:t>An ability to Create, Update and Delete users from the mailing list</w:t>
             </w:r>
           </w:p>
         </w:tc>
@@ -2002,7 +2230,7 @@
               <w:rPr>
                 <w:lang w:val="en-AU"/>
               </w:rPr>
-              <w:t>Online manual</w:t>
+              <w:t>Fast Response Times</w:t>
             </w:r>
           </w:p>
         </w:tc>
@@ -2028,7 +2256,7 @@
               <w:rPr>
                 <w:lang w:val="en-AU"/>
               </w:rPr>
-              <w:t>High</w:t>
+              <w:t xml:space="preserve">High </w:t>
             </w:r>
           </w:p>
         </w:tc>
@@ -2082,7 +2310,7 @@
               <w:rPr>
                 <w:lang w:val="en-AU"/>
               </w:rPr>
-              <w:t>99% Uptime</w:t>
+              <w:t>Compatible with modern web browsers</w:t>
             </w:r>
           </w:p>
         </w:tc>
@@ -2134,7 +2362,7 @@
               <w:rPr>
                 <w:lang w:val="en-AU"/>
               </w:rPr>
-              <w:t>V1.0</w:t>
+              <w:t>All</w:t>
             </w:r>
           </w:p>
         </w:tc>
@@ -2162,7 +2390,7 @@
               <w:rPr>
                 <w:lang w:val="en-AU"/>
               </w:rPr>
-              <w:t>Auditability</w:t>
+              <w:t>Recoverable</w:t>
             </w:r>
           </w:p>
         </w:tc>
@@ -2188,7 +2416,7 @@
               <w:rPr>
                 <w:lang w:val="en-AU"/>
               </w:rPr>
-              <w:t>Medium</w:t>
+              <w:t>High</w:t>
             </w:r>
           </w:p>
         </w:tc>
@@ -2242,7 +2470,7 @@
               <w:rPr>
                 <w:lang w:val="en-AU"/>
               </w:rPr>
-              <w:t>Usable within certain time frames for different levels of experienced operators</w:t>
+              <w:t>Maintainable</w:t>
             </w:r>
           </w:p>
         </w:tc>
@@ -2322,7 +2550,7 @@
               <w:rPr>
                 <w:lang w:val="en-AU"/>
               </w:rPr>
-              <w:t>Recoverable</w:t>
+              <w:t>Client computer, tablet or mobile device with access to internet</w:t>
             </w:r>
           </w:p>
         </w:tc>
@@ -2374,7 +2602,7 @@
               <w:rPr>
                 <w:lang w:val="en-AU"/>
               </w:rPr>
-              <w:t>V1.0</w:t>
+              <w:t>All</w:t>
             </w:r>
           </w:p>
         </w:tc>
@@ -2402,7 +2630,7 @@
               <w:rPr>
                 <w:lang w:val="en-AU"/>
               </w:rPr>
-              <w:t>Fast Response Times</w:t>
+              <w:t>Online manual</w:t>
             </w:r>
           </w:p>
         </w:tc>
@@ -2428,7 +2656,7 @@
               <w:rPr>
                 <w:lang w:val="en-AU"/>
               </w:rPr>
-              <w:t xml:space="preserve">High </w:t>
+              <w:t>Medium</w:t>
             </w:r>
           </w:p>
         </w:tc>
@@ -2482,7 +2710,7 @@
               <w:rPr>
                 <w:lang w:val="en-AU"/>
               </w:rPr>
-              <w:t>Compatible with modern web browsers</w:t>
+              <w:t>99% Uptime</w:t>
             </w:r>
           </w:p>
         </w:tc>
@@ -2508,7 +2736,7 @@
               <w:rPr>
                 <w:lang w:val="en-AU"/>
               </w:rPr>
-              <w:t>High</w:t>
+              <w:t>Medium</w:t>
             </w:r>
           </w:p>
         </w:tc>
@@ -2534,7 +2762,7 @@
               <w:rPr>
                 <w:lang w:val="en-AU"/>
               </w:rPr>
-              <w:t>All</w:t>
+              <w:t>V1.0</w:t>
             </w:r>
           </w:p>
         </w:tc>
@@ -2562,7 +2790,7 @@
               <w:rPr>
                 <w:lang w:val="en-AU"/>
               </w:rPr>
-              <w:t>Maintainable</w:t>
+              <w:t>Auditability</w:t>
             </w:r>
           </w:p>
         </w:tc>
@@ -2588,7 +2816,7 @@
               <w:rPr>
                 <w:lang w:val="en-AU"/>
               </w:rPr>
-              <w:t>High</w:t>
+              <w:t>Medium</w:t>
             </w:r>
           </w:p>
         </w:tc>
@@ -2614,7 +2842,7 @@
               <w:rPr>
                 <w:lang w:val="en-AU"/>
               </w:rPr>
-              <w:t>All</w:t>
+              <w:t>V1.0</w:t>
             </w:r>
           </w:p>
         </w:tc>
@@ -2642,7 +2870,7 @@
               <w:rPr>
                 <w:lang w:val="en-AU"/>
               </w:rPr>
-              <w:t>Client computer, tablet or mobile device with access to internet</w:t>
+              <w:t>Usable within certain time frames for different levels of experienced operators</w:t>
             </w:r>
           </w:p>
         </w:tc>
@@ -2668,7 +2896,7 @@
               <w:rPr>
                 <w:lang w:val="en-AU"/>
               </w:rPr>
-              <w:t>High</w:t>
+              <w:t>Medium</w:t>
             </w:r>
           </w:p>
         </w:tc>
@@ -2863,11 +3091,21 @@
           <w:hideMark/>
         </w:tcPr>
         <w:p>
-          <w:fldSimple w:instr=" TITLE  \* MERGEFORMAT ">
-            <w:r>
-              <w:t>Vision</w:t>
-            </w:r>
-          </w:fldSimple>
+          <w:r>
+            <w:fldChar w:fldCharType="begin"/>
+          </w:r>
+          <w:r>
+            <w:instrText xml:space="preserve"> TITLE  \* MERGEFORMAT </w:instrText>
+          </w:r>
+          <w:r>
+            <w:fldChar w:fldCharType="separate"/>
+          </w:r>
+          <w:r>
+            <w:t>Vision</w:t>
+          </w:r>
+          <w:r>
+            <w:fldChar w:fldCharType="end"/>
+          </w:r>
         </w:p>
       </w:tc>
       <w:tc>
@@ -3862,6 +4100,7 @@
   <w:style w:type="character" w:default="1" w:styleId="DefaultParagraphFont">
     <w:name w:val="Default Paragraph Font"/>
     <w:uiPriority w:val="1"/>
+    <w:semiHidden/>
     <w:unhideWhenUsed/>
   </w:style>
   <w:style w:type="table" w:default="1" w:styleId="TableNormal">

</xml_diff>

<commit_message>
Updated Vision Document for LCAM.
</commit_message>
<xml_diff>
--- a/documents/Vision Document.docx
+++ b/documents/Vision Document.docx
@@ -1,6 +1,6 @@
 
 <file path=word/document.xml><?xml version="1.0" encoding="utf-8"?>
-<w:document xmlns:wpc="http://schemas.microsoft.com/office/word/2010/wordprocessingCanvas" xmlns:cx="http://schemas.microsoft.com/office/drawing/2014/chartex" xmlns:cx1="http://schemas.microsoft.com/office/drawing/2015/9/8/chartex" xmlns:cx2="http://schemas.microsoft.com/office/drawing/2015/10/21/chartex" xmlns:cx3="http://schemas.microsoft.com/office/drawing/2016/5/9/chartex" xmlns:cx4="http://schemas.microsoft.com/office/drawing/2016/5/10/chartex" xmlns:cx5="http://schemas.microsoft.com/office/drawing/2016/5/11/chartex" xmlns:cx6="http://schemas.microsoft.com/office/drawing/2016/5/12/chartex" xmlns:cx7="http://schemas.microsoft.com/office/drawing/2016/5/13/chartex" xmlns:cx8="http://schemas.microsoft.com/office/drawing/2016/5/14/chartex" xmlns:mc="http://schemas.openxmlformats.org/markup-compatibility/2006" xmlns:aink="http://schemas.microsoft.com/office/drawing/2016/ink" xmlns:am3d="http://schemas.microsoft.com/office/drawing/2017/model3d" xmlns:o="urn:schemas-microsoft-com:office:office" xmlns:r="http://schemas.openxmlformats.org/officeDocument/2006/relationships" xmlns:m="http://schemas.openxmlformats.org/officeDocument/2006/math" xmlns:v="urn:schemas-microsoft-com:vml" xmlns:wp14="http://schemas.microsoft.com/office/word/2010/wordprocessingDrawing" xmlns:wp="http://schemas.openxmlformats.org/drawingml/2006/wordprocessingDrawing" xmlns:w10="urn:schemas-microsoft-com:office:word" xmlns:w="http://schemas.openxmlformats.org/wordprocessingml/2006/main" xmlns:w14="http://schemas.microsoft.com/office/word/2010/wordml" xmlns:w15="http://schemas.microsoft.com/office/word/2012/wordml" xmlns:w16cid="http://schemas.microsoft.com/office/word/2016/wordml/cid" xmlns:w16se="http://schemas.microsoft.com/office/word/2015/wordml/symex" xmlns:wpg="http://schemas.microsoft.com/office/word/2010/wordprocessingGroup" xmlns:wpi="http://schemas.microsoft.com/office/word/2010/wordprocessingInk" xmlns:wne="http://schemas.microsoft.com/office/word/2006/wordml" xmlns:wps="http://schemas.microsoft.com/office/word/2010/wordprocessingShape" mc:Ignorable="w14 w15 w16se w16cid wp14">
+<w:document xmlns:wpc="http://schemas.microsoft.com/office/word/2010/wordprocessingCanvas" xmlns:mc="http://schemas.openxmlformats.org/markup-compatibility/2006" xmlns:o="urn:schemas-microsoft-com:office:office" xmlns:r="http://schemas.openxmlformats.org/officeDocument/2006/relationships" xmlns:m="http://schemas.openxmlformats.org/officeDocument/2006/math" xmlns:v="urn:schemas-microsoft-com:vml" xmlns:wp14="http://schemas.microsoft.com/office/word/2010/wordprocessingDrawing" xmlns:wp="http://schemas.openxmlformats.org/drawingml/2006/wordprocessingDrawing" xmlns:w10="urn:schemas-microsoft-com:office:word" xmlns:w="http://schemas.openxmlformats.org/wordprocessingml/2006/main" xmlns:w14="http://schemas.microsoft.com/office/word/2010/wordml" xmlns:w15="http://schemas.microsoft.com/office/word/2012/wordml" xmlns:wpg="http://schemas.microsoft.com/office/word/2010/wordprocessingGroup" xmlns:wpi="http://schemas.microsoft.com/office/word/2010/wordprocessingInk" xmlns:wne="http://schemas.microsoft.com/office/word/2006/wordml" xmlns:wps="http://schemas.microsoft.com/office/word/2010/wordprocessingShape" mc:Ignorable="w14 w15 wp14">
   <w:body>
     <w:p>
       <w:pPr>
@@ -18,13 +18,14 @@
       <w:r>
         <w:t xml:space="preserve">Team </w:t>
       </w:r>
-      <w:proofErr w:type="spellStart"/>
-      <w:r>
-        <w:t>Pharamcon</w:t>
-      </w:r>
-      <w:proofErr w:type="spellEnd"/>
-      <w:r>
-        <w:t xml:space="preserve"> has been </w:t>
+      <w:r>
+        <w:t>Pharmacon</w:t>
+      </w:r>
+      <w:r>
+        <w:t xml:space="preserve"> has</w:t>
+      </w:r>
+      <w:r>
+        <w:t xml:space="preserve"> </w:t>
       </w:r>
       <w:r>
         <w:t>discovered a need for</w:t>
@@ -77,15 +78,7 @@
       </w:r>
       <w:bookmarkEnd w:id="0"/>
       <w:r>
-        <w:t xml:space="preserve">are recorded on pieces of paper to be </w:t>
-      </w:r>
-      <w:proofErr w:type="gramStart"/>
-      <w:r>
-        <w:t>entered into</w:t>
-      </w:r>
-      <w:proofErr w:type="gramEnd"/>
-      <w:r>
-        <w:t xml:space="preserve"> a spreadsheet at a later time. This is a time consuming and cumbersome exercise that can lead to errors being lost or forgotten.</w:t>
+        <w:t>are recorded on pieces of paper to be entered into a spreadsheet at a later time. This is a time consuming and cumbersome exercise that can lead to errors being lost or forgotten.</w:t>
       </w:r>
     </w:p>
     <w:p>
@@ -117,7 +110,13 @@
         <w:t xml:space="preserve"> It will </w:t>
       </w:r>
       <w:r>
-        <w:t xml:space="preserve">assist pharmacists track errors made during daily tasks, </w:t>
+        <w:t xml:space="preserve">assist pharmacists </w:t>
+      </w:r>
+      <w:r>
+        <w:t xml:space="preserve">to </w:t>
+      </w:r>
+      <w:r>
+        <w:t xml:space="preserve">track errors made during daily tasks, </w:t>
       </w:r>
       <w:r>
         <w:t>helping them track down deficiencies in instructions, routines and training.</w:t>
@@ -419,6 +418,9 @@
           <w:p>
             <w:r>
               <w:t>Hospital pharmacist</w:t>
+            </w:r>
+            <w:r>
+              <w:t>s</w:t>
             </w:r>
           </w:p>
         </w:tc>
@@ -967,13 +969,8 @@
           </w:tcPr>
           <w:p>
             <w:r>
-              <w:t xml:space="preserve">Team </w:t>
-            </w:r>
-            <w:proofErr w:type="spellStart"/>
-            <w:r>
-              <w:t>Pharmacon</w:t>
-            </w:r>
-            <w:proofErr w:type="spellEnd"/>
+              <w:t>Team Pharmacon</w:t>
+            </w:r>
           </w:p>
         </w:tc>
         <w:tc>
@@ -1175,7 +1172,6 @@
       <w:bookmarkStart w:id="7" w:name="_Toc342757864"/>
       <w:bookmarkStart w:id="8" w:name="_Toc425054386"/>
       <w:r>
-        <w:lastRenderedPageBreak/>
         <w:br/>
         <w:t>3.2 User Environment</w:t>
       </w:r>
@@ -1193,7 +1189,11 @@
     </w:p>
     <w:p>
       <w:r>
-        <w:t>In the current environment every pharmacist is responsible for tracking errors they make. They are required to go to a specific computer that has a spreadsheet on it and enter the data in that spreadsheet. If the computer is in use, then they must wait until it is free. Once they get on the computer they must open-up the file, scroll to the end and then finally add the error. While this is simple</w:t>
+        <w:t xml:space="preserve">In the current environment every pharmacist is responsible for tracking errors they make. They are required to go to a specific computer that has a spreadsheet on it and enter the data in that spreadsheet. If the computer is in use, then they must wait until it is free. Once they get on the </w:t>
+      </w:r>
+      <w:r>
+        <w:lastRenderedPageBreak/>
+        <w:t>computer they must open-up the file, scroll to the end and then finally add the error. While this is simple</w:t>
       </w:r>
       <w:r>
         <w:t>,</w:t>
@@ -1231,7 +1231,21 @@
     </w:p>
     <w:p>
       <w:r>
-        <w:t xml:space="preserve">“Pharmacy Error Tracker” will be able to provide data visualization so the pharmacist can easily see what causes errors. These visualizations may be needed in reports. To facilitate this, users will be able to export any visualization to an image file that they can then import into a presentation or report. </w:t>
+        <w:t xml:space="preserve">“Pharmacy Error Tracker” will be able to provide data visualization so the pharmacist can easily see what causes errors. </w:t>
+      </w:r>
+      <w:r>
+        <w:t xml:space="preserve">These visualisations will be generated by Metabase using up-to-date data, and can be viewed and exported from the </w:t>
+      </w:r>
+      <w:proofErr w:type="gramStart"/>
+      <w:r>
+        <w:t>Metabase</w:t>
+      </w:r>
+      <w:proofErr w:type="gramEnd"/>
+      <w:r>
+        <w:t xml:space="preserve"> dashboard. The user can generate additional visualisations for the dashboard. </w:t>
+      </w:r>
+      <w:r>
+        <w:t xml:space="preserve">These visualizations may be needed in reports. To facilitate this, users will be able to export any visualization to an image file that they can then import into a presentation or report. </w:t>
       </w:r>
     </w:p>
     <w:p>
@@ -1440,19 +1454,7 @@
               <w:rPr>
                 <w:lang w:val="en-AU"/>
               </w:rPr>
-              <w:t xml:space="preserve">Ability to </w:t>
-            </w:r>
-            <w:r>
-              <w:rPr>
-                <w:lang w:val="en-AU"/>
-              </w:rPr>
-              <w:t xml:space="preserve">amend and </w:t>
-            </w:r>
-            <w:r>
-              <w:rPr>
-                <w:lang w:val="en-AU"/>
-              </w:rPr>
-              <w:t>track errors</w:t>
+              <w:t>Ability to track errors</w:t>
             </w:r>
           </w:p>
         </w:tc>
@@ -1504,19 +1506,13 @@
               <w:rPr>
                 <w:lang w:val="en-AU"/>
               </w:rPr>
-              <w:t>A streamlined flow that will allow adding</w:t>
-            </w:r>
-            <w:r>
-              <w:rPr>
-                <w:lang w:val="en-AU"/>
-              </w:rPr>
-              <w:t>, editing</w:t>
-            </w:r>
-            <w:r>
-              <w:rPr>
-                <w:lang w:val="en-AU"/>
-              </w:rPr>
-              <w:t xml:space="preserve"> and storing of errors</w:t>
+              <w:t>A streamlined flow that will allow adding and storing of errors</w:t>
+            </w:r>
+            <w:r>
+              <w:rPr>
+                <w:lang w:val="en-AU"/>
+              </w:rPr>
+              <w:t>.</w:t>
             </w:r>
           </w:p>
         </w:tc>
@@ -1542,7 +1538,7 @@
               <w:rPr>
                 <w:lang w:val="en-AU"/>
               </w:rPr>
-              <w:t>V1.0</w:t>
+              <w:t>Beta</w:t>
             </w:r>
           </w:p>
         </w:tc>
@@ -1570,7 +1566,7 @@
               <w:rPr>
                 <w:lang w:val="en-AU"/>
               </w:rPr>
-              <w:t>Ability to view errors in a spreadsheet program</w:t>
+              <w:t>Ability to amend incorrectly entered errors</w:t>
             </w:r>
           </w:p>
         </w:tc>
@@ -1596,7 +1592,7 @@
               <w:rPr>
                 <w:lang w:val="en-AU"/>
               </w:rPr>
-              <w:t>Medium</w:t>
+              <w:t>Low</w:t>
             </w:r>
           </w:p>
         </w:tc>
@@ -1622,7 +1618,7 @@
               <w:rPr>
                 <w:lang w:val="en-AU"/>
               </w:rPr>
-              <w:t>An option to export all data to a spreadsheet filetype.</w:t>
+              <w:t>An option for a user to edit the most recently submitted error.</w:t>
             </w:r>
           </w:p>
         </w:tc>
@@ -1676,7 +1672,7 @@
               <w:rPr>
                 <w:lang w:val="en-AU"/>
               </w:rPr>
-              <w:t>Manage who receives reports about the data</w:t>
+              <w:t>Ability to view errors in a spreadsheet program</w:t>
             </w:r>
           </w:p>
         </w:tc>
@@ -1728,7 +1724,7 @@
               <w:rPr>
                 <w:lang w:val="en-AU"/>
               </w:rPr>
-              <w:t>An ability to Create, Update and Delete users from the mailing list</w:t>
+              <w:t>An option to export all data to a spreadsheet filetype.</w:t>
             </w:r>
           </w:p>
         </w:tc>
@@ -1782,27 +1778,7 @@
               <w:rPr>
                 <w:lang w:val="en-AU"/>
               </w:rPr>
-              <w:t xml:space="preserve">Ability to visualize data about errors </w:t>
-            </w:r>
-            <w:proofErr w:type="gramStart"/>
-            <w:r>
-              <w:rPr>
-                <w:lang w:val="en-AU"/>
-              </w:rPr>
-              <w:t>in order to</w:t>
-            </w:r>
-            <w:proofErr w:type="gramEnd"/>
-            <w:r>
-              <w:rPr>
-                <w:lang w:val="en-AU"/>
-              </w:rPr>
-              <w:t xml:space="preserve"> </w:t>
-            </w:r>
-            <w:r>
-              <w:rPr>
-                <w:lang w:val="en-AU"/>
-              </w:rPr>
-              <w:t>formulate conclusions</w:t>
+              <w:t>Manage who receives reports about the data</w:t>
             </w:r>
           </w:p>
         </w:tc>
@@ -1828,7 +1804,7 @@
               <w:rPr>
                 <w:lang w:val="en-AU"/>
               </w:rPr>
-              <w:t>High</w:t>
+              <w:t>Medium</w:t>
             </w:r>
           </w:p>
         </w:tc>
@@ -1854,13 +1830,7 @@
               <w:rPr>
                 <w:lang w:val="en-AU"/>
               </w:rPr>
-              <w:t xml:space="preserve">An entire page dedicated to </w:t>
-            </w:r>
-            <w:r>
-              <w:rPr>
-                <w:lang w:val="en-AU"/>
-              </w:rPr>
-              <w:t>viewing the data in a variety of visualizations</w:t>
+              <w:t>An ability to Create, Update and Delete users from the mailing list</w:t>
             </w:r>
           </w:p>
         </w:tc>
@@ -1914,6 +1884,124 @@
               <w:rPr>
                 <w:lang w:val="en-AU"/>
               </w:rPr>
+              <w:t xml:space="preserve">Ability to visualize data about errors in order to </w:t>
+            </w:r>
+            <w:r>
+              <w:rPr>
+                <w:lang w:val="en-AU"/>
+              </w:rPr>
+              <w:t>formulate conclusions</w:t>
+            </w:r>
+          </w:p>
+        </w:tc>
+        <w:tc>
+          <w:tcPr>
+            <w:tcW w:w="992" w:type="dxa"/>
+            <w:tcBorders>
+              <w:top w:val="single" w:sz="6" w:space="0" w:color="000000"/>
+              <w:left w:val="single" w:sz="6" w:space="0" w:color="000000"/>
+              <w:bottom w:val="single" w:sz="6" w:space="0" w:color="000000"/>
+              <w:right w:val="single" w:sz="6" w:space="0" w:color="000000"/>
+            </w:tcBorders>
+          </w:tcPr>
+          <w:p>
+            <w:pPr>
+              <w:pStyle w:val="BodyText"/>
+              <w:ind w:left="0"/>
+              <w:rPr>
+                <w:lang w:val="en-AU"/>
+              </w:rPr>
+            </w:pPr>
+            <w:r>
+              <w:rPr>
+                <w:lang w:val="en-AU"/>
+              </w:rPr>
+              <w:t>High</w:t>
+            </w:r>
+          </w:p>
+        </w:tc>
+        <w:tc>
+          <w:tcPr>
+            <w:tcW w:w="2011" w:type="dxa"/>
+            <w:tcBorders>
+              <w:top w:val="single" w:sz="6" w:space="0" w:color="000000"/>
+              <w:left w:val="single" w:sz="6" w:space="0" w:color="000000"/>
+              <w:bottom w:val="single" w:sz="6" w:space="0" w:color="000000"/>
+              <w:right w:val="single" w:sz="6" w:space="0" w:color="000000"/>
+            </w:tcBorders>
+          </w:tcPr>
+          <w:p>
+            <w:pPr>
+              <w:pStyle w:val="BodyText"/>
+              <w:ind w:left="0"/>
+              <w:rPr>
+                <w:lang w:val="en-AU"/>
+              </w:rPr>
+            </w:pPr>
+            <w:r>
+              <w:rPr>
+                <w:lang w:val="en-AU"/>
+              </w:rPr>
+              <w:t xml:space="preserve">An entire page dedicated to </w:t>
+            </w:r>
+            <w:r>
+              <w:rPr>
+                <w:lang w:val="en-AU"/>
+              </w:rPr>
+              <w:t>viewing the data in a variety of visualizations</w:t>
+            </w:r>
+          </w:p>
+        </w:tc>
+        <w:tc>
+          <w:tcPr>
+            <w:tcW w:w="2430" w:type="dxa"/>
+            <w:tcBorders>
+              <w:top w:val="single" w:sz="6" w:space="0" w:color="000000"/>
+              <w:left w:val="single" w:sz="6" w:space="0" w:color="000000"/>
+              <w:bottom w:val="single" w:sz="6" w:space="0" w:color="000000"/>
+              <w:right w:val="single" w:sz="6" w:space="0" w:color="000000"/>
+            </w:tcBorders>
+          </w:tcPr>
+          <w:p>
+            <w:pPr>
+              <w:pStyle w:val="BodyText"/>
+              <w:ind w:left="0"/>
+              <w:rPr>
+                <w:lang w:val="en-AU"/>
+              </w:rPr>
+            </w:pPr>
+            <w:r>
+              <w:rPr>
+                <w:lang w:val="en-AU"/>
+              </w:rPr>
+              <w:t>Beta</w:t>
+            </w:r>
+          </w:p>
+        </w:tc>
+      </w:tr>
+      <w:tr>
+        <w:tc>
+          <w:tcPr>
+            <w:tcW w:w="3085" w:type="dxa"/>
+            <w:tcBorders>
+              <w:top w:val="single" w:sz="6" w:space="0" w:color="000000"/>
+              <w:left w:val="single" w:sz="6" w:space="0" w:color="000000"/>
+              <w:bottom w:val="single" w:sz="6" w:space="0" w:color="000000"/>
+              <w:right w:val="single" w:sz="6" w:space="0" w:color="000000"/>
+            </w:tcBorders>
+          </w:tcPr>
+          <w:p>
+            <w:pPr>
+              <w:pStyle w:val="BodyText"/>
+              <w:ind w:left="0"/>
+              <w:rPr>
+                <w:lang w:val="en-AU"/>
+              </w:rPr>
+            </w:pPr>
+            <w:r>
+              <w:rPr>
+                <w:lang w:val="en-AU"/>
+              </w:rPr>
               <w:t xml:space="preserve">The Error Entry form to be customisable </w:t>
             </w:r>
           </w:p>
@@ -1994,8 +2082,6 @@
               </w:rPr>
               <w:t>V1.0</w:t>
             </w:r>
-            <w:bookmarkStart w:id="16" w:name="_GoBack"/>
-            <w:bookmarkEnd w:id="16"/>
           </w:p>
         </w:tc>
       </w:tr>
@@ -2011,7 +2097,6 @@
         </w:rPr>
       </w:pPr>
       <w:r>
-        <w:lastRenderedPageBreak/>
         <w:br w:type="page"/>
       </w:r>
     </w:p>
@@ -2023,18 +2108,18 @@
           <w:numId w:val="3"/>
         </w:numPr>
       </w:pPr>
-      <w:bookmarkStart w:id="17" w:name="_Toc20715765"/>
-      <w:bookmarkStart w:id="18" w:name="_Toc512930919"/>
-      <w:bookmarkStart w:id="19" w:name="_Toc452813602"/>
-      <w:bookmarkStart w:id="20" w:name="_Toc436203408"/>
+      <w:bookmarkStart w:id="16" w:name="_Toc20715765"/>
+      <w:bookmarkStart w:id="17" w:name="_Toc512930919"/>
+      <w:bookmarkStart w:id="18" w:name="_Toc452813602"/>
+      <w:bookmarkStart w:id="19" w:name="_Toc436203408"/>
       <w:r>
         <w:lastRenderedPageBreak/>
         <w:t>Other Product Requirements</w:t>
       </w:r>
+      <w:bookmarkEnd w:id="16"/>
       <w:bookmarkEnd w:id="17"/>
       <w:bookmarkEnd w:id="18"/>
       <w:bookmarkEnd w:id="19"/>
-      <w:bookmarkEnd w:id="20"/>
     </w:p>
     <w:tbl>
       <w:tblPr>
@@ -2873,7 +2958,101 @@
     </w:tbl>
     <w:p/>
     <w:p/>
+    <w:p>
+      <w:pPr>
+        <w:pStyle w:val="Heading1"/>
+      </w:pPr>
+      <w:r>
+        <w:t>6. Changelog</w:t>
+      </w:r>
+    </w:p>
+    <w:p>
+      <w:pPr>
+        <w:pStyle w:val="Heading2"/>
+      </w:pPr>
+      <w:r>
+        <w:t>V2 – 26/05/2018</w:t>
+      </w:r>
+    </w:p>
+    <w:p>
+      <w:r>
+        <w:t>Section 3</w:t>
+      </w:r>
+    </w:p>
+    <w:p>
+      <w:r>
+        <w:t xml:space="preserve"> - Added details on how the vision will have Metabase will be used to generate visualisations in the user environment</w:t>
+      </w:r>
+      <w:bookmarkStart w:id="20" w:name="_GoBack"/>
+      <w:bookmarkEnd w:id="20"/>
+      <w:r>
+        <w:t>.</w:t>
+      </w:r>
+      <w:r>
+        <w:br/>
+      </w:r>
+    </w:p>
+    <w:p>
+      <w:r>
+        <w:t>Section 4.1</w:t>
+      </w:r>
+    </w:p>
+    <w:p>
+      <w:r>
+        <w:t xml:space="preserve"> - “Editing Errors” aspect was separated from “Ability to track errors”, as they are separate (though linked) features. Editing Errors was given a lower priority and a later planned release.</w:t>
+      </w:r>
+    </w:p>
+    <w:p>
+      <w:r>
+        <w:t xml:space="preserve"> - Features</w:t>
+      </w:r>
+      <w:r>
+        <w:t xml:space="preserve"> being released</w:t>
+      </w:r>
+      <w:r>
+        <w:t xml:space="preserve"> in the Executable Architecture had this noted in the Planned Release column</w:t>
+      </w:r>
+      <w:r>
+        <w:t>, which was simplified to “Beta”.</w:t>
+      </w:r>
+    </w:p>
     <w:p/>
+    <w:p>
+      <w:r>
+        <w:t>Minor grammar and formatting fixes:</w:t>
+      </w:r>
+    </w:p>
+    <w:p>
+      <w:r>
+        <w:t xml:space="preserve"> - Header updated to be consistent in naming and formatting with other documents. Date updated.</w:t>
+      </w:r>
+    </w:p>
+    <w:p>
+      <w:r>
+        <w:t xml:space="preserve"> - Minor spelling and grammar fixes</w:t>
+      </w:r>
+      <w:r>
+        <w:t xml:space="preserve"> in Section 1</w:t>
+      </w:r>
+      <w:r>
+        <w:t>.</w:t>
+      </w:r>
+    </w:p>
+    <w:p/>
+    <w:p/>
+    <w:p>
+      <w:pPr>
+        <w:pStyle w:val="Heading2"/>
+      </w:pPr>
+      <w:r>
+        <w:t>V1 – 24/03/2018</w:t>
+      </w:r>
+    </w:p>
+    <w:p>
+      <w:r>
+        <w:t>Original version</w:t>
+      </w:r>
+    </w:p>
     <w:sectPr>
       <w:headerReference w:type="default" r:id="rId7"/>
       <w:pgSz w:w="12240" w:h="15840"/>
@@ -2886,7 +3065,7 @@
 </file>
 
 <file path=word/endnotes.xml><?xml version="1.0" encoding="utf-8"?>
-<w:endnotes xmlns:wpc="http://schemas.microsoft.com/office/word/2010/wordprocessingCanvas" xmlns:cx="http://schemas.microsoft.com/office/drawing/2014/chartex" xmlns:cx1="http://schemas.microsoft.com/office/drawing/2015/9/8/chartex" xmlns:cx2="http://schemas.microsoft.com/office/drawing/2015/10/21/chartex" xmlns:cx3="http://schemas.microsoft.com/office/drawing/2016/5/9/chartex" xmlns:cx4="http://schemas.microsoft.com/office/drawing/2016/5/10/chartex" xmlns:cx5="http://schemas.microsoft.com/office/drawing/2016/5/11/chartex" xmlns:cx6="http://schemas.microsoft.com/office/drawing/2016/5/12/chartex" xmlns:cx7="http://schemas.microsoft.com/office/drawing/2016/5/13/chartex" xmlns:cx8="http://schemas.microsoft.com/office/drawing/2016/5/14/chartex" xmlns:mc="http://schemas.openxmlformats.org/markup-compatibility/2006" xmlns:aink="http://schemas.microsoft.com/office/drawing/2016/ink" xmlns:am3d="http://schemas.microsoft.com/office/drawing/2017/model3d" xmlns:o="urn:schemas-microsoft-com:office:office" xmlns:r="http://schemas.openxmlformats.org/officeDocument/2006/relationships" xmlns:m="http://schemas.openxmlformats.org/officeDocument/2006/math" xmlns:v="urn:schemas-microsoft-com:vml" xmlns:wp14="http://schemas.microsoft.com/office/word/2010/wordprocessingDrawing" xmlns:wp="http://schemas.openxmlformats.org/drawingml/2006/wordprocessingDrawing" xmlns:w10="urn:schemas-microsoft-com:office:word" xmlns:w="http://schemas.openxmlformats.org/wordprocessingml/2006/main" xmlns:w14="http://schemas.microsoft.com/office/word/2010/wordml" xmlns:w15="http://schemas.microsoft.com/office/word/2012/wordml" xmlns:w16cid="http://schemas.microsoft.com/office/word/2016/wordml/cid" xmlns:w16se="http://schemas.microsoft.com/office/word/2015/wordml/symex" xmlns:wpg="http://schemas.microsoft.com/office/word/2010/wordprocessingGroup" xmlns:wpi="http://schemas.microsoft.com/office/word/2010/wordprocessingInk" xmlns:wne="http://schemas.microsoft.com/office/word/2006/wordml" xmlns:wps="http://schemas.microsoft.com/office/word/2010/wordprocessingShape" mc:Ignorable="w14 w15 w16se w16cid wp14">
+<w:endnotes xmlns:wpc="http://schemas.microsoft.com/office/word/2010/wordprocessingCanvas" xmlns:mc="http://schemas.openxmlformats.org/markup-compatibility/2006" xmlns:o="urn:schemas-microsoft-com:office:office" xmlns:r="http://schemas.openxmlformats.org/officeDocument/2006/relationships" xmlns:m="http://schemas.openxmlformats.org/officeDocument/2006/math" xmlns:v="urn:schemas-microsoft-com:vml" xmlns:wp14="http://schemas.microsoft.com/office/word/2010/wordprocessingDrawing" xmlns:wp="http://schemas.openxmlformats.org/drawingml/2006/wordprocessingDrawing" xmlns:w10="urn:schemas-microsoft-com:office:word" xmlns:w="http://schemas.openxmlformats.org/wordprocessingml/2006/main" xmlns:w14="http://schemas.microsoft.com/office/word/2010/wordml" xmlns:w15="http://schemas.microsoft.com/office/word/2012/wordml" xmlns:wpg="http://schemas.microsoft.com/office/word/2010/wordprocessingGroup" xmlns:wpi="http://schemas.microsoft.com/office/word/2010/wordprocessingInk" xmlns:wne="http://schemas.microsoft.com/office/word/2006/wordml" xmlns:wps="http://schemas.microsoft.com/office/word/2010/wordprocessingShape" mc:Ignorable="w14 w15 wp14">
   <w:endnote w:type="separator" w:id="-1">
     <w:p>
       <w:pPr>
@@ -2911,7 +3090,7 @@
 </file>
 
 <file path=word/footnotes.xml><?xml version="1.0" encoding="utf-8"?>
-<w:footnotes xmlns:wpc="http://schemas.microsoft.com/office/word/2010/wordprocessingCanvas" xmlns:cx="http://schemas.microsoft.com/office/drawing/2014/chartex" xmlns:cx1="http://schemas.microsoft.com/office/drawing/2015/9/8/chartex" xmlns:cx2="http://schemas.microsoft.com/office/drawing/2015/10/21/chartex" xmlns:cx3="http://schemas.microsoft.com/office/drawing/2016/5/9/chartex" xmlns:cx4="http://schemas.microsoft.com/office/drawing/2016/5/10/chartex" xmlns:cx5="http://schemas.microsoft.com/office/drawing/2016/5/11/chartex" xmlns:cx6="http://schemas.microsoft.com/office/drawing/2016/5/12/chartex" xmlns:cx7="http://schemas.microsoft.com/office/drawing/2016/5/13/chartex" xmlns:cx8="http://schemas.microsoft.com/office/drawing/2016/5/14/chartex" xmlns:mc="http://schemas.openxmlformats.org/markup-compatibility/2006" xmlns:aink="http://schemas.microsoft.com/office/drawing/2016/ink" xmlns:am3d="http://schemas.microsoft.com/office/drawing/2017/model3d" xmlns:o="urn:schemas-microsoft-com:office:office" xmlns:r="http://schemas.openxmlformats.org/officeDocument/2006/relationships" xmlns:m="http://schemas.openxmlformats.org/officeDocument/2006/math" xmlns:v="urn:schemas-microsoft-com:vml" xmlns:wp14="http://schemas.microsoft.com/office/word/2010/wordprocessingDrawing" xmlns:wp="http://schemas.openxmlformats.org/drawingml/2006/wordprocessingDrawing" xmlns:w10="urn:schemas-microsoft-com:office:word" xmlns:w="http://schemas.openxmlformats.org/wordprocessingml/2006/main" xmlns:w14="http://schemas.microsoft.com/office/word/2010/wordml" xmlns:w15="http://schemas.microsoft.com/office/word/2012/wordml" xmlns:w16cid="http://schemas.microsoft.com/office/word/2016/wordml/cid" xmlns:w16se="http://schemas.microsoft.com/office/word/2015/wordml/symex" xmlns:wpg="http://schemas.microsoft.com/office/word/2010/wordprocessingGroup" xmlns:wpi="http://schemas.microsoft.com/office/word/2010/wordprocessingInk" xmlns:wne="http://schemas.microsoft.com/office/word/2006/wordml" xmlns:wps="http://schemas.microsoft.com/office/word/2010/wordprocessingShape" mc:Ignorable="w14 w15 w16se w16cid wp14">
+<w:footnotes xmlns:wpc="http://schemas.microsoft.com/office/word/2010/wordprocessingCanvas" xmlns:mc="http://schemas.openxmlformats.org/markup-compatibility/2006" xmlns:o="urn:schemas-microsoft-com:office:office" xmlns:r="http://schemas.openxmlformats.org/officeDocument/2006/relationships" xmlns:m="http://schemas.openxmlformats.org/officeDocument/2006/math" xmlns:v="urn:schemas-microsoft-com:vml" xmlns:wp14="http://schemas.microsoft.com/office/word/2010/wordprocessingDrawing" xmlns:wp="http://schemas.openxmlformats.org/drawingml/2006/wordprocessingDrawing" xmlns:w10="urn:schemas-microsoft-com:office:word" xmlns:w="http://schemas.openxmlformats.org/wordprocessingml/2006/main" xmlns:w14="http://schemas.microsoft.com/office/word/2010/wordml" xmlns:w15="http://schemas.microsoft.com/office/word/2012/wordml" xmlns:wpg="http://schemas.microsoft.com/office/word/2010/wordprocessingGroup" xmlns:wpi="http://schemas.microsoft.com/office/word/2010/wordprocessingInk" xmlns:wne="http://schemas.microsoft.com/office/word/2006/wordml" xmlns:wps="http://schemas.microsoft.com/office/word/2010/wordprocessingShape" mc:Ignorable="w14 w15 wp14">
   <w:footnote w:type="separator" w:id="-1">
     <w:p>
       <w:pPr>
@@ -2936,7 +3115,7 @@
 </file>
 
 <file path=word/header1.xml><?xml version="1.0" encoding="utf-8"?>
-<w:hdr xmlns:wpc="http://schemas.microsoft.com/office/word/2010/wordprocessingCanvas" xmlns:cx="http://schemas.microsoft.com/office/drawing/2014/chartex" xmlns:cx1="http://schemas.microsoft.com/office/drawing/2015/9/8/chartex" xmlns:cx2="http://schemas.microsoft.com/office/drawing/2015/10/21/chartex" xmlns:cx3="http://schemas.microsoft.com/office/drawing/2016/5/9/chartex" xmlns:cx4="http://schemas.microsoft.com/office/drawing/2016/5/10/chartex" xmlns:cx5="http://schemas.microsoft.com/office/drawing/2016/5/11/chartex" xmlns:cx6="http://schemas.microsoft.com/office/drawing/2016/5/12/chartex" xmlns:cx7="http://schemas.microsoft.com/office/drawing/2016/5/13/chartex" xmlns:cx8="http://schemas.microsoft.com/office/drawing/2016/5/14/chartex" xmlns:mc="http://schemas.openxmlformats.org/markup-compatibility/2006" xmlns:aink="http://schemas.microsoft.com/office/drawing/2016/ink" xmlns:am3d="http://schemas.microsoft.com/office/drawing/2017/model3d" xmlns:o="urn:schemas-microsoft-com:office:office" xmlns:r="http://schemas.openxmlformats.org/officeDocument/2006/relationships" xmlns:m="http://schemas.openxmlformats.org/officeDocument/2006/math" xmlns:v="urn:schemas-microsoft-com:vml" xmlns:wp14="http://schemas.microsoft.com/office/word/2010/wordprocessingDrawing" xmlns:wp="http://schemas.openxmlformats.org/drawingml/2006/wordprocessingDrawing" xmlns:w10="urn:schemas-microsoft-com:office:word" xmlns:w="http://schemas.openxmlformats.org/wordprocessingml/2006/main" xmlns:w14="http://schemas.microsoft.com/office/word/2010/wordml" xmlns:w15="http://schemas.microsoft.com/office/word/2012/wordml" xmlns:w16cid="http://schemas.microsoft.com/office/word/2016/wordml/cid" xmlns:w16se="http://schemas.microsoft.com/office/word/2015/wordml/symex" xmlns:wpg="http://schemas.microsoft.com/office/word/2010/wordprocessingGroup" xmlns:wpi="http://schemas.microsoft.com/office/word/2010/wordprocessingInk" xmlns:wne="http://schemas.microsoft.com/office/word/2006/wordml" xmlns:wps="http://schemas.microsoft.com/office/word/2010/wordprocessingShape" mc:Ignorable="w14 w15 w16se w16cid wp14">
+<w:hdr xmlns:wpc="http://schemas.microsoft.com/office/word/2010/wordprocessingCanvas" xmlns:mc="http://schemas.openxmlformats.org/markup-compatibility/2006" xmlns:o="urn:schemas-microsoft-com:office:office" xmlns:r="http://schemas.openxmlformats.org/officeDocument/2006/relationships" xmlns:m="http://schemas.openxmlformats.org/officeDocument/2006/math" xmlns:v="urn:schemas-microsoft-com:vml" xmlns:wp14="http://schemas.microsoft.com/office/word/2010/wordprocessingDrawing" xmlns:wp="http://schemas.openxmlformats.org/drawingml/2006/wordprocessingDrawing" xmlns:w10="urn:schemas-microsoft-com:office:word" xmlns:w="http://schemas.openxmlformats.org/wordprocessingml/2006/main" xmlns:w14="http://schemas.microsoft.com/office/word/2010/wordml" xmlns:w15="http://schemas.microsoft.com/office/word/2012/wordml" xmlns:wpg="http://schemas.microsoft.com/office/word/2010/wordprocessingGroup" xmlns:wpi="http://schemas.microsoft.com/office/word/2010/wordprocessingInk" xmlns:wne="http://schemas.microsoft.com/office/word/2006/wordml" xmlns:wps="http://schemas.microsoft.com/office/word/2010/wordprocessingShape" mc:Ignorable="w14 w15 wp14">
   <w:tbl>
     <w:tblPr>
       <w:tblW w:w="0" w:type="auto"/>
@@ -2949,112 +3128,104 @@
         <w:insideV w:val="single" w:sz="6" w:space="0" w:color="auto"/>
       </w:tblBorders>
       <w:tblLayout w:type="fixed"/>
-      <w:tblLook w:val="04A0" w:firstRow="1" w:lastRow="0" w:firstColumn="1" w:lastColumn="0" w:noHBand="0" w:noVBand="1"/>
+      <w:tblLook w:val="0000" w:firstRow="0" w:lastRow="0" w:firstColumn="0" w:lastColumn="0" w:noHBand="0" w:noVBand="0"/>
     </w:tblPr>
     <w:tblGrid>
-      <w:gridCol w:w="6228"/>
-      <w:gridCol w:w="3104"/>
+      <w:gridCol w:w="6379"/>
+      <w:gridCol w:w="3179"/>
     </w:tblGrid>
     <w:tr>
-      <w:trPr>
-        <w:trHeight w:val="557"/>
-      </w:trPr>
       <w:tc>
         <w:tcPr>
-          <w:tcW w:w="6228" w:type="dxa"/>
-          <w:tcBorders>
-            <w:top w:val="single" w:sz="6" w:space="0" w:color="auto"/>
-            <w:left w:val="single" w:sz="6" w:space="0" w:color="auto"/>
-            <w:bottom w:val="single" w:sz="6" w:space="0" w:color="auto"/>
-            <w:right w:val="single" w:sz="6" w:space="0" w:color="auto"/>
-          </w:tcBorders>
-          <w:hideMark/>
+          <w:tcW w:w="6379" w:type="dxa"/>
         </w:tcPr>
         <w:p>
           <w:pPr>
+            <w:pStyle w:val="Header"/>
             <w:rPr>
               <w:sz w:val="20"/>
               <w:szCs w:val="20"/>
+              <w:lang w:val="en-US" w:eastAsia="en-US"/>
             </w:rPr>
           </w:pPr>
-          <w:proofErr w:type="spellStart"/>
           <w:r>
             <w:rPr>
-              <w:b/>
+              <w:sz w:val="20"/>
+              <w:szCs w:val="20"/>
+              <w:lang w:val="en-US" w:eastAsia="en-US"/>
             </w:rPr>
-            <w:t>Pharmacon</w:t>
-          </w:r>
-          <w:proofErr w:type="spellEnd"/>
-          <w:r>
-            <w:rPr>
-              <w:b/>
-            </w:rPr>
-            <w:t xml:space="preserve"> Tracker</w:t>
+            <w:t>Pharmacy Error Tracker</w:t>
           </w:r>
         </w:p>
       </w:tc>
       <w:tc>
         <w:tcPr>
-          <w:tcW w:w="3104" w:type="dxa"/>
-          <w:tcBorders>
-            <w:top w:val="single" w:sz="6" w:space="0" w:color="auto"/>
-            <w:left w:val="single" w:sz="6" w:space="0" w:color="auto"/>
-            <w:bottom w:val="single" w:sz="6" w:space="0" w:color="auto"/>
-            <w:right w:val="single" w:sz="6" w:space="0" w:color="auto"/>
-          </w:tcBorders>
-          <w:hideMark/>
+          <w:tcW w:w="3179" w:type="dxa"/>
         </w:tcPr>
         <w:p>
           <w:pPr>
-            <w:tabs>
-              <w:tab w:val="left" w:pos="1135"/>
-            </w:tabs>
-            <w:spacing w:before="40"/>
-            <w:ind w:right="68"/>
+            <w:pStyle w:val="Header"/>
+            <w:rPr>
+              <w:sz w:val="20"/>
+              <w:szCs w:val="20"/>
+              <w:lang w:val="en-US" w:eastAsia="en-US"/>
+            </w:rPr>
           </w:pPr>
-          <w:r>
-            <w:t xml:space="preserve"> </w:t>
-          </w:r>
         </w:p>
       </w:tc>
     </w:tr>
     <w:tr>
-      <w:trPr>
-        <w:trHeight w:val="512"/>
-      </w:trPr>
       <w:tc>
         <w:tcPr>
-          <w:tcW w:w="6228" w:type="dxa"/>
-          <w:tcBorders>
-            <w:top w:val="single" w:sz="6" w:space="0" w:color="auto"/>
-            <w:left w:val="single" w:sz="6" w:space="0" w:color="auto"/>
-            <w:bottom w:val="single" w:sz="6" w:space="0" w:color="auto"/>
-            <w:right w:val="single" w:sz="6" w:space="0" w:color="auto"/>
-          </w:tcBorders>
-          <w:hideMark/>
+          <w:tcW w:w="6379" w:type="dxa"/>
         </w:tcPr>
         <w:p>
-          <w:fldSimple w:instr=" TITLE  \* MERGEFORMAT ">
-            <w:r>
-              <w:t>Vision</w:t>
-            </w:r>
-          </w:fldSimple>
+          <w:pPr>
+            <w:pStyle w:val="Header"/>
+            <w:rPr>
+              <w:sz w:val="20"/>
+              <w:szCs w:val="20"/>
+              <w:lang w:val="en-US" w:eastAsia="en-US"/>
+            </w:rPr>
+          </w:pPr>
+          <w:r>
+            <w:rPr>
+              <w:sz w:val="20"/>
+              <w:szCs w:val="20"/>
+              <w:lang w:val="en-US" w:eastAsia="en-US"/>
+            </w:rPr>
+            <w:t>Vision Document - Updated</w:t>
+          </w:r>
         </w:p>
       </w:tc>
       <w:tc>
         <w:tcPr>
-          <w:tcW w:w="3104" w:type="dxa"/>
-          <w:tcBorders>
-            <w:top w:val="single" w:sz="6" w:space="0" w:color="auto"/>
-            <w:left w:val="single" w:sz="6" w:space="0" w:color="auto"/>
-            <w:bottom w:val="single" w:sz="6" w:space="0" w:color="auto"/>
-            <w:right w:val="single" w:sz="6" w:space="0" w:color="auto"/>
-          </w:tcBorders>
-          <w:hideMark/>
+          <w:tcW w:w="3179" w:type="dxa"/>
         </w:tcPr>
         <w:p>
+          <w:pPr>
+            <w:pStyle w:val="Header"/>
+            <w:rPr>
+              <w:sz w:val="20"/>
+              <w:szCs w:val="20"/>
+              <w:lang w:val="en-US" w:eastAsia="en-US"/>
+            </w:rPr>
+          </w:pPr>
           <w:r>
-            <w:t xml:space="preserve">  Date:  24/Mar/18</w:t>
+            <w:rPr>
+              <w:sz w:val="20"/>
+              <w:szCs w:val="20"/>
+              <w:lang w:val="en-US" w:eastAsia="en-US"/>
+            </w:rPr>
+            <w:t xml:space="preserve">  Date:  </w:t>
+          </w:r>
+          <w:r>
+            <w:rPr>
+              <w:sz w:val="20"/>
+              <w:szCs w:val="20"/>
+              <w:lang w:val="en-US" w:eastAsia="en-US"/>
+            </w:rPr>
+            <w:t>26/05/2018</w:t>
           </w:r>
         </w:p>
       </w:tc>
@@ -3079,8 +3250,121 @@
 </file>
 
 <file path=word/numbering.xml><?xml version="1.0" encoding="utf-8"?>
-<w:numbering xmlns:wpc="http://schemas.microsoft.com/office/word/2010/wordprocessingCanvas" xmlns:cx="http://schemas.microsoft.com/office/drawing/2014/chartex" xmlns:cx1="http://schemas.microsoft.com/office/drawing/2015/9/8/chartex" xmlns:cx2="http://schemas.microsoft.com/office/drawing/2015/10/21/chartex" xmlns:cx3="http://schemas.microsoft.com/office/drawing/2016/5/9/chartex" xmlns:cx4="http://schemas.microsoft.com/office/drawing/2016/5/10/chartex" xmlns:cx5="http://schemas.microsoft.com/office/drawing/2016/5/11/chartex" xmlns:cx6="http://schemas.microsoft.com/office/drawing/2016/5/12/chartex" xmlns:cx7="http://schemas.microsoft.com/office/drawing/2016/5/13/chartex" xmlns:cx8="http://schemas.microsoft.com/office/drawing/2016/5/14/chartex" xmlns:mc="http://schemas.openxmlformats.org/markup-compatibility/2006" xmlns:aink="http://schemas.microsoft.com/office/drawing/2016/ink" xmlns:am3d="http://schemas.microsoft.com/office/drawing/2017/model3d" xmlns:o="urn:schemas-microsoft-com:office:office" xmlns:r="http://schemas.openxmlformats.org/officeDocument/2006/relationships" xmlns:m="http://schemas.openxmlformats.org/officeDocument/2006/math" xmlns:v="urn:schemas-microsoft-com:vml" xmlns:wp14="http://schemas.microsoft.com/office/word/2010/wordprocessingDrawing" xmlns:wp="http://schemas.openxmlformats.org/drawingml/2006/wordprocessingDrawing" xmlns:w10="urn:schemas-microsoft-com:office:word" xmlns:w="http://schemas.openxmlformats.org/wordprocessingml/2006/main" xmlns:w14="http://schemas.microsoft.com/office/word/2010/wordml" xmlns:w15="http://schemas.microsoft.com/office/word/2012/wordml" xmlns:w16cid="http://schemas.microsoft.com/office/word/2016/wordml/cid" xmlns:w16se="http://schemas.microsoft.com/office/word/2015/wordml/symex" xmlns:wpg="http://schemas.microsoft.com/office/word/2010/wordprocessingGroup" xmlns:wpi="http://schemas.microsoft.com/office/word/2010/wordprocessingInk" xmlns:wne="http://schemas.microsoft.com/office/word/2006/wordml" xmlns:wps="http://schemas.microsoft.com/office/word/2010/wordprocessingShape" mc:Ignorable="w14 w15 w16se w16cid wp14">
+<w:numbering xmlns:wpc="http://schemas.microsoft.com/office/word/2010/wordprocessingCanvas" xmlns:mc="http://schemas.openxmlformats.org/markup-compatibility/2006" xmlns:o="urn:schemas-microsoft-com:office:office" xmlns:r="http://schemas.openxmlformats.org/officeDocument/2006/relationships" xmlns:m="http://schemas.openxmlformats.org/officeDocument/2006/math" xmlns:v="urn:schemas-microsoft-com:vml" xmlns:wp14="http://schemas.microsoft.com/office/word/2010/wordprocessingDrawing" xmlns:wp="http://schemas.openxmlformats.org/drawingml/2006/wordprocessingDrawing" xmlns:w10="urn:schemas-microsoft-com:office:word" xmlns:w="http://schemas.openxmlformats.org/wordprocessingml/2006/main" xmlns:w14="http://schemas.microsoft.com/office/word/2010/wordml" xmlns:w15="http://schemas.microsoft.com/office/word/2012/wordml" xmlns:wpg="http://schemas.microsoft.com/office/word/2010/wordprocessingGroup" xmlns:wpi="http://schemas.microsoft.com/office/word/2010/wordprocessingInk" xmlns:wne="http://schemas.microsoft.com/office/word/2006/wordml" xmlns:wps="http://schemas.microsoft.com/office/word/2010/wordprocessingShape" mc:Ignorable="w14 w15 wp14">
   <w:abstractNum w:abstractNumId="0" w15:restartNumberingAfterBreak="0">
+    <w:nsid w:val="0B9F00A3"/>
+    <w:multiLevelType w:val="hybridMultilevel"/>
+    <w:tmpl w:val="23A60F7C"/>
+    <w:lvl w:ilvl="0" w:tplc="0C090001">
+      <w:start w:val="1"/>
+      <w:numFmt w:val="bullet"/>
+      <w:lvlText w:val=""/>
+      <w:lvlJc w:val="left"/>
+      <w:pPr>
+        <w:ind w:left="720" w:hanging="360"/>
+      </w:pPr>
+      <w:rPr>
+        <w:rFonts w:ascii="Symbol" w:hAnsi="Symbol" w:hint="default"/>
+      </w:rPr>
+    </w:lvl>
+    <w:lvl w:ilvl="1" w:tplc="0C090003" w:tentative="1">
+      <w:start w:val="1"/>
+      <w:numFmt w:val="bullet"/>
+      <w:lvlText w:val="o"/>
+      <w:lvlJc w:val="left"/>
+      <w:pPr>
+        <w:ind w:left="1440" w:hanging="360"/>
+      </w:pPr>
+      <w:rPr>
+        <w:rFonts w:ascii="Courier New" w:hAnsi="Courier New" w:cs="Courier New" w:hint="default"/>
+      </w:rPr>
+    </w:lvl>
+    <w:lvl w:ilvl="2" w:tplc="0C090005" w:tentative="1">
+      <w:start w:val="1"/>
+      <w:numFmt w:val="bullet"/>
+      <w:lvlText w:val=""/>
+      <w:lvlJc w:val="left"/>
+      <w:pPr>
+        <w:ind w:left="2160" w:hanging="360"/>
+      </w:pPr>
+      <w:rPr>
+        <w:rFonts w:ascii="Wingdings" w:hAnsi="Wingdings" w:hint="default"/>
+      </w:rPr>
+    </w:lvl>
+    <w:lvl w:ilvl="3" w:tplc="0C090001" w:tentative="1">
+      <w:start w:val="1"/>
+      <w:numFmt w:val="bullet"/>
+      <w:lvlText w:val=""/>
+      <w:lvlJc w:val="left"/>
+      <w:pPr>
+        <w:ind w:left="2880" w:hanging="360"/>
+      </w:pPr>
+      <w:rPr>
+        <w:rFonts w:ascii="Symbol" w:hAnsi="Symbol" w:hint="default"/>
+      </w:rPr>
+    </w:lvl>
+    <w:lvl w:ilvl="4" w:tplc="0C090003" w:tentative="1">
+      <w:start w:val="1"/>
+      <w:numFmt w:val="bullet"/>
+      <w:lvlText w:val="o"/>
+      <w:lvlJc w:val="left"/>
+      <w:pPr>
+        <w:ind w:left="3600" w:hanging="360"/>
+      </w:pPr>
+      <w:rPr>
+        <w:rFonts w:ascii="Courier New" w:hAnsi="Courier New" w:cs="Courier New" w:hint="default"/>
+      </w:rPr>
+    </w:lvl>
+    <w:lvl w:ilvl="5" w:tplc="0C090005" w:tentative="1">
+      <w:start w:val="1"/>
+      <w:numFmt w:val="bullet"/>
+      <w:lvlText w:val=""/>
+      <w:lvlJc w:val="left"/>
+      <w:pPr>
+        <w:ind w:left="4320" w:hanging="360"/>
+      </w:pPr>
+      <w:rPr>
+        <w:rFonts w:ascii="Wingdings" w:hAnsi="Wingdings" w:hint="default"/>
+      </w:rPr>
+    </w:lvl>
+    <w:lvl w:ilvl="6" w:tplc="0C090001" w:tentative="1">
+      <w:start w:val="1"/>
+      <w:numFmt w:val="bullet"/>
+      <w:lvlText w:val=""/>
+      <w:lvlJc w:val="left"/>
+      <w:pPr>
+        <w:ind w:left="5040" w:hanging="360"/>
+      </w:pPr>
+      <w:rPr>
+        <w:rFonts w:ascii="Symbol" w:hAnsi="Symbol" w:hint="default"/>
+      </w:rPr>
+    </w:lvl>
+    <w:lvl w:ilvl="7" w:tplc="0C090003" w:tentative="1">
+      <w:start w:val="1"/>
+      <w:numFmt w:val="bullet"/>
+      <w:lvlText w:val="o"/>
+      <w:lvlJc w:val="left"/>
+      <w:pPr>
+        <w:ind w:left="5760" w:hanging="360"/>
+      </w:pPr>
+      <w:rPr>
+        <w:rFonts w:ascii="Courier New" w:hAnsi="Courier New" w:cs="Courier New" w:hint="default"/>
+      </w:rPr>
+    </w:lvl>
+    <w:lvl w:ilvl="8" w:tplc="0C090005" w:tentative="1">
+      <w:start w:val="1"/>
+      <w:numFmt w:val="bullet"/>
+      <w:lvlText w:val=""/>
+      <w:lvlJc w:val="left"/>
+      <w:pPr>
+        <w:ind w:left="6480" w:hanging="360"/>
+      </w:pPr>
+      <w:rPr>
+        <w:rFonts w:ascii="Wingdings" w:hAnsi="Wingdings" w:hint="default"/>
+      </w:rPr>
+    </w:lvl>
+  </w:abstractNum>
+  <w:abstractNum w:abstractNumId="1" w15:restartNumberingAfterBreak="0">
     <w:nsid w:val="2BD25E9F"/>
     <w:multiLevelType w:val="hybridMultilevel"/>
     <w:tmpl w:val="D0CCC192"/>
@@ -3193,7 +3477,7 @@
       </w:rPr>
     </w:lvl>
   </w:abstractNum>
-  <w:abstractNum w:abstractNumId="1" w15:restartNumberingAfterBreak="0">
+  <w:abstractNum w:abstractNumId="2" w15:restartNumberingAfterBreak="0">
     <w:nsid w:val="377C40D5"/>
     <w:multiLevelType w:val="multilevel"/>
     <w:tmpl w:val="7F067864"/>
@@ -3314,7 +3598,7 @@
       </w:rPr>
     </w:lvl>
   </w:abstractNum>
-  <w:abstractNum w:abstractNumId="2" w15:restartNumberingAfterBreak="0">
+  <w:abstractNum w:abstractNumId="3" w15:restartNumberingAfterBreak="0">
     <w:nsid w:val="599B57FF"/>
     <w:multiLevelType w:val="multilevel"/>
     <w:tmpl w:val="1020E91A"/>
@@ -3435,7 +3719,7 @@
       </w:rPr>
     </w:lvl>
   </w:abstractNum>
-  <w:abstractNum w:abstractNumId="3" w15:restartNumberingAfterBreak="0">
+  <w:abstractNum w:abstractNumId="4" w15:restartNumberingAfterBreak="0">
     <w:nsid w:val="74A51C16"/>
     <w:multiLevelType w:val="hybridMultilevel"/>
     <w:tmpl w:val="D38089EA"/>
@@ -3549,22 +3833,25 @@
     </w:lvl>
   </w:abstractNum>
   <w:num w:numId="1">
+    <w:abstractNumId w:val="3"/>
+  </w:num>
+  <w:num w:numId="2">
+    <w:abstractNumId w:val="1"/>
+  </w:num>
+  <w:num w:numId="3">
     <w:abstractNumId w:val="2"/>
   </w:num>
-  <w:num w:numId="2">
+  <w:num w:numId="4">
+    <w:abstractNumId w:val="4"/>
+  </w:num>
+  <w:num w:numId="5">
     <w:abstractNumId w:val="0"/>
-  </w:num>
-  <w:num w:numId="3">
-    <w:abstractNumId w:val="1"/>
-  </w:num>
-  <w:num w:numId="4">
-    <w:abstractNumId w:val="3"/>
   </w:num>
 </w:numbering>
 </file>
 
 <file path=word/styles.xml><?xml version="1.0" encoding="utf-8"?>
-<w:styles xmlns:mc="http://schemas.openxmlformats.org/markup-compatibility/2006" xmlns:r="http://schemas.openxmlformats.org/officeDocument/2006/relationships" xmlns:w="http://schemas.openxmlformats.org/wordprocessingml/2006/main" xmlns:w14="http://schemas.microsoft.com/office/word/2010/wordml" xmlns:w15="http://schemas.microsoft.com/office/word/2012/wordml" xmlns:w16cid="http://schemas.microsoft.com/office/word/2016/wordml/cid" xmlns:w16se="http://schemas.microsoft.com/office/word/2015/wordml/symex" mc:Ignorable="w14 w15 w16se w16cid">
+<w:styles xmlns:mc="http://schemas.openxmlformats.org/markup-compatibility/2006" xmlns:r="http://schemas.openxmlformats.org/officeDocument/2006/relationships" xmlns:w="http://schemas.openxmlformats.org/wordprocessingml/2006/main" xmlns:w14="http://schemas.microsoft.com/office/word/2010/wordml" xmlns:w15="http://schemas.microsoft.com/office/word/2012/wordml" mc:Ignorable="w14 w15">
   <w:docDefaults>
     <w:rPrDefault>
       <w:rPr>
@@ -3580,7 +3867,7 @@
       </w:pPr>
     </w:pPrDefault>
   </w:docDefaults>
-  <w:latentStyles w:defLockedState="0" w:defUIPriority="99" w:defSemiHidden="0" w:defUnhideWhenUsed="0" w:defQFormat="0" w:count="375">
+  <w:latentStyles w:defLockedState="0" w:defUIPriority="99" w:defSemiHidden="0" w:defUnhideWhenUsed="0" w:defQFormat="0" w:count="371">
     <w:lsdException w:name="Normal" w:uiPriority="0" w:qFormat="1"/>
     <w:lsdException w:name="heading 1" w:uiPriority="9" w:qFormat="1"/>
     <w:lsdException w:name="heading 2" w:semiHidden="1" w:uiPriority="9" w:unhideWhenUsed="1" w:qFormat="1"/>
@@ -3952,10 +4239,6 @@
     <w:lsdException w:name="List Table 5 Dark Accent 6" w:uiPriority="50"/>
     <w:lsdException w:name="List Table 6 Colorful Accent 6" w:uiPriority="51"/>
     <w:lsdException w:name="List Table 7 Colorful Accent 6" w:uiPriority="52"/>
-    <w:lsdException w:name="Mention" w:semiHidden="1" w:unhideWhenUsed="1"/>
-    <w:lsdException w:name="Smart Hyperlink" w:semiHidden="1" w:unhideWhenUsed="1"/>
-    <w:lsdException w:name="Hashtag" w:semiHidden="1" w:unhideWhenUsed="1"/>
-    <w:lsdException w:name="Unresolved Mention" w:semiHidden="1" w:unhideWhenUsed="1"/>
   </w:latentStyles>
   <w:style w:type="paragraph" w:default="1" w:styleId="Normal">
     <w:name w:val="Normal"/>
@@ -4185,7 +4468,6 @@
     <w:name w:val="Body Text"/>
     <w:basedOn w:val="Normal"/>
     <w:link w:val="BodyTextChar"/>
-    <w:semiHidden/>
     <w:unhideWhenUsed/>
     <w:rsid w:val="00E60922"/>
     <w:pPr>
@@ -4205,7 +4487,6 @@
     <w:name w:val="Body Text Char"/>
     <w:basedOn w:val="DefaultParagraphFont"/>
     <w:link w:val="BodyText"/>
-    <w:semiHidden/>
     <w:rsid w:val="00E60922"/>
     <w:rPr>
       <w:rFonts w:ascii="Times New Roman" w:eastAsia="Times New Roman" w:hAnsi="Times New Roman" w:cs="Times New Roman"/>
@@ -4234,6 +4515,66 @@
       <w:sz w:val="20"/>
       <w:szCs w:val="20"/>
       <w:lang w:val="en-US" w:eastAsia="en-US"/>
+    </w:rPr>
+  </w:style>
+  <w:style w:type="paragraph" w:styleId="NoSpacing">
+    <w:name w:val="No Spacing"/>
+    <w:uiPriority w:val="1"/>
+    <w:qFormat/>
+    <w:rsid w:val="001A2F21"/>
+    <w:pPr>
+      <w:spacing w:after="0" w:line="240" w:lineRule="auto"/>
+    </w:pPr>
+    <w:rPr>
+      <w:sz w:val="24"/>
+      <w:szCs w:val="24"/>
+      <w:lang w:val="en-AU"/>
+    </w:rPr>
+  </w:style>
+  <w:style w:type="paragraph" w:styleId="Revision">
+    <w:name w:val="Revision"/>
+    <w:hidden/>
+    <w:uiPriority w:val="99"/>
+    <w:semiHidden/>
+    <w:rsid w:val="00FA0CC9"/>
+    <w:pPr>
+      <w:spacing w:after="0" w:line="240" w:lineRule="auto"/>
+    </w:pPr>
+    <w:rPr>
+      <w:sz w:val="24"/>
+      <w:szCs w:val="24"/>
+      <w:lang w:val="en-AU"/>
+    </w:rPr>
+  </w:style>
+  <w:style w:type="paragraph" w:styleId="BalloonText">
+    <w:name w:val="Balloon Text"/>
+    <w:basedOn w:val="Normal"/>
+    <w:link w:val="BalloonTextChar"/>
+    <w:uiPriority w:val="99"/>
+    <w:semiHidden/>
+    <w:unhideWhenUsed/>
+    <w:rsid w:val="00FA0CC9"/>
+    <w:pPr>
+      <w:spacing w:after="0" w:line="240" w:lineRule="auto"/>
+    </w:pPr>
+    <w:rPr>
+      <w:rFonts w:ascii="Segoe UI" w:hAnsi="Segoe UI" w:cs="Segoe UI"/>
+      <w:sz w:val="18"/>
+      <w:szCs w:val="18"/>
+    </w:rPr>
+  </w:style>
+  <w:style w:type="character" w:customStyle="1" w:styleId="BalloonTextChar">
+    <w:name w:val="Balloon Text Char"/>
+    <w:basedOn w:val="DefaultParagraphFont"/>
+    <w:link w:val="BalloonText"/>
+    <w:uiPriority w:val="99"/>
+    <w:semiHidden/>
+    <w:rsid w:val="00FA0CC9"/>
+    <w:rPr>
+      <w:rFonts w:ascii="Segoe UI" w:hAnsi="Segoe UI" w:cs="Segoe UI"/>
+      <w:sz w:val="18"/>
+      <w:szCs w:val="18"/>
+      <w:lang w:val="en-AU"/>
     </w:rPr>
   </w:style>
 </w:styles>

</xml_diff>

<commit_message>
Made adjustment to Project Vision document, detailing the one change in scope made during LCAM.
</commit_message>
<xml_diff>
--- a/documents/Vision Document.docx
+++ b/documents/Vision Document.docx
@@ -2002,6 +2002,7 @@
               <w:rPr>
                 <w:lang w:val="en-AU"/>
               </w:rPr>
+              <w:lastRenderedPageBreak/>
               <w:t xml:space="preserve">The Error Entry form to be customisable </w:t>
             </w:r>
           </w:p>
@@ -2054,7 +2055,25 @@
               <w:rPr>
                 <w:lang w:val="en-AU"/>
               </w:rPr>
-              <w:t>Ability to edit the Error Entry form by an authorised user to customise the form to the user’s needs</w:t>
+              <w:t>Ability to edit the Error Entry form by an authorised user to customise the form to</w:t>
+            </w:r>
+            <w:r>
+              <w:rPr>
+                <w:lang w:val="en-AU"/>
+              </w:rPr>
+              <w:t xml:space="preserve"> better fit</w:t>
+            </w:r>
+            <w:r>
+              <w:rPr>
+                <w:lang w:val="en-AU"/>
+              </w:rPr>
+              <w:t xml:space="preserve"> the user’s needs</w:t>
+            </w:r>
+            <w:r>
+              <w:rPr>
+                <w:lang w:val="en-AU"/>
+              </w:rPr>
+              <w:t>, by hiding fields that the user does not need data from and managing selectable options for certain fields.</w:t>
             </w:r>
           </w:p>
         </w:tc>
@@ -2981,21 +3000,23 @@
     </w:p>
     <w:p>
       <w:r>
-        <w:t xml:space="preserve"> - Added details on how the vision will have Metabase will be used to generate visualisations in the user environment</w:t>
+        <w:t xml:space="preserve"> - Added details on how the vision will have Metabase will be used to generate visualisations in the user environment.</w:t>
+      </w:r>
+      <w:r>
+        <w:br/>
+      </w:r>
+    </w:p>
+    <w:p>
+      <w:r>
+        <w:t>Section 4.1</w:t>
+      </w:r>
+    </w:p>
+    <w:p>
+      <w:r>
+        <w:t xml:space="preserve"> - Error Entry Form Customisation – feature section was updated to reflect the reduction in scope.</w:t>
       </w:r>
       <w:bookmarkStart w:id="20" w:name="_GoBack"/>
       <w:bookmarkEnd w:id="20"/>
-      <w:r>
-        <w:t>.</w:t>
-      </w:r>
-      <w:r>
-        <w:br/>
-      </w:r>
-    </w:p>
-    <w:p>
-      <w:r>
-        <w:t>Section 4.1</w:t>
-      </w:r>
     </w:p>
     <w:p>
       <w:r>
@@ -3029,6 +3050,7 @@
     </w:p>
     <w:p>
       <w:r>
+        <w:lastRenderedPageBreak/>
         <w:t xml:space="preserve"> - Minor spelling and grammar fixes</w:t>
       </w:r>
       <w:r>

</xml_diff>